<commit_message>
2017.2 Prompt for which language files to be created
</commit_message>
<xml_diff>
--- a/docs/development/Sage300SDK_CreatingPaymentCodesScreenTutorial.docx
+++ b/docs/development/Sage300SDK_CreatingPaymentCodesScreenTutorial.docx
@@ -57,10 +57,12 @@
         </w:sectPr>
       </w:pPr>
       <w:r>
-        <w:t>December</w:t>
-      </w:r>
-      <w:r>
-        <w:t xml:space="preserve"> 2016</w:t>
+        <w:t>January</w:t>
+      </w:r>
+      <w:bookmarkStart w:id="0" w:name="_GoBack"/>
+      <w:bookmarkEnd w:id="0"/>
+      <w:r>
+        <w:t xml:space="preserve"> 2017</w:t>
       </w:r>
     </w:p>
     <w:p>
@@ -2277,20 +2279,20 @@
         <w:pStyle w:val="SAGEHeading1"/>
         <w:framePr w:wrap="around"/>
       </w:pPr>
-      <w:bookmarkStart w:id="0" w:name="_Toc440376140"/>
-      <w:bookmarkStart w:id="1" w:name="_Ref440891000"/>
-      <w:bookmarkStart w:id="2" w:name="_Ref440892129"/>
-      <w:bookmarkStart w:id="3" w:name="_Ref440892615"/>
-      <w:bookmarkStart w:id="4" w:name="_Toc457344639"/>
+      <w:bookmarkStart w:id="1" w:name="_Toc440376140"/>
+      <w:bookmarkStart w:id="2" w:name="_Ref440891000"/>
+      <w:bookmarkStart w:id="3" w:name="_Ref440892129"/>
+      <w:bookmarkStart w:id="4" w:name="_Ref440892615"/>
+      <w:bookmarkStart w:id="5" w:name="_Toc457344639"/>
       <w:r>
         <w:lastRenderedPageBreak/>
         <w:t>Overview</w:t>
       </w:r>
-      <w:bookmarkEnd w:id="0"/>
       <w:bookmarkEnd w:id="1"/>
       <w:bookmarkEnd w:id="2"/>
       <w:bookmarkEnd w:id="3"/>
       <w:bookmarkEnd w:id="4"/>
+      <w:bookmarkEnd w:id="5"/>
       <w:r>
         <w:fldChar w:fldCharType="begin"/>
       </w:r>
@@ -2489,25 +2491,25 @@
         <w:pStyle w:val="SAGEHeading1"/>
         <w:framePr w:wrap="around"/>
       </w:pPr>
-      <w:bookmarkStart w:id="5" w:name="_Toc457344640"/>
+      <w:bookmarkStart w:id="6" w:name="_Toc457344640"/>
       <w:r>
         <w:lastRenderedPageBreak/>
         <w:t>A/R Payment Codes</w:t>
       </w:r>
-      <w:bookmarkEnd w:id="5"/>
+      <w:bookmarkEnd w:id="6"/>
     </w:p>
     <w:p>
       <w:pPr>
         <w:pStyle w:val="SAGEHeading2"/>
       </w:pPr>
-      <w:bookmarkStart w:id="6" w:name="_Toc457344641"/>
+      <w:bookmarkStart w:id="7" w:name="_Toc457344641"/>
       <w:r>
         <w:t xml:space="preserve">Desktop </w:t>
       </w:r>
       <w:r>
         <w:t>Screen</w:t>
       </w:r>
-      <w:bookmarkEnd w:id="6"/>
+      <w:bookmarkEnd w:id="7"/>
     </w:p>
     <w:p>
       <w:pPr>
@@ -2566,11 +2568,11 @@
       <w:pPr>
         <w:pStyle w:val="SAGEHeading2"/>
       </w:pPr>
-      <w:bookmarkStart w:id="7" w:name="_Toc457344642"/>
+      <w:bookmarkStart w:id="8" w:name="_Toc457344642"/>
       <w:r>
         <w:t>Web Screen</w:t>
       </w:r>
-      <w:bookmarkEnd w:id="7"/>
+      <w:bookmarkEnd w:id="8"/>
     </w:p>
     <w:p>
       <w:pPr>
@@ -2647,14 +2649,14 @@
         <w:pStyle w:val="SAGEHeading1"/>
         <w:framePr w:wrap="around"/>
       </w:pPr>
-      <w:bookmarkStart w:id="8" w:name="_Toc453606102"/>
-      <w:bookmarkStart w:id="9" w:name="_Toc457344643"/>
+      <w:bookmarkStart w:id="9" w:name="_Toc453606102"/>
+      <w:bookmarkStart w:id="10" w:name="_Toc457344643"/>
       <w:r>
         <w:lastRenderedPageBreak/>
         <w:t>Solution Wizard</w:t>
       </w:r>
-      <w:bookmarkEnd w:id="8"/>
       <w:bookmarkEnd w:id="9"/>
+      <w:bookmarkEnd w:id="10"/>
     </w:p>
     <w:p>
       <w:pPr>
@@ -2814,14 +2816,14 @@
       <w:pPr>
         <w:pStyle w:val="SAGEHeading2"/>
       </w:pPr>
-      <w:bookmarkStart w:id="10" w:name="_Toc453606104"/>
-      <w:bookmarkStart w:id="11" w:name="_Toc457344644"/>
+      <w:bookmarkStart w:id="11" w:name="_Toc453606104"/>
+      <w:bookmarkStart w:id="12" w:name="_Toc457344644"/>
       <w:r>
         <w:lastRenderedPageBreak/>
         <w:t>Solution Information</w:t>
       </w:r>
-      <w:bookmarkEnd w:id="10"/>
       <w:bookmarkEnd w:id="11"/>
+      <w:bookmarkEnd w:id="12"/>
     </w:p>
     <w:p>
       <w:pPr>
@@ -3085,13 +3087,13 @@
       <w:pPr>
         <w:pStyle w:val="SAGEHeading2"/>
       </w:pPr>
-      <w:bookmarkStart w:id="12" w:name="_Toc453606105"/>
-      <w:bookmarkStart w:id="13" w:name="_Toc457344645"/>
+      <w:bookmarkStart w:id="13" w:name="_Toc453606105"/>
+      <w:bookmarkStart w:id="14" w:name="_Toc457344645"/>
       <w:r>
         <w:t>Kendo UI Information</w:t>
       </w:r>
-      <w:bookmarkEnd w:id="12"/>
       <w:bookmarkEnd w:id="13"/>
+      <w:bookmarkEnd w:id="14"/>
     </w:p>
     <w:p>
       <w:pPr>
@@ -3244,13 +3246,172 @@
       <w:pPr>
         <w:pStyle w:val="SAGEHeading2"/>
       </w:pPr>
-      <w:bookmarkStart w:id="14" w:name="_Toc453606106"/>
-      <w:bookmarkStart w:id="15" w:name="_Toc457344646"/>
+      <w:r>
+        <w:t>Resource Files</w:t>
+      </w:r>
+    </w:p>
+    <w:p>
+      <w:pPr>
+        <w:pStyle w:val="SAGEBodyText"/>
+      </w:pPr>
+      <w:r>
+        <w:rPr>
+          <w:noProof/>
+        </w:rPr>
+        <w:drawing>
+          <wp:inline distT="0" distB="0" distL="0" distR="0">
+            <wp:extent cx="4667250" cy="5314950"/>
+            <wp:effectExtent l="0" t="0" r="0" b="0"/>
+            <wp:docPr id="12" name="Picture 12"/>
+            <wp:cNvGraphicFramePr>
+              <a:graphicFrameLocks xmlns:a="http://schemas.openxmlformats.org/drawingml/2006/main" noChangeAspect="1"/>
+            </wp:cNvGraphicFramePr>
+            <a:graphic xmlns:a="http://schemas.openxmlformats.org/drawingml/2006/main">
+              <a:graphicData uri="http://schemas.openxmlformats.org/drawingml/2006/picture">
+                <pic:pic xmlns:pic="http://schemas.openxmlformats.org/drawingml/2006/picture">
+                  <pic:nvPicPr>
+                    <pic:cNvPr id="0" name="Picture 2"/>
+                    <pic:cNvPicPr>
+                      <a:picLocks noChangeAspect="1" noChangeArrowheads="1"/>
+                    </pic:cNvPicPr>
+                  </pic:nvPicPr>
+                  <pic:blipFill>
+                    <a:blip r:embed="rId23">
+                      <a:extLst>
+                        <a:ext uri="{28A0092B-C50C-407E-A947-70E740481C1C}">
+                          <a14:useLocalDpi xmlns:a14="http://schemas.microsoft.com/office/drawing/2010/main" val="0"/>
+                        </a:ext>
+                      </a:extLst>
+                    </a:blip>
+                    <a:srcRect/>
+                    <a:stretch>
+                      <a:fillRect/>
+                    </a:stretch>
+                  </pic:blipFill>
+                  <pic:spPr bwMode="auto">
+                    <a:xfrm>
+                      <a:off x="0" y="0"/>
+                      <a:ext cx="4667250" cy="5314950"/>
+                    </a:xfrm>
+                    <a:prstGeom prst="rect">
+                      <a:avLst/>
+                    </a:prstGeom>
+                    <a:noFill/>
+                    <a:ln>
+                      <a:noFill/>
+                    </a:ln>
+                  </pic:spPr>
+                </pic:pic>
+              </a:graphicData>
+            </a:graphic>
+          </wp:inline>
+        </w:drawing>
+      </w:r>
+    </w:p>
+    <w:p>
+      <w:pPr>
+        <w:pStyle w:val="SAGEBodyText"/>
+      </w:pPr>
+      <w:r>
+        <w:t>The following information is required by the wizard:</w:t>
+      </w:r>
+    </w:p>
+    <w:p>
+      <w:pPr>
+        <w:pStyle w:val="SAGEBullet1"/>
+        <w:numPr>
+          <w:ilvl w:val="0"/>
+          <w:numId w:val="1"/>
+        </w:numPr>
+        <w:rPr>
+          <w:rStyle w:val="SAGETextBoldListItem"/>
+        </w:rPr>
+      </w:pPr>
+      <w:r>
+        <w:rPr>
+          <w:rStyle w:val="SAGETextBoldListItem"/>
+        </w:rPr>
+        <w:t>English</w:t>
+      </w:r>
+    </w:p>
+    <w:p>
+      <w:pPr>
+        <w:pStyle w:val="SAGEIndentedText"/>
+      </w:pPr>
+      <w:r>
+        <w:t>This checkbox is selected by default and cannot be unselected in order to ensure that at least the English Resource Files will be generated in the Resources Project.</w:t>
+      </w:r>
+    </w:p>
+    <w:p>
+      <w:pPr>
+        <w:pStyle w:val="SAGEBullet1"/>
+        <w:numPr>
+          <w:ilvl w:val="0"/>
+          <w:numId w:val="1"/>
+        </w:numPr>
+        <w:rPr>
+          <w:rStyle w:val="SAGETextBoldListItem"/>
+        </w:rPr>
+      </w:pPr>
+      <w:r>
+        <w:rPr>
+          <w:rStyle w:val="SAGETextBoldListItem"/>
+        </w:rPr>
+        <w:t>Chinese Simplified, Chinese Traditional, Spanish and French</w:t>
+      </w:r>
+    </w:p>
+    <w:p>
+      <w:pPr>
+        <w:pStyle w:val="SAGEIndentedText"/>
+      </w:pPr>
+      <w:r>
+        <w:lastRenderedPageBreak/>
+        <w:t>Select these checkboxes to generate the appropriate language files in the Resources Project. For these optional languages, the keys will be generated with blank values. These blank values must be translated prior to deployment.</w:t>
+      </w:r>
+    </w:p>
+    <w:p>
+      <w:pPr>
+        <w:pStyle w:val="SAGEBullet1"/>
+        <w:numPr>
+          <w:ilvl w:val="0"/>
+          <w:numId w:val="0"/>
+        </w:numPr>
+        <w:ind w:left="340" w:hanging="340"/>
+      </w:pPr>
+      <w:r>
+        <w:t xml:space="preserve">Click </w:t>
+      </w:r>
+      <w:r>
+        <w:rPr>
+          <w:rStyle w:val="SAGETextUI"/>
+        </w:rPr>
+        <w:t>Next</w:t>
+      </w:r>
+      <w:r>
+        <w:t xml:space="preserve"> to proceed.</w:t>
+      </w:r>
+    </w:p>
+    <w:p>
+      <w:pPr>
+        <w:pStyle w:val="SAGEBullet1"/>
+        <w:numPr>
+          <w:ilvl w:val="0"/>
+          <w:numId w:val="0"/>
+        </w:numPr>
+        <w:ind w:left="340" w:hanging="340"/>
+      </w:pPr>
+    </w:p>
+    <w:p>
+      <w:pPr>
+        <w:pStyle w:val="SAGEHeading2"/>
+      </w:pPr>
+      <w:bookmarkStart w:id="15" w:name="_Toc453606106"/>
+      <w:bookmarkStart w:id="16" w:name="_Toc457344646"/>
       <w:r>
         <w:t>Generate Solution</w:t>
       </w:r>
-      <w:bookmarkEnd w:id="14"/>
       <w:bookmarkEnd w:id="15"/>
+      <w:bookmarkEnd w:id="16"/>
     </w:p>
     <w:p>
       <w:pPr>
@@ -3276,7 +3437,7 @@
                     <pic:cNvPicPr/>
                   </pic:nvPicPr>
                   <pic:blipFill>
-                    <a:blip r:embed="rId23"/>
+                    <a:blip r:embed="rId24"/>
                     <a:stretch>
                       <a:fillRect/>
                     </a:stretch>
@@ -3324,7 +3485,7 @@
         <w:pStyle w:val="SAGEHeading1"/>
         <w:framePr w:w="0" w:hRule="auto" w:wrap="auto" w:vAnchor="margin" w:hAnchor="text" w:yAlign="inline"/>
       </w:pPr>
-      <w:bookmarkStart w:id="16" w:name="_Toc457344647"/>
+      <w:bookmarkStart w:id="17" w:name="_Toc457344647"/>
       <w:r>
         <w:lastRenderedPageBreak/>
         <w:t xml:space="preserve">Code Generation </w:t>
@@ -3332,7 +3493,7 @@
       <w:r>
         <w:t>Wizard</w:t>
       </w:r>
-      <w:bookmarkEnd w:id="16"/>
+      <w:bookmarkEnd w:id="17"/>
     </w:p>
     <w:p>
       <w:pPr>
@@ -3399,7 +3560,7 @@
                     </pic:cNvPicPr>
                   </pic:nvPicPr>
                   <pic:blipFill>
-                    <a:blip r:embed="rId24">
+                    <a:blip r:embed="rId25">
                       <a:extLst>
                         <a:ext uri="{28A0092B-C50C-407E-A947-70E740481C1C}">
                           <a14:useLocalDpi xmlns:a14="http://schemas.microsoft.com/office/drawing/2010/main" val="0"/>
@@ -3460,12 +3621,12 @@
       <w:pPr>
         <w:pStyle w:val="SAGEHeading2"/>
       </w:pPr>
-      <w:bookmarkStart w:id="17" w:name="_Toc457344648"/>
+      <w:bookmarkStart w:id="18" w:name="_Toc457344648"/>
       <w:r>
         <w:lastRenderedPageBreak/>
         <w:t>Select Code Type</w:t>
       </w:r>
-      <w:bookmarkEnd w:id="17"/>
+      <w:bookmarkEnd w:id="18"/>
     </w:p>
     <w:p>
       <w:pPr>
@@ -3491,7 +3652,7 @@
                     <pic:cNvPicPr/>
                   </pic:nvPicPr>
                   <pic:blipFill>
-                    <a:blip r:embed="rId25"/>
+                    <a:blip r:embed="rId26"/>
                     <a:stretch>
                       <a:fillRect/>
                     </a:stretch>
@@ -3574,11 +3735,11 @@
       <w:pPr>
         <w:pStyle w:val="SAGEHeading2"/>
       </w:pPr>
-      <w:bookmarkStart w:id="18" w:name="_Toc457344649"/>
+      <w:bookmarkStart w:id="19" w:name="_Toc457344649"/>
       <w:r>
         <w:t>Enter View and Credentials</w:t>
       </w:r>
-      <w:bookmarkEnd w:id="18"/>
+      <w:bookmarkEnd w:id="19"/>
     </w:p>
     <w:p>
       <w:pPr>
@@ -3607,7 +3768,7 @@
                     </pic:cNvPicPr>
                   </pic:nvPicPr>
                   <pic:blipFill>
-                    <a:blip r:embed="rId26">
+                    <a:blip r:embed="rId27">
                       <a:extLst>
                         <a:ext uri="{28A0092B-C50C-407E-A947-70E740481C1C}">
                           <a14:useLocalDpi xmlns:a14="http://schemas.microsoft.com/office/drawing/2010/main" val="0"/>
@@ -3718,11 +3879,11 @@
       <w:pPr>
         <w:pStyle w:val="SAGEHeading2"/>
       </w:pPr>
-      <w:bookmarkStart w:id="19" w:name="_Toc457344650"/>
+      <w:bookmarkStart w:id="20" w:name="_Toc457344650"/>
       <w:r>
         <w:t>Enter Resource Name</w:t>
       </w:r>
-      <w:bookmarkEnd w:id="19"/>
+      <w:bookmarkEnd w:id="20"/>
     </w:p>
     <w:p>
       <w:pPr>
@@ -3748,105 +3909,6 @@
             <wp:extent cx="4667250" cy="5314950"/>
             <wp:effectExtent l="0" t="0" r="0" b="0"/>
             <wp:docPr id="11" name="Picture 11"/>
-            <wp:cNvGraphicFramePr>
-              <a:graphicFrameLocks xmlns:a="http://schemas.openxmlformats.org/drawingml/2006/main" noChangeAspect="1"/>
-            </wp:cNvGraphicFramePr>
-            <a:graphic xmlns:a="http://schemas.openxmlformats.org/drawingml/2006/main">
-              <a:graphicData uri="http://schemas.openxmlformats.org/drawingml/2006/picture">
-                <pic:pic xmlns:pic="http://schemas.openxmlformats.org/drawingml/2006/picture">
-                  <pic:nvPicPr>
-                    <pic:cNvPr id="1" name=""/>
-                    <pic:cNvPicPr/>
-                  </pic:nvPicPr>
-                  <pic:blipFill>
-                    <a:blip r:embed="rId27"/>
-                    <a:stretch>
-                      <a:fillRect/>
-                    </a:stretch>
-                  </pic:blipFill>
-                  <pic:spPr>
-                    <a:xfrm>
-                      <a:off x="0" y="0"/>
-                      <a:ext cx="4667250" cy="5314950"/>
-                    </a:xfrm>
-                    <a:prstGeom prst="rect">
-                      <a:avLst/>
-                    </a:prstGeom>
-                  </pic:spPr>
-                </pic:pic>
-              </a:graphicData>
-            </a:graphic>
-          </wp:inline>
-        </w:drawing>
-      </w:r>
-    </w:p>
-    <w:p>
-      <w:pPr>
-        <w:pStyle w:val="SAGEBodyText"/>
-      </w:pPr>
-      <w:r>
-        <w:t>The Resource Name is defaulted from the Business View’s des</w:t>
-      </w:r>
-      <w:r>
-        <w:t>cription and can be overridden</w:t>
-      </w:r>
-      <w:r>
-        <w:t xml:space="preserve"> if needed</w:t>
-      </w:r>
-      <w:r>
-        <w:t>.</w:t>
-      </w:r>
-    </w:p>
-    <w:p>
-      <w:pPr>
-        <w:pStyle w:val="SAGEBullet1"/>
-        <w:numPr>
-          <w:ilvl w:val="0"/>
-          <w:numId w:val="0"/>
-        </w:numPr>
-      </w:pPr>
-      <w:r>
-        <w:t xml:space="preserve">Click </w:t>
-      </w:r>
-      <w:r>
-        <w:rPr>
-          <w:b/>
-        </w:rPr>
-        <w:t>Next</w:t>
-      </w:r>
-      <w:r>
-        <w:t xml:space="preserve"> to proceed.</w:t>
-      </w:r>
-    </w:p>
-    <w:p>
-      <w:pPr>
-        <w:pStyle w:val="SAGEHeading2"/>
-      </w:pPr>
-      <w:bookmarkStart w:id="20" w:name="_Toc457344651"/>
-      <w:r>
-        <w:t>Select Options</w:t>
-      </w:r>
-      <w:bookmarkEnd w:id="20"/>
-    </w:p>
-    <w:p>
-      <w:pPr>
-        <w:pStyle w:val="SAGEBodyText"/>
-      </w:pPr>
-    </w:p>
-    <w:p>
-      <w:pPr>
-        <w:pStyle w:val="SAGEIndentedText"/>
-      </w:pPr>
-      <w:r>
-        <w:rPr>
-          <w:noProof/>
-        </w:rPr>
-        <w:lastRenderedPageBreak/>
-        <w:drawing>
-          <wp:inline distT="0" distB="0" distL="0" distR="0" wp14:anchorId="20A14820" wp14:editId="6658ABBF">
-            <wp:extent cx="4667250" cy="5314950"/>
-            <wp:effectExtent l="0" t="0" r="0" b="0"/>
-            <wp:docPr id="8" name="Picture 8"/>
             <wp:cNvGraphicFramePr>
               <a:graphicFrameLocks xmlns:a="http://schemas.openxmlformats.org/drawingml/2006/main" noChangeAspect="1"/>
             </wp:cNvGraphicFramePr>
@@ -3881,7 +3943,106 @@
     </w:p>
     <w:p>
       <w:pPr>
+        <w:pStyle w:val="SAGEBodyText"/>
+      </w:pPr>
+      <w:r>
+        <w:t>The Resource Name is defaulted from the Business View’s des</w:t>
+      </w:r>
+      <w:r>
+        <w:t>cription and can be overridden</w:t>
+      </w:r>
+      <w:r>
+        <w:t xml:space="preserve"> if needed</w:t>
+      </w:r>
+      <w:r>
+        <w:t>.</w:t>
+      </w:r>
+    </w:p>
+    <w:p>
+      <w:pPr>
         <w:pStyle w:val="SAGEBullet1"/>
+        <w:numPr>
+          <w:ilvl w:val="0"/>
+          <w:numId w:val="0"/>
+        </w:numPr>
+      </w:pPr>
+      <w:r>
+        <w:t xml:space="preserve">Click </w:t>
+      </w:r>
+      <w:r>
+        <w:rPr>
+          <w:b/>
+        </w:rPr>
+        <w:t>Next</w:t>
+      </w:r>
+      <w:r>
+        <w:t xml:space="preserve"> to proceed.</w:t>
+      </w:r>
+    </w:p>
+    <w:p>
+      <w:pPr>
+        <w:pStyle w:val="SAGEHeading2"/>
+      </w:pPr>
+      <w:bookmarkStart w:id="21" w:name="_Toc457344651"/>
+      <w:r>
+        <w:t>Select Options</w:t>
+      </w:r>
+      <w:bookmarkEnd w:id="21"/>
+    </w:p>
+    <w:p>
+      <w:pPr>
+        <w:pStyle w:val="SAGEBodyText"/>
+      </w:pPr>
+    </w:p>
+    <w:p>
+      <w:pPr>
+        <w:pStyle w:val="SAGEIndentedText"/>
+      </w:pPr>
+      <w:r>
+        <w:rPr>
+          <w:noProof/>
+        </w:rPr>
+        <w:lastRenderedPageBreak/>
+        <w:drawing>
+          <wp:inline distT="0" distB="0" distL="0" distR="0" wp14:anchorId="20A14820" wp14:editId="6658ABBF">
+            <wp:extent cx="4667250" cy="5314950"/>
+            <wp:effectExtent l="0" t="0" r="0" b="0"/>
+            <wp:docPr id="8" name="Picture 8"/>
+            <wp:cNvGraphicFramePr>
+              <a:graphicFrameLocks xmlns:a="http://schemas.openxmlformats.org/drawingml/2006/main" noChangeAspect="1"/>
+            </wp:cNvGraphicFramePr>
+            <a:graphic xmlns:a="http://schemas.openxmlformats.org/drawingml/2006/main">
+              <a:graphicData uri="http://schemas.openxmlformats.org/drawingml/2006/picture">
+                <pic:pic xmlns:pic="http://schemas.openxmlformats.org/drawingml/2006/picture">
+                  <pic:nvPicPr>
+                    <pic:cNvPr id="1" name=""/>
+                    <pic:cNvPicPr/>
+                  </pic:nvPicPr>
+                  <pic:blipFill>
+                    <a:blip r:embed="rId29"/>
+                    <a:stretch>
+                      <a:fillRect/>
+                    </a:stretch>
+                  </pic:blipFill>
+                  <pic:spPr>
+                    <a:xfrm>
+                      <a:off x="0" y="0"/>
+                      <a:ext cx="4667250" cy="5314950"/>
+                    </a:xfrm>
+                    <a:prstGeom prst="rect">
+                      <a:avLst/>
+                    </a:prstGeom>
+                  </pic:spPr>
+                </pic:pic>
+              </a:graphicData>
+            </a:graphic>
+          </wp:inline>
+        </w:drawing>
+      </w:r>
+    </w:p>
+    <w:p>
+      <w:pPr>
+        <w:pStyle w:val="SAGEBullet1"/>
       </w:pPr>
       <w:r>
         <w:t>Select t</w:t>
@@ -4017,11 +4178,11 @@
       <w:pPr>
         <w:pStyle w:val="SAGEHeading2"/>
       </w:pPr>
-      <w:bookmarkStart w:id="21" w:name="_Toc457344652"/>
+      <w:bookmarkStart w:id="22" w:name="_Toc457344652"/>
       <w:r>
         <w:t>Generate Code</w:t>
       </w:r>
-      <w:bookmarkEnd w:id="21"/>
+      <w:bookmarkEnd w:id="22"/>
     </w:p>
     <w:p>
       <w:pPr>
@@ -4054,7 +4215,7 @@
                     </pic:cNvPicPr>
                   </pic:nvPicPr>
                   <pic:blipFill>
-                    <a:blip r:embed="rId29">
+                    <a:blip r:embed="rId30">
                       <a:extLst>
                         <a:ext uri="{28A0092B-C50C-407E-A947-70E740481C1C}">
                           <a14:useLocalDpi xmlns:a14="http://schemas.microsoft.com/office/drawing/2010/main" val="0"/>
@@ -4112,11 +4273,11 @@
       <w:pPr>
         <w:pStyle w:val="SAGEHeading2"/>
       </w:pPr>
-      <w:bookmarkStart w:id="22" w:name="_Toc457344653"/>
+      <w:bookmarkStart w:id="23" w:name="_Toc457344653"/>
       <w:r>
         <w:t>Wizard Completion</w:t>
       </w:r>
-      <w:bookmarkEnd w:id="22"/>
+      <w:bookmarkEnd w:id="23"/>
     </w:p>
     <w:p>
       <w:pPr>
@@ -4148,7 +4309,7 @@
                     <pic:cNvPicPr/>
                   </pic:nvPicPr>
                   <pic:blipFill>
-                    <a:blip r:embed="rId30"/>
+                    <a:blip r:embed="rId31"/>
                     <a:stretch>
                       <a:fillRect/>
                     </a:stretch>
@@ -4210,12 +4371,12 @@
         <w:pStyle w:val="SAGEHeading1"/>
         <w:framePr w:wrap="around"/>
       </w:pPr>
-      <w:bookmarkStart w:id="23" w:name="_Toc457344654"/>
+      <w:bookmarkStart w:id="24" w:name="_Toc457344654"/>
       <w:r>
         <w:lastRenderedPageBreak/>
         <w:t>Complete the Screen</w:t>
       </w:r>
-      <w:bookmarkEnd w:id="23"/>
+      <w:bookmarkEnd w:id="24"/>
     </w:p>
     <w:p>
       <w:pPr>
@@ -4245,11 +4406,11 @@
       <w:pPr>
         <w:pStyle w:val="SAGEHeading2"/>
       </w:pPr>
-      <w:bookmarkStart w:id="24" w:name="_Toc457344655"/>
+      <w:bookmarkStart w:id="25" w:name="_Toc457344655"/>
       <w:r>
         <w:t>Payment Codes Business Entity Interface</w:t>
       </w:r>
-      <w:bookmarkEnd w:id="24"/>
+      <w:bookmarkEnd w:id="25"/>
     </w:p>
     <w:p>
       <w:pPr>
@@ -4486,8 +4647,8 @@
           <w:highlight w:val="yellow"/>
         </w:rPr>
       </w:pPr>
-      <w:bookmarkStart w:id="25" w:name="OLE_LINK1"/>
-      <w:bookmarkStart w:id="26" w:name="OLE_LINK2"/>
+      <w:bookmarkStart w:id="26" w:name="OLE_LINK1"/>
+      <w:bookmarkStart w:id="27" w:name="OLE_LINK2"/>
       <w:r>
         <w:t xml:space="preserve">        </w:t>
       </w:r>
@@ -4686,8 +4847,8 @@
         <w:t>string moduleId);</w:t>
       </w:r>
     </w:p>
-    <w:bookmarkEnd w:id="25"/>
     <w:bookmarkEnd w:id="26"/>
+    <w:bookmarkEnd w:id="27"/>
     <w:p>
       <w:pPr>
         <w:pStyle w:val="SAGETextCodesection"/>
@@ -4713,11 +4874,11 @@
       <w:pPr>
         <w:pStyle w:val="SAGEHeading2"/>
       </w:pPr>
-      <w:bookmarkStart w:id="27" w:name="_Toc457344656"/>
+      <w:bookmarkStart w:id="28" w:name="_Toc457344656"/>
       <w:r>
         <w:t>Payment Codes Service Interface</w:t>
       </w:r>
-      <w:bookmarkEnd w:id="27"/>
+      <w:bookmarkEnd w:id="28"/>
     </w:p>
     <w:p>
       <w:pPr>
@@ -4945,8 +5106,8 @@
           <w:highlight w:val="yellow"/>
         </w:rPr>
       </w:pPr>
-      <w:bookmarkStart w:id="28" w:name="OLE_LINK3"/>
-      <w:bookmarkStart w:id="29" w:name="OLE_LINK4"/>
+      <w:bookmarkStart w:id="29" w:name="OLE_LINK3"/>
+      <w:bookmarkStart w:id="30" w:name="OLE_LINK4"/>
       <w:r>
         <w:t xml:space="preserve">        </w:t>
       </w:r>
@@ -5144,8 +5305,8 @@
         <w:t>string moduleId);</w:t>
       </w:r>
     </w:p>
-    <w:bookmarkEnd w:id="28"/>
     <w:bookmarkEnd w:id="29"/>
+    <w:bookmarkEnd w:id="30"/>
     <w:p>
       <w:pPr>
         <w:pStyle w:val="SAGETextCodesection"/>
@@ -5166,11 +5327,11 @@
       <w:pPr>
         <w:pStyle w:val="SAGEHeading2"/>
       </w:pPr>
-      <w:bookmarkStart w:id="30" w:name="_Toc457344657"/>
+      <w:bookmarkStart w:id="31" w:name="_Toc457344657"/>
       <w:r>
         <w:t>Payment Codes Entity Service</w:t>
       </w:r>
-      <w:bookmarkEnd w:id="30"/>
+      <w:bookmarkEnd w:id="31"/>
     </w:p>
     <w:p>
       <w:pPr>
@@ -5568,8 +5729,8 @@
           <w:highlight w:val="yellow"/>
         </w:rPr>
       </w:pPr>
-      <w:bookmarkStart w:id="31" w:name="OLE_LINK5"/>
-      <w:bookmarkStart w:id="32" w:name="OLE_LINK6"/>
+      <w:bookmarkStart w:id="32" w:name="OLE_LINK5"/>
+      <w:bookmarkStart w:id="33" w:name="OLE_LINK6"/>
       <w:r>
         <w:t xml:space="preserve">        </w:t>
       </w:r>
@@ -6056,8 +6217,8 @@
         <w:t xml:space="preserve">        }</w:t>
       </w:r>
     </w:p>
-    <w:bookmarkEnd w:id="31"/>
     <w:bookmarkEnd w:id="32"/>
+    <w:bookmarkEnd w:id="33"/>
     <w:p>
       <w:pPr>
         <w:pStyle w:val="SAGETextCodesection"/>
@@ -6083,11 +6244,11 @@
       <w:pPr>
         <w:pStyle w:val="SAGEHeading2"/>
       </w:pPr>
-      <w:bookmarkStart w:id="33" w:name="_Toc457344658"/>
+      <w:bookmarkStart w:id="34" w:name="_Toc457344658"/>
       <w:r>
         <w:t>Payment Codes Repository</w:t>
       </w:r>
-      <w:bookmarkEnd w:id="33"/>
+      <w:bookmarkEnd w:id="34"/>
     </w:p>
     <w:p>
       <w:pPr>
@@ -7207,8 +7368,8 @@
       <w:pPr>
         <w:pStyle w:val="SAGETextCodesection"/>
       </w:pPr>
-      <w:bookmarkStart w:id="34" w:name="OLE_LINK7"/>
-      <w:bookmarkStart w:id="35" w:name="OLE_LINK8"/>
+      <w:bookmarkStart w:id="35" w:name="OLE_LINK7"/>
+      <w:bookmarkStart w:id="36" w:name="OLE_LINK8"/>
       <w:r>
         <w:t xml:space="preserve">        /// &lt;summary&gt;</w:t>
       </w:r>
@@ -7663,8 +7824,8 @@
         <w:t xml:space="preserve">        }</w:t>
       </w:r>
     </w:p>
-    <w:bookmarkEnd w:id="34"/>
     <w:bookmarkEnd w:id="35"/>
+    <w:bookmarkEnd w:id="36"/>
     <w:p>
       <w:pPr>
         <w:pStyle w:val="SAGETextCodesection"/>
@@ -7985,11 +8146,11 @@
       <w:pPr>
         <w:pStyle w:val="SAGEHeading2"/>
       </w:pPr>
-      <w:bookmarkStart w:id="36" w:name="_Toc457344659"/>
+      <w:bookmarkStart w:id="37" w:name="_Toc457344659"/>
       <w:r>
         <w:t>Payment Codes Model</w:t>
       </w:r>
-      <w:bookmarkEnd w:id="36"/>
+      <w:bookmarkEnd w:id="37"/>
     </w:p>
     <w:p>
       <w:pPr>
@@ -8427,8 +8588,8 @@
           <w:highlight w:val="yellow"/>
         </w:rPr>
       </w:pPr>
-      <w:bookmarkStart w:id="37" w:name="OLE_LINK9"/>
-      <w:bookmarkStart w:id="38" w:name="OLE_LINK10"/>
+      <w:bookmarkStart w:id="38" w:name="OLE_LINK9"/>
+      <w:bookmarkStart w:id="39" w:name="OLE_LINK10"/>
       <w:r>
         <w:t xml:space="preserve">        </w:t>
       </w:r>
@@ -8464,8 +8625,8 @@
         <w:t xml:space="preserve">            ErrorMessageResourceType = typeof(AnnotationsResx))]</w:t>
       </w:r>
     </w:p>
-    <w:bookmarkEnd w:id="37"/>
     <w:bookmarkEnd w:id="38"/>
+    <w:bookmarkEnd w:id="39"/>
     <w:p>
       <w:pPr>
         <w:pStyle w:val="SAGETextCodesection"/>
@@ -9020,11 +9181,11 @@
       <w:pPr>
         <w:pStyle w:val="SAGEHeading2"/>
       </w:pPr>
-      <w:bookmarkStart w:id="39" w:name="_Toc457344660"/>
+      <w:bookmarkStart w:id="40" w:name="_Toc457344660"/>
       <w:r>
         <w:t>Payment Codes View Model</w:t>
       </w:r>
-      <w:bookmarkEnd w:id="39"/>
+      <w:bookmarkEnd w:id="40"/>
     </w:p>
     <w:p>
       <w:pPr>
@@ -9405,8 +9566,8 @@
       <w:pPr>
         <w:pStyle w:val="SAGETextCodesection"/>
       </w:pPr>
-      <w:bookmarkStart w:id="40" w:name="OLE_LINK11"/>
-      <w:bookmarkStart w:id="41" w:name="OLE_LINK12"/>
+      <w:bookmarkStart w:id="41" w:name="OLE_LINK11"/>
+      <w:bookmarkStart w:id="42" w:name="OLE_LINK12"/>
       <w:r>
         <w:lastRenderedPageBreak/>
         <w:t xml:space="preserve">        /// &lt;summary&gt;</w:t>
@@ -9705,8 +9866,8 @@
         <w:t xml:space="preserve">        }</w:t>
       </w:r>
     </w:p>
-    <w:bookmarkEnd w:id="40"/>
     <w:bookmarkEnd w:id="41"/>
+    <w:bookmarkEnd w:id="42"/>
     <w:p>
       <w:pPr>
         <w:pStyle w:val="SAGETextCodesection"/>
@@ -9732,11 +9893,11 @@
       <w:pPr>
         <w:pStyle w:val="SAGEHeading2"/>
       </w:pPr>
-      <w:bookmarkStart w:id="42" w:name="_Toc457344661"/>
+      <w:bookmarkStart w:id="43" w:name="_Toc457344661"/>
       <w:r>
         <w:t>Payment Codes Internal Controller</w:t>
       </w:r>
-      <w:bookmarkEnd w:id="42"/>
+      <w:bookmarkEnd w:id="43"/>
     </w:p>
     <w:p>
       <w:pPr>
@@ -10208,8 +10369,8 @@
           <w:highlight w:val="yellow"/>
         </w:rPr>
       </w:pPr>
-      <w:bookmarkStart w:id="43" w:name="OLE_LINK13"/>
-      <w:bookmarkStart w:id="44" w:name="OLE_LINK14"/>
+      <w:bookmarkStart w:id="44" w:name="OLE_LINK13"/>
+      <w:bookmarkStart w:id="45" w:name="OLE_LINK14"/>
       <w:r>
         <w:t xml:space="preserve">        </w:t>
       </w:r>
@@ -10231,8 +10392,8 @@
         <w:t xml:space="preserve">        private const int PaymentProcessing = 5;</w:t>
       </w:r>
     </w:p>
-    <w:bookmarkEnd w:id="43"/>
     <w:bookmarkEnd w:id="44"/>
+    <w:bookmarkEnd w:id="45"/>
     <w:p>
       <w:pPr>
         <w:pStyle w:val="SAGETextCodesection"/>
@@ -11032,7 +11193,7 @@
           <w:highlight w:val="yellow"/>
         </w:rPr>
       </w:pPr>
-      <w:bookmarkStart w:id="45" w:name="OLE_LINK15"/>
+      <w:bookmarkStart w:id="46" w:name="OLE_LINK15"/>
       <w:r>
         <w:t xml:space="preserve">        </w:t>
       </w:r>
@@ -11222,7 +11383,7 @@
         <w:t xml:space="preserve">        }</w:t>
       </w:r>
     </w:p>
-    <w:bookmarkEnd w:id="45"/>
+    <w:bookmarkEnd w:id="46"/>
     <w:p>
       <w:pPr>
         <w:pStyle w:val="SAGETextCodesection"/>
@@ -11366,8 +11527,8 @@
       <w:r>
         <w:t xml:space="preserve">                UserMessage = userMessage</w:t>
       </w:r>
-      <w:bookmarkStart w:id="46" w:name="OLE_LINK16"/>
-      <w:bookmarkStart w:id="47" w:name="OLE_LINK17"/>
+      <w:bookmarkStart w:id="47" w:name="OLE_LINK16"/>
+      <w:bookmarkStart w:id="48" w:name="OLE_LINK17"/>
       <w:r>
         <w:rPr>
           <w:highlight w:val="yellow"/>
@@ -11400,8 +11561,8 @@
         <w:t>)</w:t>
       </w:r>
     </w:p>
-    <w:bookmarkEnd w:id="46"/>
     <w:bookmarkEnd w:id="47"/>
+    <w:bookmarkEnd w:id="48"/>
     <w:p>
       <w:pPr>
         <w:pStyle w:val="SAGETextCodesection"/>
@@ -11430,8 +11591,8 @@
           <w:highlight w:val="yellow"/>
         </w:rPr>
       </w:pPr>
-      <w:bookmarkStart w:id="48" w:name="OLE_LINK18"/>
-      <w:bookmarkStart w:id="49" w:name="OLE_LINK19"/>
+      <w:bookmarkStart w:id="49" w:name="OLE_LINK18"/>
+      <w:bookmarkStart w:id="50" w:name="OLE_LINK19"/>
       <w:r>
         <w:t xml:space="preserve">        </w:t>
       </w:r>
@@ -11749,8 +11910,8 @@
         <w:t xml:space="preserve">        }</w:t>
       </w:r>
     </w:p>
-    <w:bookmarkEnd w:id="48"/>
     <w:bookmarkEnd w:id="49"/>
+    <w:bookmarkEnd w:id="50"/>
     <w:p>
       <w:pPr>
         <w:pStyle w:val="SAGETextCodesection"/>
@@ -11791,11 +11952,11 @@
       <w:pPr>
         <w:pStyle w:val="SAGEHeading2"/>
       </w:pPr>
-      <w:bookmarkStart w:id="50" w:name="_Toc457344662"/>
+      <w:bookmarkStart w:id="51" w:name="_Toc457344662"/>
       <w:r>
         <w:t>Payment Codes Controller</w:t>
       </w:r>
-      <w:bookmarkEnd w:id="50"/>
+      <w:bookmarkEnd w:id="51"/>
     </w:p>
     <w:p>
       <w:pPr>
@@ -13590,8 +13751,8 @@
           <w:highlight w:val="yellow"/>
         </w:rPr>
       </w:pPr>
-      <w:bookmarkStart w:id="51" w:name="OLE_LINK20"/>
-      <w:bookmarkStart w:id="52" w:name="OLE_LINK21"/>
+      <w:bookmarkStart w:id="52" w:name="OLE_LINK20"/>
+      <w:bookmarkStart w:id="53" w:name="OLE_LINK21"/>
       <w:r>
         <w:t xml:space="preserve">        </w:t>
       </w:r>
@@ -13908,8 +14069,8 @@
         <w:t xml:space="preserve">        }</w:t>
       </w:r>
     </w:p>
-    <w:bookmarkEnd w:id="51"/>
     <w:bookmarkEnd w:id="52"/>
+    <w:bookmarkEnd w:id="53"/>
     <w:p>
       <w:pPr>
         <w:pStyle w:val="SAGETextCodesection"/>
@@ -13943,11 +14104,11 @@
       <w:pPr>
         <w:pStyle w:val="SAGEHeading2"/>
       </w:pPr>
-      <w:bookmarkStart w:id="53" w:name="_Toc457344663"/>
+      <w:bookmarkStart w:id="54" w:name="_Toc457344663"/>
       <w:r>
         <w:t>Payment Codes Partial Razor View</w:t>
       </w:r>
-      <w:bookmarkEnd w:id="53"/>
+      <w:bookmarkEnd w:id="54"/>
     </w:p>
     <w:p>
       <w:pPr>
@@ -15163,8 +15324,6 @@
         </w:rPr>
         <w:t xml:space="preserve"> } }</w:t>
       </w:r>
-      <w:bookmarkStart w:id="54" w:name="_GoBack"/>
-      <w:bookmarkEnd w:id="54"/>
       <w:r>
         <w:rPr>
           <w:rFonts w:ascii="Consolas" w:hAnsi="Consolas" w:cs="Consolas"/>
@@ -21604,27 +21763,14 @@
           <w:pPr>
             <w:pStyle w:val="SAGEFooter"/>
           </w:pPr>
-          <w:r>
-            <w:fldChar w:fldCharType="begin"/>
-          </w:r>
-          <w:r>
-            <w:instrText xml:space="preserve"> STYLEREF  SAGE_Title  \* MERGEFORMAT </w:instrText>
-          </w:r>
-          <w:r>
-            <w:fldChar w:fldCharType="separate"/>
-          </w:r>
-          <w:r>
-            <w:rPr>
-              <w:noProof/>
-            </w:rPr>
-            <w:t>Sage 300 Web Screens SDK</w:t>
-          </w:r>
-          <w:r>
-            <w:rPr>
-              <w:noProof/>
-            </w:rPr>
-            <w:fldChar w:fldCharType="end"/>
-          </w:r>
+          <w:fldSimple w:instr=" STYLEREF  SAGE_Title  \* MERGEFORMAT ">
+            <w:r>
+              <w:rPr>
+                <w:noProof/>
+              </w:rPr>
+              <w:t>Sage 300 Web Screens SDK</w:t>
+            </w:r>
+          </w:fldSimple>
           <w:r>
             <w:rPr>
               <w:noProof/>
@@ -21682,7 +21828,7 @@
                 <w:rPr>
                   <w:noProof/>
                 </w:rPr>
-                <w:t>57</w:t>
+                <w:t>21</w:t>
               </w:r>
               <w:r>
                 <w:rPr>
@@ -21707,7 +21853,7 @@
                 <w:rPr>
                   <w:noProof/>
                 </w:rPr>
-                <w:t>58</w:t>
+                <w:t>59</w:t>
               </w:r>
               <w:r>
                 <w:rPr>
@@ -21770,27 +21916,14 @@
           <w:pPr>
             <w:pStyle w:val="SAGEFooter"/>
           </w:pPr>
-          <w:r>
-            <w:fldChar w:fldCharType="begin"/>
-          </w:r>
-          <w:r>
-            <w:instrText xml:space="preserve"> STYLEREF  SAGE_Title  \* MERGEFORMAT </w:instrText>
-          </w:r>
-          <w:r>
-            <w:fldChar w:fldCharType="separate"/>
-          </w:r>
-          <w:r>
-            <w:rPr>
-              <w:noProof/>
-            </w:rPr>
-            <w:t>Sage 300 Web Screens SDK</w:t>
-          </w:r>
-          <w:r>
-            <w:rPr>
-              <w:noProof/>
-            </w:rPr>
-            <w:fldChar w:fldCharType="end"/>
-          </w:r>
+          <w:fldSimple w:instr=" STYLEREF  SAGE_Title  \* MERGEFORMAT ">
+            <w:r>
+              <w:rPr>
+                <w:noProof/>
+              </w:rPr>
+              <w:t>Sage 300 Web Screens SDK</w:t>
+            </w:r>
+          </w:fldSimple>
           <w:r>
             <w:rPr>
               <w:noProof/>
@@ -21873,7 +22006,7 @@
                 <w:rPr>
                   <w:noProof/>
                 </w:rPr>
-                <w:t>58</w:t>
+                <w:t>59</w:t>
               </w:r>
               <w:r>
                 <w:rPr>
@@ -22030,27 +22163,14 @@
     <w:pPr>
       <w:pStyle w:val="SAGEHeader"/>
     </w:pPr>
-    <w:r>
-      <w:fldChar w:fldCharType="begin"/>
-    </w:r>
-    <w:r>
-      <w:instrText xml:space="preserve"> STYLEREF  "SAGE_Heading 1" \l  \* MERGEFORMAT </w:instrText>
-    </w:r>
-    <w:r>
-      <w:fldChar w:fldCharType="separate"/>
-    </w:r>
-    <w:r>
-      <w:rPr>
-        <w:noProof/>
-      </w:rPr>
-      <w:t>Complete the Screen</w:t>
-    </w:r>
-    <w:r>
-      <w:rPr>
-        <w:noProof/>
-      </w:rPr>
-      <w:fldChar w:fldCharType="end"/>
-    </w:r>
+    <w:fldSimple w:instr=" STYLEREF  &quot;SAGE_Heading 1&quot; \l  \* MERGEFORMAT ">
+      <w:r>
+        <w:rPr>
+          <w:noProof/>
+        </w:rPr>
+        <w:t>Complete the Screen</w:t>
+      </w:r>
+    </w:fldSimple>
   </w:p>
 </w:hdr>
 </file>
@@ -22098,7 +22218,7 @@
         <v:path o:extrusionok="f" gradientshapeok="t" o:connecttype="rect"/>
         <o:lock v:ext="edit" aspectratio="t"/>
       </v:shapetype>
-      <v:shape id="_x0000_i1027" type="#_x0000_t75" style="width:21.6pt;height:21.6pt" o:bullet="t">
+      <v:shape id="_x0000_i1029" type="#_x0000_t75" style="width:21.75pt;height:21.75pt" o:bullet="t">
         <v:imagedata r:id="rId1" o:title="clip_image001"/>
       </v:shape>
     </w:pict>
@@ -41027,7 +41147,7 @@
 </file>
 
 <file path=customXml/itemProps1.xml><?xml version="1.0" encoding="utf-8"?>
-<ds:datastoreItem xmlns:ds="http://schemas.openxmlformats.org/officeDocument/2006/customXml" ds:itemID="{F554AD76-58CB-483D-BBEC-7A1B30DC9339}">
+<ds:datastoreItem xmlns:ds="http://schemas.openxmlformats.org/officeDocument/2006/customXml" ds:itemID="{FA5F9FF0-5ABF-4055-B289-0360D8BD1FE9}">
   <ds:schemaRefs>
     <ds:schemaRef ds:uri="http://schemas.openxmlformats.org/officeDocument/2006/bibliography"/>
   </ds:schemaRefs>

</xml_diff>

<commit_message>
2018 README and Docs updates
</commit_message>
<xml_diff>
--- a/docs/development/Sage300SDK_CreatingPaymentCodesScreenTutorial.docx
+++ b/docs/development/Sage300SDK_CreatingPaymentCodesScreenTutorial.docx
@@ -1,6 +1,6 @@
 
 <file path=word/document.xml><?xml version="1.0" encoding="utf-8"?>
-<w:document xmlns:wpc="http://schemas.microsoft.com/office/word/2010/wordprocessingCanvas" xmlns:cx="http://schemas.microsoft.com/office/drawing/2014/chartex" xmlns:cx1="http://schemas.microsoft.com/office/drawing/2015/9/8/chartex" xmlns:cx2="http://schemas.microsoft.com/office/drawing/2015/10/21/chartex" xmlns:cx3="http://schemas.microsoft.com/office/drawing/2016/5/9/chartex" xmlns:cx4="http://schemas.microsoft.com/office/drawing/2016/5/10/chartex" xmlns:cx5="http://schemas.microsoft.com/office/drawing/2016/5/11/chartex" xmlns:cx6="http://schemas.microsoft.com/office/drawing/2016/5/12/chartex" xmlns:cx7="http://schemas.microsoft.com/office/drawing/2016/5/13/chartex" xmlns:cx8="http://schemas.microsoft.com/office/drawing/2016/5/14/chartex" xmlns:mc="http://schemas.openxmlformats.org/markup-compatibility/2006" xmlns:o="urn:schemas-microsoft-com:office:office" xmlns:r="http://schemas.openxmlformats.org/officeDocument/2006/relationships" xmlns:m="http://schemas.openxmlformats.org/officeDocument/2006/math" xmlns:v="urn:schemas-microsoft-com:vml" xmlns:wp14="http://schemas.microsoft.com/office/word/2010/wordprocessingDrawing" xmlns:wp="http://schemas.openxmlformats.org/drawingml/2006/wordprocessingDrawing" xmlns:w10="urn:schemas-microsoft-com:office:word" xmlns:w="http://schemas.openxmlformats.org/wordprocessingml/2006/main" xmlns:w14="http://schemas.microsoft.com/office/word/2010/wordml" xmlns:w15="http://schemas.microsoft.com/office/word/2012/wordml" xmlns:w16se="http://schemas.microsoft.com/office/word/2015/wordml/symex" xmlns:wpg="http://schemas.microsoft.com/office/word/2010/wordprocessingGroup" xmlns:wpi="http://schemas.microsoft.com/office/word/2010/wordprocessingInk" xmlns:wne="http://schemas.microsoft.com/office/word/2006/wordml" xmlns:wps="http://schemas.microsoft.com/office/word/2010/wordprocessingShape" mc:Ignorable="w14 w15 w16se wp14">
+<w:document xmlns:wpc="http://schemas.microsoft.com/office/word/2010/wordprocessingCanvas" xmlns:cx="http://schemas.microsoft.com/office/drawing/2014/chartex" xmlns:cx1="http://schemas.microsoft.com/office/drawing/2015/9/8/chartex" xmlns:cx2="http://schemas.microsoft.com/office/drawing/2015/10/21/chartex" xmlns:cx3="http://schemas.microsoft.com/office/drawing/2016/5/9/chartex" xmlns:cx4="http://schemas.microsoft.com/office/drawing/2016/5/10/chartex" xmlns:cx5="http://schemas.microsoft.com/office/drawing/2016/5/11/chartex" xmlns:cx6="http://schemas.microsoft.com/office/drawing/2016/5/12/chartex" xmlns:cx7="http://schemas.microsoft.com/office/drawing/2016/5/13/chartex" xmlns:cx8="http://schemas.microsoft.com/office/drawing/2016/5/14/chartex" xmlns:mc="http://schemas.openxmlformats.org/markup-compatibility/2006" xmlns:aink="http://schemas.microsoft.com/office/drawing/2016/ink" xmlns:am3d="http://schemas.microsoft.com/office/drawing/2017/model3d" xmlns:o="urn:schemas-microsoft-com:office:office" xmlns:r="http://schemas.openxmlformats.org/officeDocument/2006/relationships" xmlns:m="http://schemas.openxmlformats.org/officeDocument/2006/math" xmlns:v="urn:schemas-microsoft-com:vml" xmlns:wp14="http://schemas.microsoft.com/office/word/2010/wordprocessingDrawing" xmlns:wp="http://schemas.openxmlformats.org/drawingml/2006/wordprocessingDrawing" xmlns:w10="urn:schemas-microsoft-com:office:word" xmlns:w="http://schemas.openxmlformats.org/wordprocessingml/2006/main" xmlns:w14="http://schemas.microsoft.com/office/word/2010/wordml" xmlns:w15="http://schemas.microsoft.com/office/word/2012/wordml" xmlns:w16cid="http://schemas.microsoft.com/office/word/2016/wordml/cid" xmlns:w16se="http://schemas.microsoft.com/office/word/2015/wordml/symex" xmlns:wpg="http://schemas.microsoft.com/office/word/2010/wordprocessingGroup" xmlns:wpi="http://schemas.microsoft.com/office/word/2010/wordprocessingInk" xmlns:wne="http://schemas.microsoft.com/office/word/2006/wordml" xmlns:wps="http://schemas.microsoft.com/office/word/2010/wordprocessingShape" mc:Ignorable="w14 w15 w16se w16cid wp14">
   <w:body>
     <w:p>
       <w:pPr>
@@ -57,10 +57,8 @@
         </w:sectPr>
       </w:pPr>
       <w:r>
-        <w:t>May</w:t>
-      </w:r>
-      <w:bookmarkStart w:id="0" w:name="_GoBack"/>
-      <w:bookmarkEnd w:id="0"/>
+        <w:t>July</w:t>
+      </w:r>
       <w:r>
         <w:t xml:space="preserve"> 2017</w:t>
       </w:r>
@@ -137,6 +135,8 @@
         <w:t>Contents</w:t>
       </w:r>
     </w:p>
+    <w:bookmarkStart w:id="0" w:name="_GoBack"/>
+    <w:bookmarkEnd w:id="0"/>
     <w:p>
       <w:pPr>
         <w:pStyle w:val="TOC1"/>
@@ -156,7 +156,7 @@
       <w:r>
         <w:fldChar w:fldCharType="separate"/>
       </w:r>
-      <w:hyperlink w:anchor="_Toc457344639" w:history="1">
+      <w:hyperlink w:anchor="_Toc487638970" w:history="1">
         <w:r>
           <w:rPr>
             <w:rStyle w:val="Hyperlink"/>
@@ -199,7 +199,7 @@
             <w:noProof/>
             <w:webHidden/>
           </w:rPr>
-          <w:instrText xml:space="preserve"> PAGEREF _Toc457344639 \h </w:instrText>
+          <w:instrText xml:space="preserve"> PAGEREF _Toc487638970 \h </w:instrText>
         </w:r>
         <w:r>
           <w:rPr>
@@ -240,7 +240,7 @@
           <w:sz w:val="22"/>
         </w:rPr>
       </w:pPr>
-      <w:hyperlink w:anchor="_Toc457344640" w:history="1">
+      <w:hyperlink w:anchor="_Toc487638971" w:history="1">
         <w:r>
           <w:rPr>
             <w:rStyle w:val="Hyperlink"/>
@@ -283,7 +283,7 @@
             <w:noProof/>
             <w:webHidden/>
           </w:rPr>
-          <w:instrText xml:space="preserve"> PAGEREF _Toc457344640 \h </w:instrText>
+          <w:instrText xml:space="preserve"> PAGEREF _Toc487638971 \h </w:instrText>
         </w:r>
         <w:r>
           <w:rPr>
@@ -321,7 +321,7 @@
           <w:rFonts w:asciiTheme="minorHAnsi" w:eastAsiaTheme="minorEastAsia" w:hAnsiTheme="minorHAnsi"/>
         </w:rPr>
       </w:pPr>
-      <w:hyperlink w:anchor="_Toc457344641" w:history="1">
+      <w:hyperlink w:anchor="_Toc487638972" w:history="1">
         <w:r>
           <w:rPr>
             <w:rStyle w:val="Hyperlink"/>
@@ -356,7 +356,7 @@
           <w:rPr>
             <w:webHidden/>
           </w:rPr>
-          <w:instrText xml:space="preserve"> PAGEREF _Toc457344641 \h </w:instrText>
+          <w:instrText xml:space="preserve"> PAGEREF _Toc487638972 \h </w:instrText>
         </w:r>
         <w:r>
           <w:rPr>
@@ -390,7 +390,7 @@
           <w:rFonts w:asciiTheme="minorHAnsi" w:eastAsiaTheme="minorEastAsia" w:hAnsiTheme="minorHAnsi"/>
         </w:rPr>
       </w:pPr>
-      <w:hyperlink w:anchor="_Toc457344642" w:history="1">
+      <w:hyperlink w:anchor="_Toc487638973" w:history="1">
         <w:r>
           <w:rPr>
             <w:rStyle w:val="Hyperlink"/>
@@ -425,7 +425,7 @@
           <w:rPr>
             <w:webHidden/>
           </w:rPr>
-          <w:instrText xml:space="preserve"> PAGEREF _Toc457344642 \h </w:instrText>
+          <w:instrText xml:space="preserve"> PAGEREF _Toc487638973 \h </w:instrText>
         </w:r>
         <w:r>
           <w:rPr>
@@ -462,7 +462,7 @@
           <w:sz w:val="22"/>
         </w:rPr>
       </w:pPr>
-      <w:hyperlink w:anchor="_Toc457344643" w:history="1">
+      <w:hyperlink w:anchor="_Toc487638974" w:history="1">
         <w:r>
           <w:rPr>
             <w:rStyle w:val="Hyperlink"/>
@@ -505,7 +505,7 @@
             <w:noProof/>
             <w:webHidden/>
           </w:rPr>
-          <w:instrText xml:space="preserve"> PAGEREF _Toc457344643 \h </w:instrText>
+          <w:instrText xml:space="preserve"> PAGEREF _Toc487638974 \h </w:instrText>
         </w:r>
         <w:r>
           <w:rPr>
@@ -543,7 +543,7 @@
           <w:rFonts w:asciiTheme="minorHAnsi" w:eastAsiaTheme="minorEastAsia" w:hAnsiTheme="minorHAnsi"/>
         </w:rPr>
       </w:pPr>
-      <w:hyperlink w:anchor="_Toc457344644" w:history="1">
+      <w:hyperlink w:anchor="_Toc487638975" w:history="1">
         <w:r>
           <w:rPr>
             <w:rStyle w:val="Hyperlink"/>
@@ -578,7 +578,7 @@
           <w:rPr>
             <w:webHidden/>
           </w:rPr>
-          <w:instrText xml:space="preserve"> PAGEREF _Toc457344644 \h </w:instrText>
+          <w:instrText xml:space="preserve"> PAGEREF _Toc487638975 \h </w:instrText>
         </w:r>
         <w:r>
           <w:rPr>
@@ -612,7 +612,7 @@
           <w:rFonts w:asciiTheme="minorHAnsi" w:eastAsiaTheme="minorEastAsia" w:hAnsiTheme="minorHAnsi"/>
         </w:rPr>
       </w:pPr>
-      <w:hyperlink w:anchor="_Toc457344645" w:history="1">
+      <w:hyperlink w:anchor="_Toc487638976" w:history="1">
         <w:r>
           <w:rPr>
             <w:rStyle w:val="Hyperlink"/>
@@ -647,7 +647,76 @@
           <w:rPr>
             <w:webHidden/>
           </w:rPr>
-          <w:instrText xml:space="preserve"> PAGEREF _Toc457344645 \h </w:instrText>
+          <w:instrText xml:space="preserve"> PAGEREF _Toc487638976 \h </w:instrText>
+        </w:r>
+        <w:r>
+          <w:rPr>
+            <w:webHidden/>
+          </w:rPr>
+        </w:r>
+        <w:r>
+          <w:rPr>
+            <w:webHidden/>
+          </w:rPr>
+          <w:fldChar w:fldCharType="separate"/>
+        </w:r>
+        <w:r>
+          <w:rPr>
+            <w:webHidden/>
+          </w:rPr>
+          <w:t>7</w:t>
+        </w:r>
+        <w:r>
+          <w:rPr>
+            <w:webHidden/>
+          </w:rPr>
+          <w:fldChar w:fldCharType="end"/>
+        </w:r>
+      </w:hyperlink>
+    </w:p>
+    <w:p>
+      <w:pPr>
+        <w:pStyle w:val="TOC2"/>
+        <w:rPr>
+          <w:rFonts w:asciiTheme="minorHAnsi" w:eastAsiaTheme="minorEastAsia" w:hAnsiTheme="minorHAnsi"/>
+        </w:rPr>
+      </w:pPr>
+      <w:hyperlink w:anchor="_Toc487638977" w:history="1">
+        <w:r>
+          <w:rPr>
+            <w:rStyle w:val="Hyperlink"/>
+          </w:rPr>
+          <w:t>3.3</w:t>
+        </w:r>
+        <w:r>
+          <w:rPr>
+            <w:rFonts w:asciiTheme="minorHAnsi" w:eastAsiaTheme="minorEastAsia" w:hAnsiTheme="minorHAnsi"/>
+          </w:rPr>
+          <w:tab/>
+        </w:r>
+        <w:r>
+          <w:rPr>
+            <w:rStyle w:val="Hyperlink"/>
+          </w:rPr>
+          <w:t>Resource Files</w:t>
+        </w:r>
+        <w:r>
+          <w:rPr>
+            <w:webHidden/>
+          </w:rPr>
+          <w:tab/>
+        </w:r>
+        <w:r>
+          <w:rPr>
+            <w:webHidden/>
+          </w:rPr>
+          <w:fldChar w:fldCharType="begin"/>
+        </w:r>
+        <w:r>
+          <w:rPr>
+            <w:webHidden/>
+          </w:rPr>
+          <w:instrText xml:space="preserve"> PAGEREF _Toc487638977 \h </w:instrText>
         </w:r>
         <w:r>
           <w:rPr>
@@ -681,12 +750,12 @@
           <w:rFonts w:asciiTheme="minorHAnsi" w:eastAsiaTheme="minorEastAsia" w:hAnsiTheme="minorHAnsi"/>
         </w:rPr>
       </w:pPr>
-      <w:hyperlink w:anchor="_Toc457344646" w:history="1">
+      <w:hyperlink w:anchor="_Toc487638978" w:history="1">
         <w:r>
           <w:rPr>
             <w:rStyle w:val="Hyperlink"/>
           </w:rPr>
-          <w:t>3.3</w:t>
+          <w:t>3.4</w:t>
         </w:r>
         <w:r>
           <w:rPr>
@@ -716,7 +785,7 @@
           <w:rPr>
             <w:webHidden/>
           </w:rPr>
-          <w:instrText xml:space="preserve"> PAGEREF _Toc457344646 \h </w:instrText>
+          <w:instrText xml:space="preserve"> PAGEREF _Toc487638978 \h </w:instrText>
         </w:r>
         <w:r>
           <w:rPr>
@@ -753,7 +822,7 @@
           <w:sz w:val="22"/>
         </w:rPr>
       </w:pPr>
-      <w:hyperlink w:anchor="_Toc457344647" w:history="1">
+      <w:hyperlink w:anchor="_Toc487638979" w:history="1">
         <w:r>
           <w:rPr>
             <w:rStyle w:val="Hyperlink"/>
@@ -796,7 +865,7 @@
             <w:noProof/>
             <w:webHidden/>
           </w:rPr>
-          <w:instrText xml:space="preserve"> PAGEREF _Toc457344647 \h </w:instrText>
+          <w:instrText xml:space="preserve"> PAGEREF _Toc487638979 \h </w:instrText>
         </w:r>
         <w:r>
           <w:rPr>
@@ -816,7 +885,7 @@
             <w:noProof/>
             <w:webHidden/>
           </w:rPr>
-          <w:t>10</w:t>
+          <w:t>11</w:t>
         </w:r>
         <w:r>
           <w:rPr>
@@ -834,7 +903,7 @@
           <w:rFonts w:asciiTheme="minorHAnsi" w:eastAsiaTheme="minorEastAsia" w:hAnsiTheme="minorHAnsi"/>
         </w:rPr>
       </w:pPr>
-      <w:hyperlink w:anchor="_Toc457344648" w:history="1">
+      <w:hyperlink w:anchor="_Toc487638980" w:history="1">
         <w:r>
           <w:rPr>
             <w:rStyle w:val="Hyperlink"/>
@@ -869,7 +938,7 @@
           <w:rPr>
             <w:webHidden/>
           </w:rPr>
-          <w:instrText xml:space="preserve"> PAGEREF _Toc457344648 \h </w:instrText>
+          <w:instrText xml:space="preserve"> PAGEREF _Toc487638980 \h </w:instrText>
         </w:r>
         <w:r>
           <w:rPr>
@@ -886,7 +955,7 @@
           <w:rPr>
             <w:webHidden/>
           </w:rPr>
-          <w:t>11</w:t>
+          <w:t>12</w:t>
         </w:r>
         <w:r>
           <w:rPr>
@@ -903,7 +972,7 @@
           <w:rFonts w:asciiTheme="minorHAnsi" w:eastAsiaTheme="minorEastAsia" w:hAnsiTheme="minorHAnsi"/>
         </w:rPr>
       </w:pPr>
-      <w:hyperlink w:anchor="_Toc457344649" w:history="1">
+      <w:hyperlink w:anchor="_Toc487638981" w:history="1">
         <w:r>
           <w:rPr>
             <w:rStyle w:val="Hyperlink"/>
@@ -938,7 +1007,7 @@
           <w:rPr>
             <w:webHidden/>
           </w:rPr>
-          <w:instrText xml:space="preserve"> PAGEREF _Toc457344649 \h </w:instrText>
+          <w:instrText xml:space="preserve"> PAGEREF _Toc487638981 \h </w:instrText>
         </w:r>
         <w:r>
           <w:rPr>
@@ -955,7 +1024,7 @@
           <w:rPr>
             <w:webHidden/>
           </w:rPr>
-          <w:t>11</w:t>
+          <w:t>12</w:t>
         </w:r>
         <w:r>
           <w:rPr>
@@ -972,7 +1041,7 @@
           <w:rFonts w:asciiTheme="minorHAnsi" w:eastAsiaTheme="minorEastAsia" w:hAnsiTheme="minorHAnsi"/>
         </w:rPr>
       </w:pPr>
-      <w:hyperlink w:anchor="_Toc457344650" w:history="1">
+      <w:hyperlink w:anchor="_Toc487638982" w:history="1">
         <w:r>
           <w:rPr>
             <w:rStyle w:val="Hyperlink"/>
@@ -1007,7 +1076,7 @@
           <w:rPr>
             <w:webHidden/>
           </w:rPr>
-          <w:instrText xml:space="preserve"> PAGEREF _Toc457344650 \h </w:instrText>
+          <w:instrText xml:space="preserve"> PAGEREF _Toc487638982 \h </w:instrText>
         </w:r>
         <w:r>
           <w:rPr>
@@ -1024,7 +1093,7 @@
           <w:rPr>
             <w:webHidden/>
           </w:rPr>
-          <w:t>12</w:t>
+          <w:t>13</w:t>
         </w:r>
         <w:r>
           <w:rPr>
@@ -1041,7 +1110,7 @@
           <w:rFonts w:asciiTheme="minorHAnsi" w:eastAsiaTheme="minorEastAsia" w:hAnsiTheme="minorHAnsi"/>
         </w:rPr>
       </w:pPr>
-      <w:hyperlink w:anchor="_Toc457344651" w:history="1">
+      <w:hyperlink w:anchor="_Toc487638983" w:history="1">
         <w:r>
           <w:rPr>
             <w:rStyle w:val="Hyperlink"/>
@@ -1076,7 +1145,7 @@
           <w:rPr>
             <w:webHidden/>
           </w:rPr>
-          <w:instrText xml:space="preserve"> PAGEREF _Toc457344651 \h </w:instrText>
+          <w:instrText xml:space="preserve"> PAGEREF _Toc487638983 \h </w:instrText>
         </w:r>
         <w:r>
           <w:rPr>
@@ -1093,7 +1162,7 @@
           <w:rPr>
             <w:webHidden/>
           </w:rPr>
-          <w:t>13</w:t>
+          <w:t>14</w:t>
         </w:r>
         <w:r>
           <w:rPr>
@@ -1110,7 +1179,7 @@
           <w:rFonts w:asciiTheme="minorHAnsi" w:eastAsiaTheme="minorEastAsia" w:hAnsiTheme="minorHAnsi"/>
         </w:rPr>
       </w:pPr>
-      <w:hyperlink w:anchor="_Toc457344652" w:history="1">
+      <w:hyperlink w:anchor="_Toc487638984" w:history="1">
         <w:r>
           <w:rPr>
             <w:rStyle w:val="Hyperlink"/>
@@ -1145,7 +1214,7 @@
           <w:rPr>
             <w:webHidden/>
           </w:rPr>
-          <w:instrText xml:space="preserve"> PAGEREF _Toc457344652 \h </w:instrText>
+          <w:instrText xml:space="preserve"> PAGEREF _Toc487638984 \h </w:instrText>
         </w:r>
         <w:r>
           <w:rPr>
@@ -1162,7 +1231,7 @@
           <w:rPr>
             <w:webHidden/>
           </w:rPr>
-          <w:t>14</w:t>
+          <w:t>16</w:t>
         </w:r>
         <w:r>
           <w:rPr>
@@ -1179,7 +1248,7 @@
           <w:rFonts w:asciiTheme="minorHAnsi" w:eastAsiaTheme="minorEastAsia" w:hAnsiTheme="minorHAnsi"/>
         </w:rPr>
       </w:pPr>
-      <w:hyperlink w:anchor="_Toc457344653" w:history="1">
+      <w:hyperlink w:anchor="_Toc487638985" w:history="1">
         <w:r>
           <w:rPr>
             <w:rStyle w:val="Hyperlink"/>
@@ -1214,7 +1283,7 @@
           <w:rPr>
             <w:webHidden/>
           </w:rPr>
-          <w:instrText xml:space="preserve"> PAGEREF _Toc457344653 \h </w:instrText>
+          <w:instrText xml:space="preserve"> PAGEREF _Toc487638985 \h </w:instrText>
         </w:r>
         <w:r>
           <w:rPr>
@@ -1231,7 +1300,7 @@
           <w:rPr>
             <w:webHidden/>
           </w:rPr>
-          <w:t>15</w:t>
+          <w:t>16</w:t>
         </w:r>
         <w:r>
           <w:rPr>
@@ -1251,7 +1320,7 @@
           <w:sz w:val="22"/>
         </w:rPr>
       </w:pPr>
-      <w:hyperlink w:anchor="_Toc457344654" w:history="1">
+      <w:hyperlink w:anchor="_Toc487638986" w:history="1">
         <w:r>
           <w:rPr>
             <w:rStyle w:val="Hyperlink"/>
@@ -1294,7 +1363,7 @@
             <w:noProof/>
             <w:webHidden/>
           </w:rPr>
-          <w:instrText xml:space="preserve"> PAGEREF _Toc457344654 \h </w:instrText>
+          <w:instrText xml:space="preserve"> PAGEREF _Toc487638986 \h </w:instrText>
         </w:r>
         <w:r>
           <w:rPr>
@@ -1314,7 +1383,7 @@
             <w:noProof/>
             <w:webHidden/>
           </w:rPr>
-          <w:t>17</w:t>
+          <w:t>18</w:t>
         </w:r>
         <w:r>
           <w:rPr>
@@ -1332,7 +1401,7 @@
           <w:rFonts w:asciiTheme="minorHAnsi" w:eastAsiaTheme="minorEastAsia" w:hAnsiTheme="minorHAnsi"/>
         </w:rPr>
       </w:pPr>
-      <w:hyperlink w:anchor="_Toc457344655" w:history="1">
+      <w:hyperlink w:anchor="_Toc487638987" w:history="1">
         <w:r>
           <w:rPr>
             <w:rStyle w:val="Hyperlink"/>
@@ -1367,7 +1436,7 @@
           <w:rPr>
             <w:webHidden/>
           </w:rPr>
-          <w:instrText xml:space="preserve"> PAGEREF _Toc457344655 \h </w:instrText>
+          <w:instrText xml:space="preserve"> PAGEREF _Toc487638987 \h </w:instrText>
         </w:r>
         <w:r>
           <w:rPr>
@@ -1384,7 +1453,7 @@
           <w:rPr>
             <w:webHidden/>
           </w:rPr>
-          <w:t>17</w:t>
+          <w:t>18</w:t>
         </w:r>
         <w:r>
           <w:rPr>
@@ -1401,7 +1470,7 @@
           <w:rFonts w:asciiTheme="minorHAnsi" w:eastAsiaTheme="minorEastAsia" w:hAnsiTheme="minorHAnsi"/>
         </w:rPr>
       </w:pPr>
-      <w:hyperlink w:anchor="_Toc457344656" w:history="1">
+      <w:hyperlink w:anchor="_Toc487638988" w:history="1">
         <w:r>
           <w:rPr>
             <w:rStyle w:val="Hyperlink"/>
@@ -1436,7 +1505,7 @@
           <w:rPr>
             <w:webHidden/>
           </w:rPr>
-          <w:instrText xml:space="preserve"> PAGEREF _Toc457344656 \h </w:instrText>
+          <w:instrText xml:space="preserve"> PAGEREF _Toc487638988 \h </w:instrText>
         </w:r>
         <w:r>
           <w:rPr>
@@ -1453,7 +1522,7 @@
           <w:rPr>
             <w:webHidden/>
           </w:rPr>
-          <w:t>18</w:t>
+          <w:t>19</w:t>
         </w:r>
         <w:r>
           <w:rPr>
@@ -1470,7 +1539,7 @@
           <w:rFonts w:asciiTheme="minorHAnsi" w:eastAsiaTheme="minorEastAsia" w:hAnsiTheme="minorHAnsi"/>
         </w:rPr>
       </w:pPr>
-      <w:hyperlink w:anchor="_Toc457344657" w:history="1">
+      <w:hyperlink w:anchor="_Toc487638989" w:history="1">
         <w:r>
           <w:rPr>
             <w:rStyle w:val="Hyperlink"/>
@@ -1505,7 +1574,7 @@
           <w:rPr>
             <w:webHidden/>
           </w:rPr>
-          <w:instrText xml:space="preserve"> PAGEREF _Toc457344657 \h </w:instrText>
+          <w:instrText xml:space="preserve"> PAGEREF _Toc487638989 \h </w:instrText>
         </w:r>
         <w:r>
           <w:rPr>
@@ -1522,7 +1591,7 @@
           <w:rPr>
             <w:webHidden/>
           </w:rPr>
-          <w:t>19</w:t>
+          <w:t>20</w:t>
         </w:r>
         <w:r>
           <w:rPr>
@@ -1539,7 +1608,7 @@
           <w:rFonts w:asciiTheme="minorHAnsi" w:eastAsiaTheme="minorEastAsia" w:hAnsiTheme="minorHAnsi"/>
         </w:rPr>
       </w:pPr>
-      <w:hyperlink w:anchor="_Toc457344658" w:history="1">
+      <w:hyperlink w:anchor="_Toc487638990" w:history="1">
         <w:r>
           <w:rPr>
             <w:rStyle w:val="Hyperlink"/>
@@ -1574,7 +1643,7 @@
           <w:rPr>
             <w:webHidden/>
           </w:rPr>
-          <w:instrText xml:space="preserve"> PAGEREF _Toc457344658 \h </w:instrText>
+          <w:instrText xml:space="preserve"> PAGEREF _Toc487638990 \h </w:instrText>
         </w:r>
         <w:r>
           <w:rPr>
@@ -1591,7 +1660,7 @@
           <w:rPr>
             <w:webHidden/>
           </w:rPr>
-          <w:t>21</w:t>
+          <w:t>22</w:t>
         </w:r>
         <w:r>
           <w:rPr>
@@ -1608,7 +1677,7 @@
           <w:rFonts w:asciiTheme="minorHAnsi" w:eastAsiaTheme="minorEastAsia" w:hAnsiTheme="minorHAnsi"/>
         </w:rPr>
       </w:pPr>
-      <w:hyperlink w:anchor="_Toc457344659" w:history="1">
+      <w:hyperlink w:anchor="_Toc487638991" w:history="1">
         <w:r>
           <w:rPr>
             <w:rStyle w:val="Hyperlink"/>
@@ -1643,7 +1712,7 @@
           <w:rPr>
             <w:webHidden/>
           </w:rPr>
-          <w:instrText xml:space="preserve"> PAGEREF _Toc457344659 \h </w:instrText>
+          <w:instrText xml:space="preserve"> PAGEREF _Toc487638991 \h </w:instrText>
         </w:r>
         <w:r>
           <w:rPr>
@@ -1660,7 +1729,7 @@
           <w:rPr>
             <w:webHidden/>
           </w:rPr>
-          <w:t>26</w:t>
+          <w:t>27</w:t>
         </w:r>
         <w:r>
           <w:rPr>
@@ -1677,7 +1746,7 @@
           <w:rFonts w:asciiTheme="minorHAnsi" w:eastAsiaTheme="minorEastAsia" w:hAnsiTheme="minorHAnsi"/>
         </w:rPr>
       </w:pPr>
-      <w:hyperlink w:anchor="_Toc457344660" w:history="1">
+      <w:hyperlink w:anchor="_Toc487638992" w:history="1">
         <w:r>
           <w:rPr>
             <w:rStyle w:val="Hyperlink"/>
@@ -1712,7 +1781,7 @@
           <w:rPr>
             <w:webHidden/>
           </w:rPr>
-          <w:instrText xml:space="preserve"> PAGEREF _Toc457344660 \h </w:instrText>
+          <w:instrText xml:space="preserve"> PAGEREF _Toc487638992 \h </w:instrText>
         </w:r>
         <w:r>
           <w:rPr>
@@ -1729,7 +1798,7 @@
           <w:rPr>
             <w:webHidden/>
           </w:rPr>
-          <w:t>29</w:t>
+          <w:t>30</w:t>
         </w:r>
         <w:r>
           <w:rPr>
@@ -1746,7 +1815,7 @@
           <w:rFonts w:asciiTheme="minorHAnsi" w:eastAsiaTheme="minorEastAsia" w:hAnsiTheme="minorHAnsi"/>
         </w:rPr>
       </w:pPr>
-      <w:hyperlink w:anchor="_Toc457344661" w:history="1">
+      <w:hyperlink w:anchor="_Toc487638993" w:history="1">
         <w:r>
           <w:rPr>
             <w:rStyle w:val="Hyperlink"/>
@@ -1781,7 +1850,7 @@
           <w:rPr>
             <w:webHidden/>
           </w:rPr>
-          <w:instrText xml:space="preserve"> PAGEREF _Toc457344661 \h </w:instrText>
+          <w:instrText xml:space="preserve"> PAGEREF _Toc487638993 \h </w:instrText>
         </w:r>
         <w:r>
           <w:rPr>
@@ -1798,7 +1867,7 @@
           <w:rPr>
             <w:webHidden/>
           </w:rPr>
-          <w:t>31</w:t>
+          <w:t>32</w:t>
         </w:r>
         <w:r>
           <w:rPr>
@@ -1815,7 +1884,7 @@
           <w:rFonts w:asciiTheme="minorHAnsi" w:eastAsiaTheme="minorEastAsia" w:hAnsiTheme="minorHAnsi"/>
         </w:rPr>
       </w:pPr>
-      <w:hyperlink w:anchor="_Toc457344662" w:history="1">
+      <w:hyperlink w:anchor="_Toc487638994" w:history="1">
         <w:r>
           <w:rPr>
             <w:rStyle w:val="Hyperlink"/>
@@ -1850,7 +1919,7 @@
           <w:rPr>
             <w:webHidden/>
           </w:rPr>
-          <w:instrText xml:space="preserve"> PAGEREF _Toc457344662 \h </w:instrText>
+          <w:instrText xml:space="preserve"> PAGEREF _Toc487638994 \h </w:instrText>
         </w:r>
         <w:r>
           <w:rPr>
@@ -1867,7 +1936,7 @@
           <w:rPr>
             <w:webHidden/>
           </w:rPr>
-          <w:t>37</w:t>
+          <w:t>38</w:t>
         </w:r>
         <w:r>
           <w:rPr>
@@ -1884,7 +1953,7 @@
           <w:rFonts w:asciiTheme="minorHAnsi" w:eastAsiaTheme="minorEastAsia" w:hAnsiTheme="minorHAnsi"/>
         </w:rPr>
       </w:pPr>
-      <w:hyperlink w:anchor="_Toc457344663" w:history="1">
+      <w:hyperlink w:anchor="_Toc487638995" w:history="1">
         <w:r>
           <w:rPr>
             <w:rStyle w:val="Hyperlink"/>
@@ -1919,7 +1988,7 @@
           <w:rPr>
             <w:webHidden/>
           </w:rPr>
-          <w:instrText xml:space="preserve"> PAGEREF _Toc457344663 \h </w:instrText>
+          <w:instrText xml:space="preserve"> PAGEREF _Toc487638995 \h </w:instrText>
         </w:r>
         <w:r>
           <w:rPr>
@@ -1936,7 +2005,7 @@
           <w:rPr>
             <w:webHidden/>
           </w:rPr>
-          <w:t>43</w:t>
+          <w:t>44</w:t>
         </w:r>
         <w:r>
           <w:rPr>
@@ -1953,7 +2022,7 @@
           <w:rFonts w:asciiTheme="minorHAnsi" w:eastAsiaTheme="minorEastAsia" w:hAnsiTheme="minorHAnsi"/>
         </w:rPr>
       </w:pPr>
-      <w:hyperlink w:anchor="_Toc457344664" w:history="1">
+      <w:hyperlink w:anchor="_Toc487638996" w:history="1">
         <w:r>
           <w:rPr>
             <w:rStyle w:val="Hyperlink"/>
@@ -1988,7 +2057,7 @@
           <w:rPr>
             <w:webHidden/>
           </w:rPr>
-          <w:instrText xml:space="preserve"> PAGEREF _Toc457344664 \h </w:instrText>
+          <w:instrText xml:space="preserve"> PAGEREF _Toc487638996 \h </w:instrText>
         </w:r>
         <w:r>
           <w:rPr>
@@ -2005,7 +2074,7 @@
           <w:rPr>
             <w:webHidden/>
           </w:rPr>
-          <w:t>46</w:t>
+          <w:t>47</w:t>
         </w:r>
         <w:r>
           <w:rPr>
@@ -2022,7 +2091,7 @@
           <w:rFonts w:asciiTheme="minorHAnsi" w:eastAsiaTheme="minorEastAsia" w:hAnsiTheme="minorHAnsi"/>
         </w:rPr>
       </w:pPr>
-      <w:hyperlink w:anchor="_Toc457344665" w:history="1">
+      <w:hyperlink w:anchor="_Toc487638997" w:history="1">
         <w:r>
           <w:rPr>
             <w:rStyle w:val="Hyperlink"/>
@@ -2057,7 +2126,7 @@
           <w:rPr>
             <w:webHidden/>
           </w:rPr>
-          <w:instrText xml:space="preserve"> PAGEREF _Toc457344665 \h </w:instrText>
+          <w:instrText xml:space="preserve"> PAGEREF _Toc487638997 \h </w:instrText>
         </w:r>
         <w:r>
           <w:rPr>
@@ -2074,7 +2143,7 @@
           <w:rPr>
             <w:webHidden/>
           </w:rPr>
-          <w:t>47</w:t>
+          <w:t>48</w:t>
         </w:r>
         <w:r>
           <w:rPr>
@@ -2091,7 +2160,7 @@
           <w:rFonts w:asciiTheme="minorHAnsi" w:eastAsiaTheme="minorEastAsia" w:hAnsiTheme="minorHAnsi"/>
         </w:rPr>
       </w:pPr>
-      <w:hyperlink w:anchor="_Toc457344666" w:history="1">
+      <w:hyperlink w:anchor="_Toc487638998" w:history="1">
         <w:r>
           <w:rPr>
             <w:rStyle w:val="Hyperlink"/>
@@ -2126,7 +2195,7 @@
           <w:rPr>
             <w:webHidden/>
           </w:rPr>
-          <w:instrText xml:space="preserve"> PAGEREF _Toc457344666 \h </w:instrText>
+          <w:instrText xml:space="preserve"> PAGEREF _Toc487638998 \h </w:instrText>
         </w:r>
         <w:r>
           <w:rPr>
@@ -2143,7 +2212,7 @@
           <w:rPr>
             <w:webHidden/>
           </w:rPr>
-          <w:t>48</w:t>
+          <w:t>49</w:t>
         </w:r>
         <w:r>
           <w:rPr>
@@ -2163,7 +2232,7 @@
           <w:sz w:val="22"/>
         </w:rPr>
       </w:pPr>
-      <w:hyperlink w:anchor="_Toc457344667" w:history="1">
+      <w:hyperlink w:anchor="_Toc487638999" w:history="1">
         <w:r>
           <w:rPr>
             <w:rStyle w:val="Hyperlink"/>
@@ -2206,7 +2275,7 @@
             <w:noProof/>
             <w:webHidden/>
           </w:rPr>
-          <w:instrText xml:space="preserve"> PAGEREF _Toc457344667 \h </w:instrText>
+          <w:instrText xml:space="preserve"> PAGEREF _Toc487638999 \h </w:instrText>
         </w:r>
         <w:r>
           <w:rPr>
@@ -2226,7 +2295,7 @@
             <w:noProof/>
             <w:webHidden/>
           </w:rPr>
-          <w:t>58</w:t>
+          <w:t>59</w:t>
         </w:r>
         <w:r>
           <w:rPr>
@@ -2267,7 +2336,7 @@
       <w:bookmarkStart w:id="2" w:name="_Ref440891000"/>
       <w:bookmarkStart w:id="3" w:name="_Ref440892129"/>
       <w:bookmarkStart w:id="4" w:name="_Ref440892615"/>
-      <w:bookmarkStart w:id="5" w:name="_Toc457344639"/>
+      <w:bookmarkStart w:id="5" w:name="_Toc487638970"/>
       <w:r>
         <w:lastRenderedPageBreak/>
         <w:t>Overview</w:t>
@@ -2475,7 +2544,7 @@
         <w:pStyle w:val="SAGEHeading1"/>
         <w:framePr w:wrap="around"/>
       </w:pPr>
-      <w:bookmarkStart w:id="6" w:name="_Toc457344640"/>
+      <w:bookmarkStart w:id="6" w:name="_Toc487638971"/>
       <w:r>
         <w:lastRenderedPageBreak/>
         <w:t>A/R Payment Codes</w:t>
@@ -2486,7 +2555,7 @@
       <w:pPr>
         <w:pStyle w:val="SAGEHeading2"/>
       </w:pPr>
-      <w:bookmarkStart w:id="7" w:name="_Toc457344641"/>
+      <w:bookmarkStart w:id="7" w:name="_Toc487638972"/>
       <w:r>
         <w:t xml:space="preserve">Desktop </w:t>
       </w:r>
@@ -2552,7 +2621,7 @@
       <w:pPr>
         <w:pStyle w:val="SAGEHeading2"/>
       </w:pPr>
-      <w:bookmarkStart w:id="8" w:name="_Toc457344642"/>
+      <w:bookmarkStart w:id="8" w:name="_Toc487638973"/>
       <w:r>
         <w:t>Web Screen</w:t>
       </w:r>
@@ -2634,7 +2703,7 @@
         <w:framePr w:wrap="around"/>
       </w:pPr>
       <w:bookmarkStart w:id="9" w:name="_Toc453606102"/>
-      <w:bookmarkStart w:id="10" w:name="_Toc457344643"/>
+      <w:bookmarkStart w:id="10" w:name="_Toc487638974"/>
       <w:r>
         <w:lastRenderedPageBreak/>
         <w:t>Solution Wizard</w:t>
@@ -2801,7 +2870,7 @@
         <w:pStyle w:val="SAGEHeading2"/>
       </w:pPr>
       <w:bookmarkStart w:id="11" w:name="_Toc453606104"/>
-      <w:bookmarkStart w:id="12" w:name="_Toc457344644"/>
+      <w:bookmarkStart w:id="12" w:name="_Toc487638975"/>
       <w:r>
         <w:lastRenderedPageBreak/>
         <w:t>Solution Information</w:t>
@@ -2826,10 +2895,10 @@
           <w:noProof/>
         </w:rPr>
         <w:drawing>
-          <wp:inline distT="0" distB="0" distL="0" distR="0" wp14:anchorId="37D268B2" wp14:editId="15CF2568">
-            <wp:extent cx="4667250" cy="5314950"/>
+          <wp:inline distT="0" distB="0" distL="0" distR="0" wp14:anchorId="7F7F78D7" wp14:editId="6F6399CB">
+            <wp:extent cx="4533900" cy="3600450"/>
             <wp:effectExtent l="0" t="0" r="0" b="0"/>
-            <wp:docPr id="15" name="Picture 15"/>
+            <wp:docPr id="6" name="Picture 6"/>
             <wp:cNvGraphicFramePr>
               <a:graphicFrameLocks xmlns:a="http://schemas.openxmlformats.org/drawingml/2006/main" noChangeAspect="1"/>
             </wp:cNvGraphicFramePr>
@@ -2849,7 +2918,7 @@
                   <pic:spPr>
                     <a:xfrm>
                       <a:off x="0" y="0"/>
-                      <a:ext cx="4667250" cy="5314950"/>
+                      <a:ext cx="4533900" cy="3600450"/>
                     </a:xfrm>
                     <a:prstGeom prst="rect">
                       <a:avLst/>
@@ -3046,7 +3115,6 @@
         <w:pStyle w:val="SAGEIndentedText"/>
       </w:pPr>
       <w:r>
-        <w:lastRenderedPageBreak/>
         <w:t>Used as the base Namespace value. The namespace will become a composite of this field and the Module ID. This field is defaulted from the Company Name field but may be overridden.</w:t>
       </w:r>
     </w:p>
@@ -3072,7 +3140,7 @@
         <w:pStyle w:val="SAGEHeading2"/>
       </w:pPr>
       <w:bookmarkStart w:id="13" w:name="_Toc453606105"/>
-      <w:bookmarkStart w:id="14" w:name="_Toc457344645"/>
+      <w:bookmarkStart w:id="14" w:name="_Toc487638976"/>
       <w:r>
         <w:t>Kendo UI Information</w:t>
       </w:r>
@@ -3087,11 +3155,12 @@
         <w:rPr>
           <w:noProof/>
         </w:rPr>
+        <w:lastRenderedPageBreak/>
         <w:drawing>
-          <wp:inline distT="0" distB="0" distL="0" distR="0" wp14:anchorId="6ECB8D04" wp14:editId="6B66CC66">
-            <wp:extent cx="4667250" cy="5314950"/>
+          <wp:inline distT="0" distB="0" distL="0" distR="0" wp14:anchorId="2D5FC5F4" wp14:editId="1F85E579">
+            <wp:extent cx="4533900" cy="3600450"/>
             <wp:effectExtent l="0" t="0" r="0" b="0"/>
-            <wp:docPr id="4" name="Picture 4"/>
+            <wp:docPr id="16" name="Picture 16"/>
             <wp:cNvGraphicFramePr>
               <a:graphicFrameLocks xmlns:a="http://schemas.openxmlformats.org/drawingml/2006/main" noChangeAspect="1"/>
             </wp:cNvGraphicFramePr>
@@ -3111,7 +3180,7 @@
                   <pic:spPr>
                     <a:xfrm>
                       <a:off x="0" y="0"/>
-                      <a:ext cx="4667250" cy="5314950"/>
+                      <a:ext cx="4533900" cy="3600450"/>
                     </a:xfrm>
                     <a:prstGeom prst="rect">
                       <a:avLst/>
@@ -3194,7 +3263,6 @@
         <w:pStyle w:val="SAGEIndentedText"/>
       </w:pPr>
       <w:r>
-        <w:lastRenderedPageBreak/>
         <w:t>Defaults to the location of the Sage 300 Web installation in order to consume that version</w:t>
       </w:r>
       <w:r>
@@ -3230,9 +3298,11 @@
       <w:pPr>
         <w:pStyle w:val="SAGEHeading2"/>
       </w:pPr>
+      <w:bookmarkStart w:id="15" w:name="_Toc487638977"/>
       <w:r>
         <w:t>Resource Files</w:t>
       </w:r>
+      <w:bookmarkEnd w:id="15"/>
     </w:p>
     <w:p>
       <w:pPr>
@@ -3242,11 +3312,12 @@
         <w:rPr>
           <w:noProof/>
         </w:rPr>
+        <w:lastRenderedPageBreak/>
         <w:drawing>
-          <wp:inline distT="0" distB="0" distL="0" distR="0">
-            <wp:extent cx="4667250" cy="5314950"/>
+          <wp:inline distT="0" distB="0" distL="0" distR="0" wp14:anchorId="2A0648C0" wp14:editId="7BC7C111">
+            <wp:extent cx="4533900" cy="3600450"/>
             <wp:effectExtent l="0" t="0" r="0" b="0"/>
-            <wp:docPr id="12" name="Picture 12"/>
+            <wp:docPr id="17" name="Picture 17"/>
             <wp:cNvGraphicFramePr>
               <a:graphicFrameLocks xmlns:a="http://schemas.openxmlformats.org/drawingml/2006/main" noChangeAspect="1"/>
             </wp:cNvGraphicFramePr>
@@ -3254,36 +3325,23 @@
               <a:graphicData uri="http://schemas.openxmlformats.org/drawingml/2006/picture">
                 <pic:pic xmlns:pic="http://schemas.openxmlformats.org/drawingml/2006/picture">
                   <pic:nvPicPr>
-                    <pic:cNvPr id="0" name="Picture 2"/>
-                    <pic:cNvPicPr>
-                      <a:picLocks noChangeAspect="1" noChangeArrowheads="1"/>
-                    </pic:cNvPicPr>
+                    <pic:cNvPr id="1" name=""/>
+                    <pic:cNvPicPr/>
                   </pic:nvPicPr>
                   <pic:blipFill>
-                    <a:blip r:embed="rId23">
-                      <a:extLst>
-                        <a:ext uri="{28A0092B-C50C-407E-A947-70E740481C1C}">
-                          <a14:useLocalDpi xmlns:a14="http://schemas.microsoft.com/office/drawing/2010/main" val="0"/>
-                        </a:ext>
-                      </a:extLst>
-                    </a:blip>
-                    <a:srcRect/>
+                    <a:blip r:embed="rId23"/>
                     <a:stretch>
                       <a:fillRect/>
                     </a:stretch>
                   </pic:blipFill>
-                  <pic:spPr bwMode="auto">
+                  <pic:spPr>
                     <a:xfrm>
                       <a:off x="0" y="0"/>
-                      <a:ext cx="4667250" cy="5314950"/>
+                      <a:ext cx="4533900" cy="3600450"/>
                     </a:xfrm>
                     <a:prstGeom prst="rect">
                       <a:avLst/>
                     </a:prstGeom>
-                    <a:noFill/>
-                    <a:ln>
-                      <a:noFill/>
-                    </a:ln>
                   </pic:spPr>
                 </pic:pic>
               </a:graphicData>
@@ -3349,7 +3407,6 @@
         <w:pStyle w:val="SAGEIndentedText"/>
       </w:pPr>
       <w:r>
-        <w:lastRenderedPageBreak/>
         <w:t>Select these checkboxes to generate the appropriate language files in the Resources Project. For these optional languages, the keys will be generated with blank values. These blank values must be translated prior to deployment.</w:t>
       </w:r>
     </w:p>
@@ -3389,13 +3446,13 @@
       <w:pPr>
         <w:pStyle w:val="SAGEHeading2"/>
       </w:pPr>
-      <w:bookmarkStart w:id="15" w:name="_Toc453606106"/>
-      <w:bookmarkStart w:id="16" w:name="_Toc457344646"/>
+      <w:bookmarkStart w:id="16" w:name="_Toc453606106"/>
+      <w:bookmarkStart w:id="17" w:name="_Toc487638978"/>
       <w:r>
         <w:t>Generate Solution</w:t>
       </w:r>
-      <w:bookmarkEnd w:id="15"/>
       <w:bookmarkEnd w:id="16"/>
+      <w:bookmarkEnd w:id="17"/>
     </w:p>
     <w:p>
       <w:pPr>
@@ -3405,11 +3462,12 @@
         <w:rPr>
           <w:noProof/>
         </w:rPr>
+        <w:lastRenderedPageBreak/>
         <w:drawing>
-          <wp:inline distT="0" distB="0" distL="0" distR="0" wp14:anchorId="3FAF798E" wp14:editId="49D70770">
-            <wp:extent cx="4533900" cy="5257800"/>
+          <wp:inline distT="0" distB="0" distL="0" distR="0" wp14:anchorId="3531DFBC" wp14:editId="02E560B7">
+            <wp:extent cx="4533900" cy="3600450"/>
             <wp:effectExtent l="0" t="0" r="0" b="0"/>
-            <wp:docPr id="14" name="Picture 14"/>
+            <wp:docPr id="19" name="Picture 19"/>
             <wp:cNvGraphicFramePr>
               <a:graphicFrameLocks xmlns:a="http://schemas.openxmlformats.org/drawingml/2006/main" noChangeAspect="1"/>
             </wp:cNvGraphicFramePr>
@@ -3429,7 +3487,7 @@
                   <pic:spPr>
                     <a:xfrm>
                       <a:off x="0" y="0"/>
-                      <a:ext cx="4533900" cy="5257800"/>
+                      <a:ext cx="4533900" cy="3600450"/>
                     </a:xfrm>
                     <a:prstGeom prst="rect">
                       <a:avLst/>
@@ -3469,7 +3527,7 @@
         <w:pStyle w:val="SAGEHeading1"/>
         <w:framePr w:w="0" w:hRule="auto" w:wrap="auto" w:vAnchor="margin" w:hAnchor="text" w:yAlign="inline"/>
       </w:pPr>
-      <w:bookmarkStart w:id="17" w:name="_Toc457344647"/>
+      <w:bookmarkStart w:id="18" w:name="_Toc487638979"/>
       <w:r>
         <w:lastRenderedPageBreak/>
         <w:t xml:space="preserve">Code Generation </w:t>
@@ -3477,7 +3535,7 @@
       <w:r>
         <w:t>Wizard</w:t>
       </w:r>
-      <w:bookmarkEnd w:id="17"/>
+      <w:bookmarkEnd w:id="18"/>
     </w:p>
     <w:p>
       <w:pPr>
@@ -3605,12 +3663,12 @@
       <w:pPr>
         <w:pStyle w:val="SAGEHeading2"/>
       </w:pPr>
-      <w:bookmarkStart w:id="18" w:name="_Toc457344648"/>
+      <w:bookmarkStart w:id="19" w:name="_Toc487638980"/>
       <w:r>
         <w:lastRenderedPageBreak/>
         <w:t>Select Code Type</w:t>
       </w:r>
-      <w:bookmarkEnd w:id="18"/>
+      <w:bookmarkEnd w:id="19"/>
     </w:p>
     <w:p>
       <w:pPr>
@@ -3621,10 +3679,10 @@
           <w:noProof/>
         </w:rPr>
         <w:drawing>
-          <wp:inline distT="0" distB="0" distL="0" distR="0" wp14:anchorId="7B4F18C6" wp14:editId="24766BB4">
-            <wp:extent cx="4667250" cy="5314950"/>
+          <wp:inline distT="0" distB="0" distL="0" distR="0" wp14:anchorId="43D38455" wp14:editId="27358FE3">
+            <wp:extent cx="4533900" cy="5581650"/>
             <wp:effectExtent l="0" t="0" r="0" b="0"/>
-            <wp:docPr id="5" name="Picture 5"/>
+            <wp:docPr id="20" name="Picture 20"/>
             <wp:cNvGraphicFramePr>
               <a:graphicFrameLocks xmlns:a="http://schemas.openxmlformats.org/drawingml/2006/main" noChangeAspect="1"/>
             </wp:cNvGraphicFramePr>
@@ -3644,7 +3702,7 @@
                   <pic:spPr>
                     <a:xfrm>
                       <a:off x="0" y="0"/>
-                      <a:ext cx="4667250" cy="5314950"/>
+                      <a:ext cx="4533900" cy="5581650"/>
                     </a:xfrm>
                     <a:prstGeom prst="rect">
                       <a:avLst/>
@@ -3719,11 +3777,11 @@
       <w:pPr>
         <w:pStyle w:val="SAGEHeading2"/>
       </w:pPr>
-      <w:bookmarkStart w:id="19" w:name="_Toc457344649"/>
+      <w:bookmarkStart w:id="20" w:name="_Toc487638981"/>
       <w:r>
         <w:t>Enter View and Credentials</w:t>
       </w:r>
-      <w:bookmarkEnd w:id="19"/>
+      <w:bookmarkEnd w:id="20"/>
     </w:p>
     <w:p>
       <w:pPr>
@@ -3735,10 +3793,10 @@
         </w:rPr>
         <w:lastRenderedPageBreak/>
         <w:drawing>
-          <wp:inline distT="0" distB="0" distL="0" distR="0">
-            <wp:extent cx="4667250" cy="5343525"/>
-            <wp:effectExtent l="0" t="0" r="0" b="9525"/>
-            <wp:docPr id="23" name="Picture 23"/>
+          <wp:inline distT="0" distB="0" distL="0" distR="0" wp14:anchorId="505FF3D6" wp14:editId="6671D483">
+            <wp:extent cx="4533900" cy="5581650"/>
+            <wp:effectExtent l="0" t="0" r="0" b="0"/>
+            <wp:docPr id="21" name="Picture 21"/>
             <wp:cNvGraphicFramePr>
               <a:graphicFrameLocks xmlns:a="http://schemas.openxmlformats.org/drawingml/2006/main" noChangeAspect="1"/>
             </wp:cNvGraphicFramePr>
@@ -3746,36 +3804,23 @@
               <a:graphicData uri="http://schemas.openxmlformats.org/drawingml/2006/picture">
                 <pic:pic xmlns:pic="http://schemas.openxmlformats.org/drawingml/2006/picture">
                   <pic:nvPicPr>
-                    <pic:cNvPr id="0" name="Picture 9"/>
-                    <pic:cNvPicPr>
-                      <a:picLocks noChangeAspect="1" noChangeArrowheads="1"/>
-                    </pic:cNvPicPr>
+                    <pic:cNvPr id="1" name=""/>
+                    <pic:cNvPicPr/>
                   </pic:nvPicPr>
                   <pic:blipFill>
-                    <a:blip r:embed="rId27">
-                      <a:extLst>
-                        <a:ext uri="{28A0092B-C50C-407E-A947-70E740481C1C}">
-                          <a14:useLocalDpi xmlns:a14="http://schemas.microsoft.com/office/drawing/2010/main" val="0"/>
-                        </a:ext>
-                      </a:extLst>
-                    </a:blip>
-                    <a:srcRect/>
+                    <a:blip r:embed="rId27"/>
                     <a:stretch>
                       <a:fillRect/>
                     </a:stretch>
                   </pic:blipFill>
-                  <pic:spPr bwMode="auto">
+                  <pic:spPr>
                     <a:xfrm>
                       <a:off x="0" y="0"/>
-                      <a:ext cx="4667250" cy="5343525"/>
+                      <a:ext cx="4533900" cy="5581650"/>
                     </a:xfrm>
                     <a:prstGeom prst="rect">
                       <a:avLst/>
                     </a:prstGeom>
-                    <a:noFill/>
-                    <a:ln>
-                      <a:noFill/>
-                    </a:ln>
                   </pic:spPr>
                 </pic:pic>
               </a:graphicData>
@@ -3863,11 +3908,11 @@
       <w:pPr>
         <w:pStyle w:val="SAGEHeading2"/>
       </w:pPr>
-      <w:bookmarkStart w:id="20" w:name="_Toc457344650"/>
+      <w:bookmarkStart w:id="21" w:name="_Toc487638982"/>
       <w:r>
         <w:t>Enter Resource Name</w:t>
       </w:r>
-      <w:bookmarkEnd w:id="20"/>
+      <w:bookmarkEnd w:id="21"/>
     </w:p>
     <w:p>
       <w:pPr>
@@ -3889,10 +3934,10 @@
         </w:rPr>
         <w:lastRenderedPageBreak/>
         <w:drawing>
-          <wp:inline distT="0" distB="0" distL="0" distR="0" wp14:anchorId="4A1CE9FB" wp14:editId="52492444">
-            <wp:extent cx="4667250" cy="5314950"/>
+          <wp:inline distT="0" distB="0" distL="0" distR="0" wp14:anchorId="183E2824" wp14:editId="6709FD31">
+            <wp:extent cx="4533900" cy="5581650"/>
             <wp:effectExtent l="0" t="0" r="0" b="0"/>
-            <wp:docPr id="11" name="Picture 11"/>
+            <wp:docPr id="22" name="Picture 22"/>
             <wp:cNvGraphicFramePr>
               <a:graphicFrameLocks xmlns:a="http://schemas.openxmlformats.org/drawingml/2006/main" noChangeAspect="1"/>
             </wp:cNvGraphicFramePr>
@@ -3912,7 +3957,7 @@
                   <pic:spPr>
                     <a:xfrm>
                       <a:off x="0" y="0"/>
-                      <a:ext cx="4667250" cy="5314950"/>
+                      <a:ext cx="4533900" cy="5581650"/>
                     </a:xfrm>
                     <a:prstGeom prst="rect">
                       <a:avLst/>
@@ -3967,11 +4012,11 @@
       <w:pPr>
         <w:pStyle w:val="SAGEHeading2"/>
       </w:pPr>
-      <w:bookmarkStart w:id="21" w:name="_Toc457344651"/>
+      <w:bookmarkStart w:id="22" w:name="_Toc487638983"/>
       <w:r>
         <w:t>Select Options</w:t>
       </w:r>
-      <w:bookmarkEnd w:id="21"/>
+      <w:bookmarkEnd w:id="22"/>
     </w:p>
     <w:p>
       <w:pPr>
@@ -3988,10 +4033,10 @@
         </w:rPr>
         <w:lastRenderedPageBreak/>
         <w:drawing>
-          <wp:inline distT="0" distB="0" distL="0" distR="0" wp14:anchorId="20A14820" wp14:editId="6658ABBF">
-            <wp:extent cx="4667250" cy="5314950"/>
+          <wp:inline distT="0" distB="0" distL="0" distR="0" wp14:anchorId="7AE99729" wp14:editId="6620BF84">
+            <wp:extent cx="4533900" cy="5581650"/>
             <wp:effectExtent l="0" t="0" r="0" b="0"/>
-            <wp:docPr id="8" name="Picture 8"/>
+            <wp:docPr id="25" name="Picture 25"/>
             <wp:cNvGraphicFramePr>
               <a:graphicFrameLocks xmlns:a="http://schemas.openxmlformats.org/drawingml/2006/main" noChangeAspect="1"/>
             </wp:cNvGraphicFramePr>
@@ -4011,7 +4056,7 @@
                   <pic:spPr>
                     <a:xfrm>
                       <a:off x="0" y="0"/>
-                      <a:ext cx="4667250" cy="5314950"/>
+                      <a:ext cx="4533900" cy="5581650"/>
                     </a:xfrm>
                     <a:prstGeom prst="rect">
                       <a:avLst/>
@@ -4162,11 +4207,12 @@
       <w:pPr>
         <w:pStyle w:val="SAGEHeading2"/>
       </w:pPr>
-      <w:bookmarkStart w:id="22" w:name="_Toc457344652"/>
-      <w:r>
+      <w:bookmarkStart w:id="23" w:name="_Toc487638984"/>
+      <w:r>
+        <w:lastRenderedPageBreak/>
         <w:t>Generate Code</w:t>
       </w:r>
-      <w:bookmarkEnd w:id="22"/>
+      <w:bookmarkEnd w:id="23"/>
     </w:p>
     <w:p>
       <w:pPr>
@@ -4182,10 +4228,10 @@
           <w:noProof/>
         </w:rPr>
         <w:drawing>
-          <wp:inline distT="0" distB="0" distL="0" distR="0">
-            <wp:extent cx="4754880" cy="5394960"/>
-            <wp:effectExtent l="0" t="0" r="7620" b="0"/>
-            <wp:docPr id="24" name="Picture 24"/>
+          <wp:inline distT="0" distB="0" distL="0" distR="0" wp14:anchorId="7FC81C01" wp14:editId="54777787">
+            <wp:extent cx="4533900" cy="5581650"/>
+            <wp:effectExtent l="0" t="0" r="0" b="0"/>
+            <wp:docPr id="26" name="Picture 26"/>
             <wp:cNvGraphicFramePr>
               <a:graphicFrameLocks xmlns:a="http://schemas.openxmlformats.org/drawingml/2006/main" noChangeAspect="1"/>
             </wp:cNvGraphicFramePr>
@@ -4193,36 +4239,23 @@
               <a:graphicData uri="http://schemas.openxmlformats.org/drawingml/2006/picture">
                 <pic:pic xmlns:pic="http://schemas.openxmlformats.org/drawingml/2006/picture">
                   <pic:nvPicPr>
-                    <pic:cNvPr id="0" name="Picture 10"/>
-                    <pic:cNvPicPr>
-                      <a:picLocks noChangeAspect="1" noChangeArrowheads="1"/>
-                    </pic:cNvPicPr>
+                    <pic:cNvPr id="1" name=""/>
+                    <pic:cNvPicPr/>
                   </pic:nvPicPr>
                   <pic:blipFill>
-                    <a:blip r:embed="rId30">
-                      <a:extLst>
-                        <a:ext uri="{28A0092B-C50C-407E-A947-70E740481C1C}">
-                          <a14:useLocalDpi xmlns:a14="http://schemas.microsoft.com/office/drawing/2010/main" val="0"/>
-                        </a:ext>
-                      </a:extLst>
-                    </a:blip>
-                    <a:srcRect/>
+                    <a:blip r:embed="rId30"/>
                     <a:stretch>
                       <a:fillRect/>
                     </a:stretch>
                   </pic:blipFill>
-                  <pic:spPr bwMode="auto">
+                  <pic:spPr>
                     <a:xfrm>
                       <a:off x="0" y="0"/>
-                      <a:ext cx="4754880" cy="5394960"/>
+                      <a:ext cx="4533900" cy="5581650"/>
                     </a:xfrm>
                     <a:prstGeom prst="rect">
                       <a:avLst/>
                     </a:prstGeom>
-                    <a:noFill/>
-                    <a:ln>
-                      <a:noFill/>
-                    </a:ln>
                   </pic:spPr>
                 </pic:pic>
               </a:graphicData>
@@ -4257,11 +4290,11 @@
       <w:pPr>
         <w:pStyle w:val="SAGEHeading2"/>
       </w:pPr>
-      <w:bookmarkStart w:id="23" w:name="_Toc457344653"/>
+      <w:bookmarkStart w:id="24" w:name="_Toc487638985"/>
       <w:r>
         <w:t>Wizard Completion</w:t>
       </w:r>
-      <w:bookmarkEnd w:id="23"/>
+      <w:bookmarkEnd w:id="24"/>
     </w:p>
     <w:p>
       <w:pPr>
@@ -4278,10 +4311,10 @@
         </w:rPr>
         <w:lastRenderedPageBreak/>
         <w:drawing>
-          <wp:inline distT="0" distB="0" distL="0" distR="0" wp14:anchorId="4507C5B4" wp14:editId="56386654">
-            <wp:extent cx="4667250" cy="5314950"/>
+          <wp:inline distT="0" distB="0" distL="0" distR="0" wp14:anchorId="31557D18" wp14:editId="7C8CB8D6">
+            <wp:extent cx="4533900" cy="5581650"/>
             <wp:effectExtent l="0" t="0" r="0" b="0"/>
-            <wp:docPr id="9" name="Picture 9"/>
+            <wp:docPr id="27" name="Picture 27"/>
             <wp:cNvGraphicFramePr>
               <a:graphicFrameLocks xmlns:a="http://schemas.openxmlformats.org/drawingml/2006/main" noChangeAspect="1"/>
             </wp:cNvGraphicFramePr>
@@ -4301,7 +4334,7 @@
                   <pic:spPr>
                     <a:xfrm>
                       <a:off x="0" y="0"/>
-                      <a:ext cx="4667250" cy="5314950"/>
+                      <a:ext cx="4533900" cy="5581650"/>
                     </a:xfrm>
                     <a:prstGeom prst="rect">
                       <a:avLst/>
@@ -4355,12 +4388,12 @@
         <w:pStyle w:val="SAGEHeading1"/>
         <w:framePr w:wrap="around"/>
       </w:pPr>
-      <w:bookmarkStart w:id="24" w:name="_Toc457344654"/>
+      <w:bookmarkStart w:id="25" w:name="_Toc487638986"/>
       <w:r>
         <w:lastRenderedPageBreak/>
         <w:t>Complete the Screen</w:t>
       </w:r>
-      <w:bookmarkEnd w:id="24"/>
+      <w:bookmarkEnd w:id="25"/>
     </w:p>
     <w:p>
       <w:pPr>
@@ -4390,11 +4423,11 @@
       <w:pPr>
         <w:pStyle w:val="SAGEHeading2"/>
       </w:pPr>
-      <w:bookmarkStart w:id="25" w:name="_Toc457344655"/>
+      <w:bookmarkStart w:id="26" w:name="_Toc487638987"/>
       <w:r>
         <w:t>Payment Codes Business Entity Interface</w:t>
       </w:r>
-      <w:bookmarkEnd w:id="25"/>
+      <w:bookmarkEnd w:id="26"/>
     </w:p>
     <w:p>
       <w:pPr>
@@ -4594,8 +4627,8 @@
           <w:highlight w:val="yellow"/>
         </w:rPr>
       </w:pPr>
-      <w:bookmarkStart w:id="26" w:name="OLE_LINK1"/>
-      <w:bookmarkStart w:id="27" w:name="OLE_LINK2"/>
+      <w:bookmarkStart w:id="27" w:name="OLE_LINK1"/>
+      <w:bookmarkStart w:id="28" w:name="OLE_LINK2"/>
       <w:r>
         <w:t xml:space="preserve">        </w:t>
       </w:r>
@@ -4766,8 +4799,8 @@
         <w:t xml:space="preserve">        bool IsModuleActive(string moduleId);</w:t>
       </w:r>
     </w:p>
-    <w:bookmarkEnd w:id="26"/>
     <w:bookmarkEnd w:id="27"/>
+    <w:bookmarkEnd w:id="28"/>
     <w:p>
       <w:pPr>
         <w:pStyle w:val="SAGETextCodesection"/>
@@ -4793,11 +4826,11 @@
       <w:pPr>
         <w:pStyle w:val="SAGEHeading2"/>
       </w:pPr>
-      <w:bookmarkStart w:id="28" w:name="_Toc457344656"/>
+      <w:bookmarkStart w:id="29" w:name="_Toc487638988"/>
       <w:r>
         <w:t>Payment Codes Service Interface</w:t>
       </w:r>
-      <w:bookmarkEnd w:id="28"/>
+      <w:bookmarkEnd w:id="29"/>
     </w:p>
     <w:p>
       <w:pPr>
@@ -4988,8 +5021,8 @@
           <w:highlight w:val="yellow"/>
         </w:rPr>
       </w:pPr>
-      <w:bookmarkStart w:id="29" w:name="OLE_LINK3"/>
-      <w:bookmarkStart w:id="30" w:name="OLE_LINK4"/>
+      <w:bookmarkStart w:id="30" w:name="OLE_LINK3"/>
+      <w:bookmarkStart w:id="31" w:name="OLE_LINK4"/>
       <w:r>
         <w:t xml:space="preserve">        </w:t>
       </w:r>
@@ -5159,8 +5192,8 @@
         <w:t xml:space="preserve">        bool IsModuleActive(string moduleId);</w:t>
       </w:r>
     </w:p>
-    <w:bookmarkEnd w:id="29"/>
     <w:bookmarkEnd w:id="30"/>
+    <w:bookmarkEnd w:id="31"/>
     <w:p>
       <w:pPr>
         <w:pStyle w:val="SAGETextCodesection"/>
@@ -5181,11 +5214,11 @@
       <w:pPr>
         <w:pStyle w:val="SAGEHeading2"/>
       </w:pPr>
-      <w:bookmarkStart w:id="31" w:name="_Toc457344657"/>
+      <w:bookmarkStart w:id="32" w:name="_Toc487638989"/>
       <w:r>
         <w:t>Payment Codes Entity Service</w:t>
       </w:r>
-      <w:bookmarkEnd w:id="31"/>
+      <w:bookmarkEnd w:id="32"/>
     </w:p>
     <w:p>
       <w:pPr>
@@ -5517,8 +5550,8 @@
           <w:highlight w:val="yellow"/>
         </w:rPr>
       </w:pPr>
-      <w:bookmarkStart w:id="32" w:name="OLE_LINK5"/>
-      <w:bookmarkStart w:id="33" w:name="OLE_LINK6"/>
+      <w:bookmarkStart w:id="33" w:name="OLE_LINK5"/>
+      <w:bookmarkStart w:id="34" w:name="OLE_LINK6"/>
       <w:r>
         <w:t xml:space="preserve">        </w:t>
       </w:r>
@@ -5921,8 +5954,8 @@
         <w:t xml:space="preserve">        }</w:t>
       </w:r>
     </w:p>
-    <w:bookmarkEnd w:id="32"/>
     <w:bookmarkEnd w:id="33"/>
+    <w:bookmarkEnd w:id="34"/>
     <w:p>
       <w:pPr>
         <w:pStyle w:val="SAGETextCodesection"/>
@@ -5948,11 +5981,11 @@
       <w:pPr>
         <w:pStyle w:val="SAGEHeading2"/>
       </w:pPr>
-      <w:bookmarkStart w:id="34" w:name="_Toc457344658"/>
+      <w:bookmarkStart w:id="35" w:name="_Toc487638990"/>
       <w:r>
         <w:t>Payment Codes Repository</w:t>
       </w:r>
-      <w:bookmarkEnd w:id="34"/>
+      <w:bookmarkEnd w:id="35"/>
     </w:p>
     <w:p>
       <w:pPr>
@@ -6875,8 +6908,8 @@
       <w:pPr>
         <w:pStyle w:val="SAGETextCodesection"/>
       </w:pPr>
-      <w:bookmarkStart w:id="35" w:name="OLE_LINK7"/>
-      <w:bookmarkStart w:id="36" w:name="OLE_LINK8"/>
+      <w:bookmarkStart w:id="36" w:name="OLE_LINK7"/>
+      <w:bookmarkStart w:id="37" w:name="OLE_LINK8"/>
       <w:r>
         <w:t xml:space="preserve">        </w:t>
       </w:r>
@@ -7239,8 +7272,8 @@
         <w:t xml:space="preserve">        }</w:t>
       </w:r>
     </w:p>
-    <w:bookmarkEnd w:id="35"/>
     <w:bookmarkEnd w:id="36"/>
+    <w:bookmarkEnd w:id="37"/>
     <w:p>
       <w:pPr>
         <w:pStyle w:val="SAGETextCodesection"/>
@@ -7521,11 +7554,11 @@
       <w:pPr>
         <w:pStyle w:val="SAGEHeading2"/>
       </w:pPr>
-      <w:bookmarkStart w:id="37" w:name="_Toc457344659"/>
+      <w:bookmarkStart w:id="38" w:name="_Toc487638991"/>
       <w:r>
         <w:t>Payment Codes Model</w:t>
       </w:r>
-      <w:bookmarkEnd w:id="37"/>
+      <w:bookmarkEnd w:id="38"/>
     </w:p>
     <w:p>
       <w:pPr>
@@ -7878,8 +7911,8 @@
           <w:highlight w:val="yellow"/>
         </w:rPr>
       </w:pPr>
-      <w:bookmarkStart w:id="38" w:name="OLE_LINK9"/>
-      <w:bookmarkStart w:id="39" w:name="OLE_LINK10"/>
+      <w:bookmarkStart w:id="39" w:name="OLE_LINK9"/>
+      <w:bookmarkStart w:id="40" w:name="OLE_LINK10"/>
       <w:r>
         <w:t xml:space="preserve">        </w:t>
       </w:r>
@@ -7901,8 +7934,8 @@
         <w:t xml:space="preserve">            ErrorMessageResourceType = typeof(AnnotationsResx))]</w:t>
       </w:r>
     </w:p>
-    <w:bookmarkEnd w:id="38"/>
     <w:bookmarkEnd w:id="39"/>
+    <w:bookmarkEnd w:id="40"/>
     <w:p>
       <w:pPr>
         <w:pStyle w:val="SAGETextCodesection"/>
@@ -8329,11 +8362,11 @@
       <w:pPr>
         <w:pStyle w:val="SAGEHeading2"/>
       </w:pPr>
-      <w:bookmarkStart w:id="40" w:name="_Toc457344660"/>
+      <w:bookmarkStart w:id="41" w:name="_Toc487638992"/>
       <w:r>
         <w:t>Payment Codes View Model</w:t>
       </w:r>
-      <w:bookmarkEnd w:id="40"/>
+      <w:bookmarkEnd w:id="41"/>
     </w:p>
     <w:p>
       <w:pPr>
@@ -8642,8 +8675,8 @@
       <w:pPr>
         <w:pStyle w:val="SAGETextCodesection"/>
       </w:pPr>
-      <w:bookmarkStart w:id="41" w:name="OLE_LINK11"/>
-      <w:bookmarkStart w:id="42" w:name="OLE_LINK12"/>
+      <w:bookmarkStart w:id="42" w:name="OLE_LINK11"/>
+      <w:bookmarkStart w:id="43" w:name="OLE_LINK12"/>
       <w:r>
         <w:lastRenderedPageBreak/>
         <w:t xml:space="preserve">        /// &lt;summary&gt;</w:t>
@@ -8878,8 +8911,8 @@
         <w:t xml:space="preserve">        }</w:t>
       </w:r>
     </w:p>
-    <w:bookmarkEnd w:id="41"/>
     <w:bookmarkEnd w:id="42"/>
+    <w:bookmarkEnd w:id="43"/>
     <w:p>
       <w:pPr>
         <w:pStyle w:val="SAGETextCodesection"/>
@@ -8905,11 +8938,11 @@
       <w:pPr>
         <w:pStyle w:val="SAGEHeading2"/>
       </w:pPr>
-      <w:bookmarkStart w:id="43" w:name="_Toc457344661"/>
+      <w:bookmarkStart w:id="44" w:name="_Toc487638993"/>
       <w:r>
         <w:t>Payment Codes Internal Controller</w:t>
       </w:r>
-      <w:bookmarkEnd w:id="43"/>
+      <w:bookmarkEnd w:id="44"/>
     </w:p>
     <w:p>
       <w:pPr>
@@ -9281,8 +9314,8 @@
           <w:highlight w:val="yellow"/>
         </w:rPr>
       </w:pPr>
-      <w:bookmarkStart w:id="44" w:name="OLE_LINK13"/>
-      <w:bookmarkStart w:id="45" w:name="OLE_LINK14"/>
+      <w:bookmarkStart w:id="45" w:name="OLE_LINK13"/>
+      <w:bookmarkStart w:id="46" w:name="OLE_LINK14"/>
       <w:r>
         <w:t xml:space="preserve">        </w:t>
       </w:r>
@@ -9304,8 +9337,8 @@
         <w:t xml:space="preserve">        private const int PaymentProcessing = 5;</w:t>
       </w:r>
     </w:p>
-    <w:bookmarkEnd w:id="44"/>
     <w:bookmarkEnd w:id="45"/>
+    <w:bookmarkEnd w:id="46"/>
     <w:p>
       <w:pPr>
         <w:pStyle w:val="SAGETextCodesection"/>
@@ -9961,7 +9994,7 @@
           <w:highlight w:val="yellow"/>
         </w:rPr>
       </w:pPr>
-      <w:bookmarkStart w:id="46" w:name="OLE_LINK15"/>
+      <w:bookmarkStart w:id="47" w:name="OLE_LINK15"/>
       <w:r>
         <w:t xml:space="preserve">        </w:t>
       </w:r>
@@ -10109,7 +10142,7 @@
         <w:t xml:space="preserve">        }</w:t>
       </w:r>
     </w:p>
-    <w:bookmarkEnd w:id="46"/>
+    <w:bookmarkEnd w:id="47"/>
     <w:p>
       <w:pPr>
         <w:pStyle w:val="SAGETextCodesection"/>
@@ -10245,8 +10278,8 @@
       <w:r>
         <w:t xml:space="preserve">                UserMessage = userMessage</w:t>
       </w:r>
-      <w:bookmarkStart w:id="47" w:name="OLE_LINK16"/>
-      <w:bookmarkStart w:id="48" w:name="OLE_LINK17"/>
+      <w:bookmarkStart w:id="48" w:name="OLE_LINK16"/>
+      <w:bookmarkStart w:id="49" w:name="OLE_LINK17"/>
       <w:r>
         <w:rPr>
           <w:highlight w:val="yellow"/>
@@ -10265,8 +10298,8 @@
         <w:t xml:space="preserve">                PaymentTypes = FilteredPaymentTypes()</w:t>
       </w:r>
     </w:p>
-    <w:bookmarkEnd w:id="47"/>
     <w:bookmarkEnd w:id="48"/>
+    <w:bookmarkEnd w:id="49"/>
     <w:p>
       <w:pPr>
         <w:pStyle w:val="SAGETextCodesection"/>
@@ -10295,8 +10328,8 @@
           <w:highlight w:val="yellow"/>
         </w:rPr>
       </w:pPr>
-      <w:bookmarkStart w:id="49" w:name="OLE_LINK18"/>
-      <w:bookmarkStart w:id="50" w:name="OLE_LINK19"/>
+      <w:bookmarkStart w:id="50" w:name="OLE_LINK18"/>
+      <w:bookmarkStart w:id="51" w:name="OLE_LINK19"/>
       <w:r>
         <w:t xml:space="preserve">        </w:t>
       </w:r>
@@ -10558,8 +10591,8 @@
         <w:t xml:space="preserve">        }</w:t>
       </w:r>
     </w:p>
-    <w:bookmarkEnd w:id="49"/>
     <w:bookmarkEnd w:id="50"/>
+    <w:bookmarkEnd w:id="51"/>
     <w:p>
       <w:pPr>
         <w:pStyle w:val="SAGETextCodesection"/>
@@ -10600,11 +10633,11 @@
       <w:pPr>
         <w:pStyle w:val="SAGEHeading2"/>
       </w:pPr>
-      <w:bookmarkStart w:id="51" w:name="_Toc457344662"/>
+      <w:bookmarkStart w:id="52" w:name="_Toc487638994"/>
       <w:r>
         <w:t>Payment Codes Controller</w:t>
       </w:r>
-      <w:bookmarkEnd w:id="51"/>
+      <w:bookmarkEnd w:id="52"/>
     </w:p>
     <w:p>
       <w:pPr>
@@ -12115,8 +12148,8 @@
           <w:highlight w:val="yellow"/>
         </w:rPr>
       </w:pPr>
-      <w:bookmarkStart w:id="52" w:name="OLE_LINK20"/>
-      <w:bookmarkStart w:id="53" w:name="OLE_LINK21"/>
+      <w:bookmarkStart w:id="53" w:name="OLE_LINK20"/>
+      <w:bookmarkStart w:id="54" w:name="OLE_LINK21"/>
       <w:r>
         <w:t xml:space="preserve">        </w:t>
       </w:r>
@@ -12391,8 +12424,8 @@
         <w:t xml:space="preserve">        }</w:t>
       </w:r>
     </w:p>
-    <w:bookmarkEnd w:id="52"/>
     <w:bookmarkEnd w:id="53"/>
+    <w:bookmarkEnd w:id="54"/>
     <w:p>
       <w:pPr>
         <w:pStyle w:val="SAGETextCodesection"/>
@@ -12426,11 +12459,11 @@
       <w:pPr>
         <w:pStyle w:val="SAGEHeading2"/>
       </w:pPr>
-      <w:bookmarkStart w:id="54" w:name="_Toc457344663"/>
+      <w:bookmarkStart w:id="55" w:name="_Toc487638995"/>
       <w:r>
         <w:t>Payment Codes Partial Razor View</w:t>
       </w:r>
-      <w:bookmarkEnd w:id="54"/>
+      <w:bookmarkEnd w:id="55"/>
     </w:p>
     <w:p>
       <w:pPr>
@@ -15141,14 +15174,14 @@
       <w:pPr>
         <w:pStyle w:val="SAGEHeading2"/>
       </w:pPr>
-      <w:bookmarkStart w:id="55" w:name="_Toc457344664"/>
+      <w:bookmarkStart w:id="56" w:name="_Toc487638996"/>
       <w:r>
         <w:t xml:space="preserve">Payment Codes </w:t>
       </w:r>
       <w:r>
         <w:t>Repository JavaScript</w:t>
       </w:r>
-      <w:bookmarkEnd w:id="55"/>
+      <w:bookmarkEnd w:id="56"/>
     </w:p>
     <w:p>
       <w:pPr>
@@ -15502,8 +15535,8 @@
       <w:r>
         <w:t xml:space="preserve">    </w:t>
       </w:r>
-      <w:bookmarkStart w:id="56" w:name="OLE_LINK24"/>
-      <w:bookmarkStart w:id="57" w:name="OLE_LINK25"/>
+      <w:bookmarkStart w:id="57" w:name="OLE_LINK24"/>
+      <w:bookmarkStart w:id="58" w:name="OLE_LINK25"/>
       <w:r>
         <w:t>}</w:t>
       </w:r>
@@ -15561,8 +15594,8 @@
         <w:t xml:space="preserve">    }</w:t>
       </w:r>
     </w:p>
-    <w:bookmarkEnd w:id="56"/>
     <w:bookmarkEnd w:id="57"/>
+    <w:bookmarkEnd w:id="58"/>
     <w:p>
       <w:pPr>
         <w:pStyle w:val="SAGETextCodesection"/>
@@ -15575,11 +15608,11 @@
       <w:pPr>
         <w:pStyle w:val="SAGEHeading2"/>
       </w:pPr>
-      <w:bookmarkStart w:id="58" w:name="_Toc457344665"/>
+      <w:bookmarkStart w:id="59" w:name="_Toc487638997"/>
       <w:r>
         <w:t>Payment Codes Knockout Binding JavaScript</w:t>
       </w:r>
-      <w:bookmarkEnd w:id="58"/>
+      <w:bookmarkEnd w:id="59"/>
     </w:p>
     <w:p>
       <w:pPr>
@@ -15726,8 +15759,8 @@
           <w:highlight w:val="yellow"/>
         </w:rPr>
       </w:pPr>
-      <w:bookmarkStart w:id="59" w:name="OLE_LINK26"/>
-      <w:bookmarkStart w:id="60" w:name="OLE_LINK27"/>
+      <w:bookmarkStart w:id="60" w:name="OLE_LINK26"/>
+      <w:bookmarkStart w:id="61" w:name="OLE_LINK27"/>
       <w:r>
         <w:t xml:space="preserve">    </w:t>
       </w:r>
@@ -16074,8 +16107,8 @@
         <w:t xml:space="preserve">    });</w:t>
       </w:r>
     </w:p>
-    <w:bookmarkEnd w:id="59"/>
     <w:bookmarkEnd w:id="60"/>
+    <w:bookmarkEnd w:id="61"/>
     <w:p>
       <w:pPr>
         <w:pStyle w:val="SAGETextCodesection"/>
@@ -16088,11 +16121,11 @@
       <w:pPr>
         <w:pStyle w:val="SAGEHeading2"/>
       </w:pPr>
-      <w:bookmarkStart w:id="61" w:name="_Toc457344666"/>
+      <w:bookmarkStart w:id="62" w:name="_Toc487638998"/>
       <w:r>
         <w:t>Payment Codes Behavior JavaScript</w:t>
       </w:r>
-      <w:bookmarkEnd w:id="61"/>
+      <w:bookmarkEnd w:id="62"/>
     </w:p>
     <w:p>
       <w:pPr>
@@ -16192,8 +16225,8 @@
       <w:pPr>
         <w:pStyle w:val="SAGETextCodesection"/>
       </w:pPr>
-      <w:bookmarkStart w:id="62" w:name="OLE_LINK28"/>
-      <w:bookmarkStart w:id="63" w:name="OLE_LINK29"/>
+      <w:bookmarkStart w:id="63" w:name="OLE_LINK28"/>
+      <w:bookmarkStart w:id="64" w:name="OLE_LINK29"/>
       <w:r>
         <w:t xml:space="preserve">    </w:t>
       </w:r>
@@ -16204,8 +16237,8 @@
         <w:t>status: { InActive: 0, Active: 1 },</w:t>
       </w:r>
     </w:p>
-    <w:bookmarkEnd w:id="62"/>
     <w:bookmarkEnd w:id="63"/>
+    <w:bookmarkEnd w:id="64"/>
     <w:p>
       <w:pPr>
         <w:pStyle w:val="SAGETextCodesection"/>
@@ -16218,8 +16251,8 @@
       <w:pPr>
         <w:pStyle w:val="SAGETextCodesection"/>
       </w:pPr>
-      <w:bookmarkStart w:id="64" w:name="OLE_LINK30"/>
-      <w:bookmarkStart w:id="65" w:name="OLE_LINK31"/>
+      <w:bookmarkStart w:id="65" w:name="OLE_LINK30"/>
+      <w:bookmarkStart w:id="66" w:name="OLE_LINK31"/>
       <w:r>
         <w:t xml:space="preserve">    </w:t>
       </w:r>
@@ -16254,8 +16287,8 @@
         <w:t>"],</w:t>
       </w:r>
     </w:p>
-    <w:bookmarkEnd w:id="64"/>
     <w:bookmarkEnd w:id="65"/>
+    <w:bookmarkEnd w:id="66"/>
     <w:p>
       <w:pPr>
         <w:pStyle w:val="SAGETextCodesection"/>
@@ -16284,8 +16317,8 @@
       <w:pPr>
         <w:pStyle w:val="SAGETextCodesection"/>
       </w:pPr>
-      <w:bookmarkStart w:id="66" w:name="OLE_LINK32"/>
-      <w:bookmarkStart w:id="67" w:name="OLE_LINK33"/>
+      <w:bookmarkStart w:id="67" w:name="OLE_LINK32"/>
+      <w:bookmarkStart w:id="68" w:name="OLE_LINK33"/>
       <w:r>
         <w:t xml:space="preserve">    </w:t>
       </w:r>
@@ -16296,8 +16329,8 @@
         <w:t>checkStatus: true,</w:t>
       </w:r>
     </w:p>
-    <w:bookmarkEnd w:id="66"/>
     <w:bookmarkEnd w:id="67"/>
+    <w:bookmarkEnd w:id="68"/>
     <w:p>
       <w:pPr>
         <w:pStyle w:val="SAGETextCodesection"/>
@@ -16784,8 +16817,8 @@
           <w:highlight w:val="yellow"/>
         </w:rPr>
       </w:pPr>
-      <w:bookmarkStart w:id="68" w:name="OLE_LINK34"/>
-      <w:bookmarkStart w:id="69" w:name="OLE_LINK35"/>
+      <w:bookmarkStart w:id="69" w:name="OLE_LINK34"/>
+      <w:bookmarkStart w:id="70" w:name="OLE_LINK35"/>
       <w:r>
         <w:t xml:space="preserve">    </w:t>
       </w:r>
@@ -16821,8 +16854,8 @@
         <w:t xml:space="preserve">    },</w:t>
       </w:r>
     </w:p>
-    <w:bookmarkEnd w:id="68"/>
     <w:bookmarkEnd w:id="69"/>
+    <w:bookmarkEnd w:id="70"/>
     <w:p>
       <w:pPr>
         <w:pStyle w:val="SAGETextCodesection"/>
@@ -17110,8 +17143,8 @@
       <w:r>
         <w:t xml:space="preserve">    }</w:t>
       </w:r>
-      <w:bookmarkStart w:id="70" w:name="OLE_LINK36"/>
-      <w:bookmarkStart w:id="71" w:name="OLE_LINK37"/>
+      <w:bookmarkStart w:id="71" w:name="OLE_LINK36"/>
+      <w:bookmarkStart w:id="72" w:name="OLE_LINK37"/>
       <w:r>
         <w:rPr>
           <w:highlight w:val="yellow"/>
@@ -17292,8 +17325,8 @@
         <w:t xml:space="preserve">    }</w:t>
       </w:r>
     </w:p>
-    <w:bookmarkEnd w:id="70"/>
     <w:bookmarkEnd w:id="71"/>
+    <w:bookmarkEnd w:id="72"/>
     <w:p>
       <w:pPr>
         <w:pStyle w:val="SAGETextCodesection"/>
@@ -17412,8 +17445,8 @@
       <w:pPr>
         <w:pStyle w:val="SAGETextCodesection"/>
       </w:pPr>
-      <w:bookmarkStart w:id="72" w:name="OLE_LINK38"/>
-      <w:bookmarkStart w:id="73" w:name="OLE_LINK39"/>
+      <w:bookmarkStart w:id="73" w:name="OLE_LINK38"/>
+      <w:bookmarkStart w:id="74" w:name="OLE_LINK39"/>
       <w:r>
         <w:t xml:space="preserve">                </w:t>
       </w:r>
@@ -17424,8 +17457,8 @@
         <w:t>paymentCodesUI.checkStatus = (jsonResult.Data.Status === paymentCodesUI.status.Active);</w:t>
       </w:r>
     </w:p>
-    <w:bookmarkEnd w:id="72"/>
     <w:bookmarkEnd w:id="73"/>
+    <w:bookmarkEnd w:id="74"/>
     <w:p>
       <w:pPr>
         <w:pStyle w:val="SAGETextCodesection"/>
@@ -17563,8 +17596,8 @@
           <w:highlight w:val="yellow"/>
         </w:rPr>
       </w:pPr>
-      <w:bookmarkStart w:id="74" w:name="OLE_LINK40"/>
-      <w:bookmarkStart w:id="75" w:name="OLE_LINK41"/>
+      <w:bookmarkStart w:id="75" w:name="OLE_LINK40"/>
+      <w:bookmarkStart w:id="76" w:name="OLE_LINK41"/>
       <w:r>
         <w:t xml:space="preserve">    </w:t>
       </w:r>
@@ -17643,8 +17676,8 @@
         <w:t xml:space="preserve">    },</w:t>
       </w:r>
     </w:p>
-    <w:bookmarkEnd w:id="74"/>
     <w:bookmarkEnd w:id="75"/>
+    <w:bookmarkEnd w:id="76"/>
     <w:p>
       <w:pPr>
         <w:pStyle w:val="SAGETextCodesection"/>
@@ -17856,8 +17889,8 @@
       <w:pPr>
         <w:pStyle w:val="SAGETextCodesection"/>
       </w:pPr>
-      <w:bookmarkStart w:id="76" w:name="OLE_LINK42"/>
-      <w:bookmarkStart w:id="77" w:name="OLE_LINK43"/>
+      <w:bookmarkStart w:id="77" w:name="OLE_LINK42"/>
+      <w:bookmarkStart w:id="78" w:name="OLE_LINK43"/>
       <w:r>
         <w:t xml:space="preserve">                </w:t>
       </w:r>
@@ -17868,8 +17901,8 @@
         <w:t>modelData.Inactive.subscribe(paymentCodesUI.statusChange);</w:t>
       </w:r>
     </w:p>
-    <w:bookmarkEnd w:id="76"/>
     <w:bookmarkEnd w:id="77"/>
+    <w:bookmarkEnd w:id="78"/>
     <w:p>
       <w:pPr>
         <w:pStyle w:val="SAGETextCodesection"/>
@@ -17971,8 +18004,8 @@
           <w:highlight w:val="yellow"/>
         </w:rPr>
       </w:pPr>
-      <w:bookmarkStart w:id="78" w:name="OLE_LINK44"/>
-      <w:bookmarkStart w:id="79" w:name="OLE_LINK45"/>
+      <w:bookmarkStart w:id="79" w:name="OLE_LINK44"/>
+      <w:bookmarkStart w:id="80" w:name="OLE_LINK45"/>
       <w:r>
         <w:t xml:space="preserve">                </w:t>
       </w:r>
@@ -17994,8 +18027,8 @@
         <w:t xml:space="preserve">                $("#ddlPaymentType").data("kendoDropDownList").value(modelData.PaymentType(jsonResult.Data.PaymentType));</w:t>
       </w:r>
     </w:p>
-    <w:bookmarkEnd w:id="78"/>
     <w:bookmarkEnd w:id="79"/>
+    <w:bookmarkEnd w:id="80"/>
     <w:p>
       <w:pPr>
         <w:pStyle w:val="SAGETextCodesection"/>
@@ -18011,8 +18044,8 @@
       <w:r>
         <w:t xml:space="preserve">                </w:t>
       </w:r>
-      <w:bookmarkStart w:id="80" w:name="OLE_LINK46"/>
-      <w:bookmarkStart w:id="81" w:name="OLE_LINK47"/>
+      <w:bookmarkStart w:id="81" w:name="OLE_LINK46"/>
+      <w:bookmarkStart w:id="82" w:name="OLE_LINK47"/>
       <w:r>
         <w:rPr>
           <w:highlight w:val="yellow"/>
@@ -18020,8 +18053,8 @@
         <w:t>$("#ddlPaymentType").data("kendoDropDownList").value(modelData.PaymentType());</w:t>
       </w:r>
     </w:p>
-    <w:bookmarkEnd w:id="80"/>
     <w:bookmarkEnd w:id="81"/>
+    <w:bookmarkEnd w:id="82"/>
     <w:p>
       <w:pPr>
         <w:pStyle w:val="SAGETextCodesection"/>
@@ -18226,8 +18259,8 @@
       <w:pPr>
         <w:pStyle w:val="SAGETextCodesection"/>
       </w:pPr>
-      <w:bookmarkStart w:id="82" w:name="OLE_LINK48"/>
-      <w:bookmarkStart w:id="83" w:name="OLE_LINK49"/>
+      <w:bookmarkStart w:id="83" w:name="OLE_LINK48"/>
+      <w:bookmarkStart w:id="84" w:name="OLE_LINK49"/>
       <w:r>
         <w:t xml:space="preserve">        </w:t>
       </w:r>
@@ -18238,8 +18271,8 @@
         <w:t>paymentCodesUI.checkStatus = (data.Status === paymentCodesUI.status.Active);</w:t>
       </w:r>
     </w:p>
-    <w:bookmarkEnd w:id="82"/>
     <w:bookmarkEnd w:id="83"/>
+    <w:bookmarkEnd w:id="84"/>
     <w:p>
       <w:pPr>
         <w:pStyle w:val="SAGETextCodesection"/>
@@ -18271,8 +18304,8 @@
       <w:r>
         <w:t xml:space="preserve">        </w:t>
       </w:r>
-      <w:bookmarkStart w:id="84" w:name="OLE_LINK50"/>
-      <w:bookmarkStart w:id="85" w:name="OLE_LINK51"/>
+      <w:bookmarkStart w:id="85" w:name="OLE_LINK50"/>
+      <w:bookmarkStart w:id="86" w:name="OLE_LINK51"/>
       <w:r>
         <w:rPr>
           <w:highlight w:val="yellow"/>
@@ -18280,8 +18313,8 @@
         <w:t>$("#ddlPaymentType").data("kendoDropDownList").value(modelData.PaymentType());</w:t>
       </w:r>
     </w:p>
-    <w:bookmarkEnd w:id="84"/>
     <w:bookmarkEnd w:id="85"/>
+    <w:bookmarkEnd w:id="86"/>
     <w:p>
       <w:pPr>
         <w:pStyle w:val="SAGETextCodesection"/>
@@ -18555,12 +18588,12 @@
         <w:pStyle w:val="SAGEHeading1"/>
         <w:framePr w:wrap="around"/>
       </w:pPr>
-      <w:bookmarkStart w:id="86" w:name="_Toc457344667"/>
+      <w:bookmarkStart w:id="87" w:name="_Toc487638999"/>
       <w:r>
         <w:lastRenderedPageBreak/>
         <w:t>Review the Screen</w:t>
       </w:r>
-      <w:bookmarkEnd w:id="86"/>
+      <w:bookmarkEnd w:id="87"/>
     </w:p>
     <w:p>
       <w:pPr>
@@ -18650,7 +18683,7 @@
 </file>
 
 <file path=word/endnotes.xml><?xml version="1.0" encoding="utf-8"?>
-<w:endnotes xmlns:wpc="http://schemas.microsoft.com/office/word/2010/wordprocessingCanvas" xmlns:cx="http://schemas.microsoft.com/office/drawing/2014/chartex" xmlns:cx1="http://schemas.microsoft.com/office/drawing/2015/9/8/chartex" xmlns:cx2="http://schemas.microsoft.com/office/drawing/2015/10/21/chartex" xmlns:cx3="http://schemas.microsoft.com/office/drawing/2016/5/9/chartex" xmlns:cx4="http://schemas.microsoft.com/office/drawing/2016/5/10/chartex" xmlns:cx5="http://schemas.microsoft.com/office/drawing/2016/5/11/chartex" xmlns:cx6="http://schemas.microsoft.com/office/drawing/2016/5/12/chartex" xmlns:cx7="http://schemas.microsoft.com/office/drawing/2016/5/13/chartex" xmlns:cx8="http://schemas.microsoft.com/office/drawing/2016/5/14/chartex" xmlns:mc="http://schemas.openxmlformats.org/markup-compatibility/2006" xmlns:o="urn:schemas-microsoft-com:office:office" xmlns:r="http://schemas.openxmlformats.org/officeDocument/2006/relationships" xmlns:m="http://schemas.openxmlformats.org/officeDocument/2006/math" xmlns:v="urn:schemas-microsoft-com:vml" xmlns:wp14="http://schemas.microsoft.com/office/word/2010/wordprocessingDrawing" xmlns:wp="http://schemas.openxmlformats.org/drawingml/2006/wordprocessingDrawing" xmlns:w10="urn:schemas-microsoft-com:office:word" xmlns:w="http://schemas.openxmlformats.org/wordprocessingml/2006/main" xmlns:w14="http://schemas.microsoft.com/office/word/2010/wordml" xmlns:w15="http://schemas.microsoft.com/office/word/2012/wordml" xmlns:w16se="http://schemas.microsoft.com/office/word/2015/wordml/symex" xmlns:wpg="http://schemas.microsoft.com/office/word/2010/wordprocessingGroup" xmlns:wpi="http://schemas.microsoft.com/office/word/2010/wordprocessingInk" xmlns:wne="http://schemas.microsoft.com/office/word/2006/wordml" xmlns:wps="http://schemas.microsoft.com/office/word/2010/wordprocessingShape" mc:Ignorable="w14 w15 w16se wp14">
+<w:endnotes xmlns:wpc="http://schemas.microsoft.com/office/word/2010/wordprocessingCanvas" xmlns:cx="http://schemas.microsoft.com/office/drawing/2014/chartex" xmlns:cx1="http://schemas.microsoft.com/office/drawing/2015/9/8/chartex" xmlns:cx2="http://schemas.microsoft.com/office/drawing/2015/10/21/chartex" xmlns:cx3="http://schemas.microsoft.com/office/drawing/2016/5/9/chartex" xmlns:cx4="http://schemas.microsoft.com/office/drawing/2016/5/10/chartex" xmlns:cx5="http://schemas.microsoft.com/office/drawing/2016/5/11/chartex" xmlns:cx6="http://schemas.microsoft.com/office/drawing/2016/5/12/chartex" xmlns:cx7="http://schemas.microsoft.com/office/drawing/2016/5/13/chartex" xmlns:cx8="http://schemas.microsoft.com/office/drawing/2016/5/14/chartex" xmlns:mc="http://schemas.openxmlformats.org/markup-compatibility/2006" xmlns:aink="http://schemas.microsoft.com/office/drawing/2016/ink" xmlns:am3d="http://schemas.microsoft.com/office/drawing/2017/model3d" xmlns:o="urn:schemas-microsoft-com:office:office" xmlns:r="http://schemas.openxmlformats.org/officeDocument/2006/relationships" xmlns:m="http://schemas.openxmlformats.org/officeDocument/2006/math" xmlns:v="urn:schemas-microsoft-com:vml" xmlns:wp14="http://schemas.microsoft.com/office/word/2010/wordprocessingDrawing" xmlns:wp="http://schemas.openxmlformats.org/drawingml/2006/wordprocessingDrawing" xmlns:w10="urn:schemas-microsoft-com:office:word" xmlns:w="http://schemas.openxmlformats.org/wordprocessingml/2006/main" xmlns:w14="http://schemas.microsoft.com/office/word/2010/wordml" xmlns:w15="http://schemas.microsoft.com/office/word/2012/wordml" xmlns:w16cid="http://schemas.microsoft.com/office/word/2016/wordml/cid" xmlns:w16se="http://schemas.microsoft.com/office/word/2015/wordml/symex" xmlns:wpg="http://schemas.microsoft.com/office/word/2010/wordprocessingGroup" xmlns:wpi="http://schemas.microsoft.com/office/word/2010/wordprocessingInk" xmlns:wne="http://schemas.microsoft.com/office/word/2006/wordml" xmlns:wps="http://schemas.microsoft.com/office/word/2010/wordprocessingShape" mc:Ignorable="w14 w15 w16se w16cid wp14">
   <w:endnote w:type="separator" w:id="-1">
     <w:p>
       <w:pPr>
@@ -18677,7 +18710,7 @@
 </file>
 
 <file path=word/footer1.xml><?xml version="1.0" encoding="utf-8"?>
-<w:ftr xmlns:wpc="http://schemas.microsoft.com/office/word/2010/wordprocessingCanvas" xmlns:cx="http://schemas.microsoft.com/office/drawing/2014/chartex" xmlns:cx1="http://schemas.microsoft.com/office/drawing/2015/9/8/chartex" xmlns:cx2="http://schemas.microsoft.com/office/drawing/2015/10/21/chartex" xmlns:cx3="http://schemas.microsoft.com/office/drawing/2016/5/9/chartex" xmlns:cx4="http://schemas.microsoft.com/office/drawing/2016/5/10/chartex" xmlns:cx5="http://schemas.microsoft.com/office/drawing/2016/5/11/chartex" xmlns:cx6="http://schemas.microsoft.com/office/drawing/2016/5/12/chartex" xmlns:cx7="http://schemas.microsoft.com/office/drawing/2016/5/13/chartex" xmlns:cx8="http://schemas.microsoft.com/office/drawing/2016/5/14/chartex" xmlns:mc="http://schemas.openxmlformats.org/markup-compatibility/2006" xmlns:o="urn:schemas-microsoft-com:office:office" xmlns:r="http://schemas.openxmlformats.org/officeDocument/2006/relationships" xmlns:m="http://schemas.openxmlformats.org/officeDocument/2006/math" xmlns:v="urn:schemas-microsoft-com:vml" xmlns:wp14="http://schemas.microsoft.com/office/word/2010/wordprocessingDrawing" xmlns:wp="http://schemas.openxmlformats.org/drawingml/2006/wordprocessingDrawing" xmlns:w10="urn:schemas-microsoft-com:office:word" xmlns:w="http://schemas.openxmlformats.org/wordprocessingml/2006/main" xmlns:w14="http://schemas.microsoft.com/office/word/2010/wordml" xmlns:w15="http://schemas.microsoft.com/office/word/2012/wordml" xmlns:w16se="http://schemas.microsoft.com/office/word/2015/wordml/symex" xmlns:wpg="http://schemas.microsoft.com/office/word/2010/wordprocessingGroup" xmlns:wpi="http://schemas.microsoft.com/office/word/2010/wordprocessingInk" xmlns:wne="http://schemas.microsoft.com/office/word/2006/wordml" xmlns:wps="http://schemas.microsoft.com/office/word/2010/wordprocessingShape" mc:Ignorable="w14 w15 w16se wp14">
+<w:ftr xmlns:wpc="http://schemas.microsoft.com/office/word/2010/wordprocessingCanvas" xmlns:cx="http://schemas.microsoft.com/office/drawing/2014/chartex" xmlns:cx1="http://schemas.microsoft.com/office/drawing/2015/9/8/chartex" xmlns:cx2="http://schemas.microsoft.com/office/drawing/2015/10/21/chartex" xmlns:cx3="http://schemas.microsoft.com/office/drawing/2016/5/9/chartex" xmlns:cx4="http://schemas.microsoft.com/office/drawing/2016/5/10/chartex" xmlns:cx5="http://schemas.microsoft.com/office/drawing/2016/5/11/chartex" xmlns:cx6="http://schemas.microsoft.com/office/drawing/2016/5/12/chartex" xmlns:cx7="http://schemas.microsoft.com/office/drawing/2016/5/13/chartex" xmlns:cx8="http://schemas.microsoft.com/office/drawing/2016/5/14/chartex" xmlns:mc="http://schemas.openxmlformats.org/markup-compatibility/2006" xmlns:aink="http://schemas.microsoft.com/office/drawing/2016/ink" xmlns:am3d="http://schemas.microsoft.com/office/drawing/2017/model3d" xmlns:o="urn:schemas-microsoft-com:office:office" xmlns:r="http://schemas.openxmlformats.org/officeDocument/2006/relationships" xmlns:m="http://schemas.openxmlformats.org/officeDocument/2006/math" xmlns:v="urn:schemas-microsoft-com:vml" xmlns:wp14="http://schemas.microsoft.com/office/word/2010/wordprocessingDrawing" xmlns:wp="http://schemas.openxmlformats.org/drawingml/2006/wordprocessingDrawing" xmlns:w10="urn:schemas-microsoft-com:office:word" xmlns:w="http://schemas.openxmlformats.org/wordprocessingml/2006/main" xmlns:w14="http://schemas.microsoft.com/office/word/2010/wordml" xmlns:w15="http://schemas.microsoft.com/office/word/2012/wordml" xmlns:w16cid="http://schemas.microsoft.com/office/word/2016/wordml/cid" xmlns:w16se="http://schemas.microsoft.com/office/word/2015/wordml/symex" xmlns:wpg="http://schemas.microsoft.com/office/word/2010/wordprocessingGroup" xmlns:wpi="http://schemas.microsoft.com/office/word/2010/wordprocessingInk" xmlns:wne="http://schemas.microsoft.com/office/word/2006/wordml" xmlns:wps="http://schemas.microsoft.com/office/word/2010/wordprocessingShape" mc:Ignorable="w14 w15 w16se w16cid wp14">
   <w:p>
     <w:pPr>
       <w:pStyle w:val="SAGEFooter"/>
@@ -18789,7 +18822,7 @@
 </file>
 
 <file path=word/footer2.xml><?xml version="1.0" encoding="utf-8"?>
-<w:ftr xmlns:wpc="http://schemas.microsoft.com/office/word/2010/wordprocessingCanvas" xmlns:cx="http://schemas.microsoft.com/office/drawing/2014/chartex" xmlns:cx1="http://schemas.microsoft.com/office/drawing/2015/9/8/chartex" xmlns:cx2="http://schemas.microsoft.com/office/drawing/2015/10/21/chartex" xmlns:cx3="http://schemas.microsoft.com/office/drawing/2016/5/9/chartex" xmlns:cx4="http://schemas.microsoft.com/office/drawing/2016/5/10/chartex" xmlns:cx5="http://schemas.microsoft.com/office/drawing/2016/5/11/chartex" xmlns:cx6="http://schemas.microsoft.com/office/drawing/2016/5/12/chartex" xmlns:cx7="http://schemas.microsoft.com/office/drawing/2016/5/13/chartex" xmlns:cx8="http://schemas.microsoft.com/office/drawing/2016/5/14/chartex" xmlns:mc="http://schemas.openxmlformats.org/markup-compatibility/2006" xmlns:o="urn:schemas-microsoft-com:office:office" xmlns:r="http://schemas.openxmlformats.org/officeDocument/2006/relationships" xmlns:m="http://schemas.openxmlformats.org/officeDocument/2006/math" xmlns:v="urn:schemas-microsoft-com:vml" xmlns:wp14="http://schemas.microsoft.com/office/word/2010/wordprocessingDrawing" xmlns:wp="http://schemas.openxmlformats.org/drawingml/2006/wordprocessingDrawing" xmlns:w10="urn:schemas-microsoft-com:office:word" xmlns:w="http://schemas.openxmlformats.org/wordprocessingml/2006/main" xmlns:w14="http://schemas.microsoft.com/office/word/2010/wordml" xmlns:w15="http://schemas.microsoft.com/office/word/2012/wordml" xmlns:w16se="http://schemas.microsoft.com/office/word/2015/wordml/symex" xmlns:wpg="http://schemas.microsoft.com/office/word/2010/wordprocessingGroup" xmlns:wpi="http://schemas.microsoft.com/office/word/2010/wordprocessingInk" xmlns:wne="http://schemas.microsoft.com/office/word/2006/wordml" xmlns:wps="http://schemas.microsoft.com/office/word/2010/wordprocessingShape" mc:Ignorable="w14 w15 w16se wp14">
+<w:ftr xmlns:wpc="http://schemas.microsoft.com/office/word/2010/wordprocessingCanvas" xmlns:cx="http://schemas.microsoft.com/office/drawing/2014/chartex" xmlns:cx1="http://schemas.microsoft.com/office/drawing/2015/9/8/chartex" xmlns:cx2="http://schemas.microsoft.com/office/drawing/2015/10/21/chartex" xmlns:cx3="http://schemas.microsoft.com/office/drawing/2016/5/9/chartex" xmlns:cx4="http://schemas.microsoft.com/office/drawing/2016/5/10/chartex" xmlns:cx5="http://schemas.microsoft.com/office/drawing/2016/5/11/chartex" xmlns:cx6="http://schemas.microsoft.com/office/drawing/2016/5/12/chartex" xmlns:cx7="http://schemas.microsoft.com/office/drawing/2016/5/13/chartex" xmlns:cx8="http://schemas.microsoft.com/office/drawing/2016/5/14/chartex" xmlns:mc="http://schemas.openxmlformats.org/markup-compatibility/2006" xmlns:aink="http://schemas.microsoft.com/office/drawing/2016/ink" xmlns:am3d="http://schemas.microsoft.com/office/drawing/2017/model3d" xmlns:o="urn:schemas-microsoft-com:office:office" xmlns:r="http://schemas.openxmlformats.org/officeDocument/2006/relationships" xmlns:m="http://schemas.openxmlformats.org/officeDocument/2006/math" xmlns:v="urn:schemas-microsoft-com:vml" xmlns:wp14="http://schemas.microsoft.com/office/word/2010/wordprocessingDrawing" xmlns:wp="http://schemas.openxmlformats.org/drawingml/2006/wordprocessingDrawing" xmlns:w10="urn:schemas-microsoft-com:office:word" xmlns:w="http://schemas.openxmlformats.org/wordprocessingml/2006/main" xmlns:w14="http://schemas.microsoft.com/office/word/2010/wordml" xmlns:w15="http://schemas.microsoft.com/office/word/2012/wordml" xmlns:w16cid="http://schemas.microsoft.com/office/word/2016/wordml/cid" xmlns:w16se="http://schemas.microsoft.com/office/word/2015/wordml/symex" xmlns:wpg="http://schemas.microsoft.com/office/word/2010/wordprocessingGroup" xmlns:wpi="http://schemas.microsoft.com/office/word/2010/wordprocessingInk" xmlns:wne="http://schemas.microsoft.com/office/word/2006/wordml" xmlns:wps="http://schemas.microsoft.com/office/word/2010/wordprocessingShape" mc:Ignorable="w14 w15 w16se w16cid wp14">
   <w:p>
     <w:pPr>
       <w:pStyle w:val="Footer"/>
@@ -18800,7 +18833,7 @@
 </file>
 
 <file path=word/footer3.xml><?xml version="1.0" encoding="utf-8"?>
-<w:ftr xmlns:wpc="http://schemas.microsoft.com/office/word/2010/wordprocessingCanvas" xmlns:cx="http://schemas.microsoft.com/office/drawing/2014/chartex" xmlns:cx1="http://schemas.microsoft.com/office/drawing/2015/9/8/chartex" xmlns:cx2="http://schemas.microsoft.com/office/drawing/2015/10/21/chartex" xmlns:cx3="http://schemas.microsoft.com/office/drawing/2016/5/9/chartex" xmlns:cx4="http://schemas.microsoft.com/office/drawing/2016/5/10/chartex" xmlns:cx5="http://schemas.microsoft.com/office/drawing/2016/5/11/chartex" xmlns:cx6="http://schemas.microsoft.com/office/drawing/2016/5/12/chartex" xmlns:cx7="http://schemas.microsoft.com/office/drawing/2016/5/13/chartex" xmlns:cx8="http://schemas.microsoft.com/office/drawing/2016/5/14/chartex" xmlns:mc="http://schemas.openxmlformats.org/markup-compatibility/2006" xmlns:o="urn:schemas-microsoft-com:office:office" xmlns:r="http://schemas.openxmlformats.org/officeDocument/2006/relationships" xmlns:m="http://schemas.openxmlformats.org/officeDocument/2006/math" xmlns:v="urn:schemas-microsoft-com:vml" xmlns:wp14="http://schemas.microsoft.com/office/word/2010/wordprocessingDrawing" xmlns:wp="http://schemas.openxmlformats.org/drawingml/2006/wordprocessingDrawing" xmlns:w10="urn:schemas-microsoft-com:office:word" xmlns:w="http://schemas.openxmlformats.org/wordprocessingml/2006/main" xmlns:w14="http://schemas.microsoft.com/office/word/2010/wordml" xmlns:w15="http://schemas.microsoft.com/office/word/2012/wordml" xmlns:w16se="http://schemas.microsoft.com/office/word/2015/wordml/symex" xmlns:wpg="http://schemas.microsoft.com/office/word/2010/wordprocessingGroup" xmlns:wpi="http://schemas.microsoft.com/office/word/2010/wordprocessingInk" xmlns:wne="http://schemas.microsoft.com/office/word/2006/wordml" xmlns:wps="http://schemas.microsoft.com/office/word/2010/wordprocessingShape" mc:Ignorable="w14 w15 w16se wp14">
+<w:ftr xmlns:wpc="http://schemas.microsoft.com/office/word/2010/wordprocessingCanvas" xmlns:cx="http://schemas.microsoft.com/office/drawing/2014/chartex" xmlns:cx1="http://schemas.microsoft.com/office/drawing/2015/9/8/chartex" xmlns:cx2="http://schemas.microsoft.com/office/drawing/2015/10/21/chartex" xmlns:cx3="http://schemas.microsoft.com/office/drawing/2016/5/9/chartex" xmlns:cx4="http://schemas.microsoft.com/office/drawing/2016/5/10/chartex" xmlns:cx5="http://schemas.microsoft.com/office/drawing/2016/5/11/chartex" xmlns:cx6="http://schemas.microsoft.com/office/drawing/2016/5/12/chartex" xmlns:cx7="http://schemas.microsoft.com/office/drawing/2016/5/13/chartex" xmlns:cx8="http://schemas.microsoft.com/office/drawing/2016/5/14/chartex" xmlns:mc="http://schemas.openxmlformats.org/markup-compatibility/2006" xmlns:aink="http://schemas.microsoft.com/office/drawing/2016/ink" xmlns:am3d="http://schemas.microsoft.com/office/drawing/2017/model3d" xmlns:o="urn:schemas-microsoft-com:office:office" xmlns:r="http://schemas.openxmlformats.org/officeDocument/2006/relationships" xmlns:m="http://schemas.openxmlformats.org/officeDocument/2006/math" xmlns:v="urn:schemas-microsoft-com:vml" xmlns:wp14="http://schemas.microsoft.com/office/word/2010/wordprocessingDrawing" xmlns:wp="http://schemas.openxmlformats.org/drawingml/2006/wordprocessingDrawing" xmlns:w10="urn:schemas-microsoft-com:office:word" xmlns:w="http://schemas.openxmlformats.org/wordprocessingml/2006/main" xmlns:w14="http://schemas.microsoft.com/office/word/2010/wordml" xmlns:w15="http://schemas.microsoft.com/office/word/2012/wordml" xmlns:w16cid="http://schemas.microsoft.com/office/word/2016/wordml/cid" xmlns:w16se="http://schemas.microsoft.com/office/word/2015/wordml/symex" xmlns:wpg="http://schemas.microsoft.com/office/word/2010/wordprocessingGroup" xmlns:wpi="http://schemas.microsoft.com/office/word/2010/wordprocessingInk" xmlns:wne="http://schemas.microsoft.com/office/word/2006/wordml" xmlns:wps="http://schemas.microsoft.com/office/word/2010/wordprocessingShape" mc:Ignorable="w14 w15 w16se w16cid wp14">
   <w:tbl>
     <w:tblPr>
       <w:tblStyle w:val="TableGrid"/>
@@ -18833,27 +18866,14 @@
           <w:pPr>
             <w:pStyle w:val="SAGEFooter"/>
           </w:pPr>
-          <w:r>
-            <w:fldChar w:fldCharType="begin"/>
-          </w:r>
-          <w:r>
-            <w:instrText xml:space="preserve"> STYLEREF  SAGE_Title  \* MERGEFORMAT </w:instrText>
-          </w:r>
-          <w:r>
-            <w:fldChar w:fldCharType="separate"/>
-          </w:r>
-          <w:r>
-            <w:rPr>
-              <w:noProof/>
-            </w:rPr>
-            <w:t>Sage 300 Web Screens SDK</w:t>
-          </w:r>
-          <w:r>
-            <w:rPr>
-              <w:noProof/>
-            </w:rPr>
-            <w:fldChar w:fldCharType="end"/>
-          </w:r>
+          <w:fldSimple w:instr=" STYLEREF  SAGE_Title  \* MERGEFORMAT ">
+            <w:r>
+              <w:rPr>
+                <w:noProof/>
+              </w:rPr>
+              <w:t>Sage 300 Web Screens SDK</w:t>
+            </w:r>
+          </w:fldSimple>
           <w:r>
             <w:rPr>
               <w:noProof/>
@@ -18905,7 +18925,7 @@
                 <w:rPr>
                   <w:noProof/>
                 </w:rPr>
-                <w:t>21</w:t>
+                <w:t>59</w:t>
               </w:r>
               <w:r>
                 <w:rPr>
@@ -18960,7 +18980,7 @@
 </file>
 
 <file path=word/footer4.xml><?xml version="1.0" encoding="utf-8"?>
-<w:ftr xmlns:wpc="http://schemas.microsoft.com/office/word/2010/wordprocessingCanvas" xmlns:cx="http://schemas.microsoft.com/office/drawing/2014/chartex" xmlns:cx1="http://schemas.microsoft.com/office/drawing/2015/9/8/chartex" xmlns:cx2="http://schemas.microsoft.com/office/drawing/2015/10/21/chartex" xmlns:cx3="http://schemas.microsoft.com/office/drawing/2016/5/9/chartex" xmlns:cx4="http://schemas.microsoft.com/office/drawing/2016/5/10/chartex" xmlns:cx5="http://schemas.microsoft.com/office/drawing/2016/5/11/chartex" xmlns:cx6="http://schemas.microsoft.com/office/drawing/2016/5/12/chartex" xmlns:cx7="http://schemas.microsoft.com/office/drawing/2016/5/13/chartex" xmlns:cx8="http://schemas.microsoft.com/office/drawing/2016/5/14/chartex" xmlns:mc="http://schemas.openxmlformats.org/markup-compatibility/2006" xmlns:o="urn:schemas-microsoft-com:office:office" xmlns:r="http://schemas.openxmlformats.org/officeDocument/2006/relationships" xmlns:m="http://schemas.openxmlformats.org/officeDocument/2006/math" xmlns:v="urn:schemas-microsoft-com:vml" xmlns:wp14="http://schemas.microsoft.com/office/word/2010/wordprocessingDrawing" xmlns:wp="http://schemas.openxmlformats.org/drawingml/2006/wordprocessingDrawing" xmlns:w10="urn:schemas-microsoft-com:office:word" xmlns:w="http://schemas.openxmlformats.org/wordprocessingml/2006/main" xmlns:w14="http://schemas.microsoft.com/office/word/2010/wordml" xmlns:w15="http://schemas.microsoft.com/office/word/2012/wordml" xmlns:w16se="http://schemas.microsoft.com/office/word/2015/wordml/symex" xmlns:wpg="http://schemas.microsoft.com/office/word/2010/wordprocessingGroup" xmlns:wpi="http://schemas.microsoft.com/office/word/2010/wordprocessingInk" xmlns:wne="http://schemas.microsoft.com/office/word/2006/wordml" xmlns:wps="http://schemas.microsoft.com/office/word/2010/wordprocessingShape" mc:Ignorable="w14 w15 w16se wp14">
+<w:ftr xmlns:wpc="http://schemas.microsoft.com/office/word/2010/wordprocessingCanvas" xmlns:cx="http://schemas.microsoft.com/office/drawing/2014/chartex" xmlns:cx1="http://schemas.microsoft.com/office/drawing/2015/9/8/chartex" xmlns:cx2="http://schemas.microsoft.com/office/drawing/2015/10/21/chartex" xmlns:cx3="http://schemas.microsoft.com/office/drawing/2016/5/9/chartex" xmlns:cx4="http://schemas.microsoft.com/office/drawing/2016/5/10/chartex" xmlns:cx5="http://schemas.microsoft.com/office/drawing/2016/5/11/chartex" xmlns:cx6="http://schemas.microsoft.com/office/drawing/2016/5/12/chartex" xmlns:cx7="http://schemas.microsoft.com/office/drawing/2016/5/13/chartex" xmlns:cx8="http://schemas.microsoft.com/office/drawing/2016/5/14/chartex" xmlns:mc="http://schemas.openxmlformats.org/markup-compatibility/2006" xmlns:aink="http://schemas.microsoft.com/office/drawing/2016/ink" xmlns:am3d="http://schemas.microsoft.com/office/drawing/2017/model3d" xmlns:o="urn:schemas-microsoft-com:office:office" xmlns:r="http://schemas.openxmlformats.org/officeDocument/2006/relationships" xmlns:m="http://schemas.openxmlformats.org/officeDocument/2006/math" xmlns:v="urn:schemas-microsoft-com:vml" xmlns:wp14="http://schemas.microsoft.com/office/word/2010/wordprocessingDrawing" xmlns:wp="http://schemas.openxmlformats.org/drawingml/2006/wordprocessingDrawing" xmlns:w10="urn:schemas-microsoft-com:office:word" xmlns:w="http://schemas.openxmlformats.org/wordprocessingml/2006/main" xmlns:w14="http://schemas.microsoft.com/office/word/2010/wordml" xmlns:w15="http://schemas.microsoft.com/office/word/2012/wordml" xmlns:w16cid="http://schemas.microsoft.com/office/word/2016/wordml/cid" xmlns:w16se="http://schemas.microsoft.com/office/word/2015/wordml/symex" xmlns:wpg="http://schemas.microsoft.com/office/word/2010/wordprocessingGroup" xmlns:wpi="http://schemas.microsoft.com/office/word/2010/wordprocessingInk" xmlns:wne="http://schemas.microsoft.com/office/word/2006/wordml" xmlns:wps="http://schemas.microsoft.com/office/word/2010/wordprocessingShape" mc:Ignorable="w14 w15 w16se w16cid wp14">
   <w:tbl>
     <w:tblPr>
       <w:tblStyle w:val="TableGrid"/>
@@ -18993,27 +19013,14 @@
           <w:pPr>
             <w:pStyle w:val="SAGEFooter"/>
           </w:pPr>
-          <w:r>
-            <w:fldChar w:fldCharType="begin"/>
-          </w:r>
-          <w:r>
-            <w:instrText xml:space="preserve"> STYLEREF  SAGE_Title  \* MERGEFORMAT </w:instrText>
-          </w:r>
-          <w:r>
-            <w:fldChar w:fldCharType="separate"/>
-          </w:r>
-          <w:r>
-            <w:rPr>
-              <w:noProof/>
-            </w:rPr>
-            <w:t>Sage 300 Web Screens SDK</w:t>
-          </w:r>
-          <w:r>
-            <w:rPr>
-              <w:noProof/>
-            </w:rPr>
-            <w:fldChar w:fldCharType="end"/>
-          </w:r>
+          <w:fldSimple w:instr=" STYLEREF  SAGE_Title  \* MERGEFORMAT ">
+            <w:r>
+              <w:rPr>
+                <w:noProof/>
+              </w:rPr>
+              <w:t>Sage 300 Web Screens SDK</w:t>
+            </w:r>
+          </w:fldSimple>
           <w:r>
             <w:rPr>
               <w:noProof/>
@@ -19065,7 +19072,7 @@
                 <w:rPr>
                   <w:noProof/>
                 </w:rPr>
-                <w:t>7</w:t>
+                <w:t>5</w:t>
               </w:r>
               <w:r>
                 <w:rPr>
@@ -19113,7 +19120,7 @@
 </file>
 
 <file path=word/footnotes.xml><?xml version="1.0" encoding="utf-8"?>
-<w:footnotes xmlns:wpc="http://schemas.microsoft.com/office/word/2010/wordprocessingCanvas" xmlns:cx="http://schemas.microsoft.com/office/drawing/2014/chartex" xmlns:cx1="http://schemas.microsoft.com/office/drawing/2015/9/8/chartex" xmlns:cx2="http://schemas.microsoft.com/office/drawing/2015/10/21/chartex" xmlns:cx3="http://schemas.microsoft.com/office/drawing/2016/5/9/chartex" xmlns:cx4="http://schemas.microsoft.com/office/drawing/2016/5/10/chartex" xmlns:cx5="http://schemas.microsoft.com/office/drawing/2016/5/11/chartex" xmlns:cx6="http://schemas.microsoft.com/office/drawing/2016/5/12/chartex" xmlns:cx7="http://schemas.microsoft.com/office/drawing/2016/5/13/chartex" xmlns:cx8="http://schemas.microsoft.com/office/drawing/2016/5/14/chartex" xmlns:mc="http://schemas.openxmlformats.org/markup-compatibility/2006" xmlns:o="urn:schemas-microsoft-com:office:office" xmlns:r="http://schemas.openxmlformats.org/officeDocument/2006/relationships" xmlns:m="http://schemas.openxmlformats.org/officeDocument/2006/math" xmlns:v="urn:schemas-microsoft-com:vml" xmlns:wp14="http://schemas.microsoft.com/office/word/2010/wordprocessingDrawing" xmlns:wp="http://schemas.openxmlformats.org/drawingml/2006/wordprocessingDrawing" xmlns:w10="urn:schemas-microsoft-com:office:word" xmlns:w="http://schemas.openxmlformats.org/wordprocessingml/2006/main" xmlns:w14="http://schemas.microsoft.com/office/word/2010/wordml" xmlns:w15="http://schemas.microsoft.com/office/word/2012/wordml" xmlns:w16se="http://schemas.microsoft.com/office/word/2015/wordml/symex" xmlns:wpg="http://schemas.microsoft.com/office/word/2010/wordprocessingGroup" xmlns:wpi="http://schemas.microsoft.com/office/word/2010/wordprocessingInk" xmlns:wne="http://schemas.microsoft.com/office/word/2006/wordml" xmlns:wps="http://schemas.microsoft.com/office/word/2010/wordprocessingShape" mc:Ignorable="w14 w15 w16se wp14">
+<w:footnotes xmlns:wpc="http://schemas.microsoft.com/office/word/2010/wordprocessingCanvas" xmlns:cx="http://schemas.microsoft.com/office/drawing/2014/chartex" xmlns:cx1="http://schemas.microsoft.com/office/drawing/2015/9/8/chartex" xmlns:cx2="http://schemas.microsoft.com/office/drawing/2015/10/21/chartex" xmlns:cx3="http://schemas.microsoft.com/office/drawing/2016/5/9/chartex" xmlns:cx4="http://schemas.microsoft.com/office/drawing/2016/5/10/chartex" xmlns:cx5="http://schemas.microsoft.com/office/drawing/2016/5/11/chartex" xmlns:cx6="http://schemas.microsoft.com/office/drawing/2016/5/12/chartex" xmlns:cx7="http://schemas.microsoft.com/office/drawing/2016/5/13/chartex" xmlns:cx8="http://schemas.microsoft.com/office/drawing/2016/5/14/chartex" xmlns:mc="http://schemas.openxmlformats.org/markup-compatibility/2006" xmlns:aink="http://schemas.microsoft.com/office/drawing/2016/ink" xmlns:am3d="http://schemas.microsoft.com/office/drawing/2017/model3d" xmlns:o="urn:schemas-microsoft-com:office:office" xmlns:r="http://schemas.openxmlformats.org/officeDocument/2006/relationships" xmlns:m="http://schemas.openxmlformats.org/officeDocument/2006/math" xmlns:v="urn:schemas-microsoft-com:vml" xmlns:wp14="http://schemas.microsoft.com/office/word/2010/wordprocessingDrawing" xmlns:wp="http://schemas.openxmlformats.org/drawingml/2006/wordprocessingDrawing" xmlns:w10="urn:schemas-microsoft-com:office:word" xmlns:w="http://schemas.openxmlformats.org/wordprocessingml/2006/main" xmlns:w14="http://schemas.microsoft.com/office/word/2010/wordml" xmlns:w15="http://schemas.microsoft.com/office/word/2012/wordml" xmlns:w16cid="http://schemas.microsoft.com/office/word/2016/wordml/cid" xmlns:w16se="http://schemas.microsoft.com/office/word/2015/wordml/symex" xmlns:wpg="http://schemas.microsoft.com/office/word/2010/wordprocessingGroup" xmlns:wpi="http://schemas.microsoft.com/office/word/2010/wordprocessingInk" xmlns:wne="http://schemas.microsoft.com/office/word/2006/wordml" xmlns:wps="http://schemas.microsoft.com/office/word/2010/wordprocessingShape" mc:Ignorable="w14 w15 w16se w16cid wp14">
   <w:footnote w:type="separator" w:id="-1">
     <w:p>
       <w:pPr>
@@ -19142,7 +19149,7 @@
 </file>
 
 <file path=word/header1.xml><?xml version="1.0" encoding="utf-8"?>
-<w:hdr xmlns:wpc="http://schemas.microsoft.com/office/word/2010/wordprocessingCanvas" xmlns:cx="http://schemas.microsoft.com/office/drawing/2014/chartex" xmlns:cx1="http://schemas.microsoft.com/office/drawing/2015/9/8/chartex" xmlns:cx2="http://schemas.microsoft.com/office/drawing/2015/10/21/chartex" xmlns:cx3="http://schemas.microsoft.com/office/drawing/2016/5/9/chartex" xmlns:cx4="http://schemas.microsoft.com/office/drawing/2016/5/10/chartex" xmlns:cx5="http://schemas.microsoft.com/office/drawing/2016/5/11/chartex" xmlns:cx6="http://schemas.microsoft.com/office/drawing/2016/5/12/chartex" xmlns:cx7="http://schemas.microsoft.com/office/drawing/2016/5/13/chartex" xmlns:cx8="http://schemas.microsoft.com/office/drawing/2016/5/14/chartex" xmlns:mc="http://schemas.openxmlformats.org/markup-compatibility/2006" xmlns:o="urn:schemas-microsoft-com:office:office" xmlns:r="http://schemas.openxmlformats.org/officeDocument/2006/relationships" xmlns:m="http://schemas.openxmlformats.org/officeDocument/2006/math" xmlns:v="urn:schemas-microsoft-com:vml" xmlns:wp14="http://schemas.microsoft.com/office/word/2010/wordprocessingDrawing" xmlns:wp="http://schemas.openxmlformats.org/drawingml/2006/wordprocessingDrawing" xmlns:w10="urn:schemas-microsoft-com:office:word" xmlns:w="http://schemas.openxmlformats.org/wordprocessingml/2006/main" xmlns:w14="http://schemas.microsoft.com/office/word/2010/wordml" xmlns:w15="http://schemas.microsoft.com/office/word/2012/wordml" xmlns:w16se="http://schemas.microsoft.com/office/word/2015/wordml/symex" xmlns:wpg="http://schemas.microsoft.com/office/word/2010/wordprocessingGroup" xmlns:wpi="http://schemas.microsoft.com/office/word/2010/wordprocessingInk" xmlns:wne="http://schemas.microsoft.com/office/word/2006/wordml" xmlns:wps="http://schemas.microsoft.com/office/word/2010/wordprocessingShape" mc:Ignorable="w14 w15 w16se wp14">
+<w:hdr xmlns:wpc="http://schemas.microsoft.com/office/word/2010/wordprocessingCanvas" xmlns:cx="http://schemas.microsoft.com/office/drawing/2014/chartex" xmlns:cx1="http://schemas.microsoft.com/office/drawing/2015/9/8/chartex" xmlns:cx2="http://schemas.microsoft.com/office/drawing/2015/10/21/chartex" xmlns:cx3="http://schemas.microsoft.com/office/drawing/2016/5/9/chartex" xmlns:cx4="http://schemas.microsoft.com/office/drawing/2016/5/10/chartex" xmlns:cx5="http://schemas.microsoft.com/office/drawing/2016/5/11/chartex" xmlns:cx6="http://schemas.microsoft.com/office/drawing/2016/5/12/chartex" xmlns:cx7="http://schemas.microsoft.com/office/drawing/2016/5/13/chartex" xmlns:cx8="http://schemas.microsoft.com/office/drawing/2016/5/14/chartex" xmlns:mc="http://schemas.openxmlformats.org/markup-compatibility/2006" xmlns:aink="http://schemas.microsoft.com/office/drawing/2016/ink" xmlns:am3d="http://schemas.microsoft.com/office/drawing/2017/model3d" xmlns:o="urn:schemas-microsoft-com:office:office" xmlns:r="http://schemas.openxmlformats.org/officeDocument/2006/relationships" xmlns:m="http://schemas.openxmlformats.org/officeDocument/2006/math" xmlns:v="urn:schemas-microsoft-com:vml" xmlns:wp14="http://schemas.microsoft.com/office/word/2010/wordprocessingDrawing" xmlns:wp="http://schemas.openxmlformats.org/drawingml/2006/wordprocessingDrawing" xmlns:w10="urn:schemas-microsoft-com:office:word" xmlns:w="http://schemas.openxmlformats.org/wordprocessingml/2006/main" xmlns:w14="http://schemas.microsoft.com/office/word/2010/wordml" xmlns:w15="http://schemas.microsoft.com/office/word/2012/wordml" xmlns:w16cid="http://schemas.microsoft.com/office/word/2016/wordml/cid" xmlns:w16se="http://schemas.microsoft.com/office/word/2015/wordml/symex" xmlns:wpg="http://schemas.microsoft.com/office/word/2010/wordprocessingGroup" xmlns:wpi="http://schemas.microsoft.com/office/word/2010/wordprocessingInk" xmlns:wne="http://schemas.microsoft.com/office/word/2006/wordml" xmlns:wps="http://schemas.microsoft.com/office/word/2010/wordprocessingShape" mc:Ignorable="w14 w15 w16se w16cid wp14">
   <w:p>
     <w:pPr>
       <w:pStyle w:val="Header"/>
@@ -19221,7 +19228,7 @@
 </file>
 
 <file path=word/header2.xml><?xml version="1.0" encoding="utf-8"?>
-<w:hdr xmlns:wpc="http://schemas.microsoft.com/office/word/2010/wordprocessingCanvas" xmlns:cx="http://schemas.microsoft.com/office/drawing/2014/chartex" xmlns:cx1="http://schemas.microsoft.com/office/drawing/2015/9/8/chartex" xmlns:cx2="http://schemas.microsoft.com/office/drawing/2015/10/21/chartex" xmlns:cx3="http://schemas.microsoft.com/office/drawing/2016/5/9/chartex" xmlns:cx4="http://schemas.microsoft.com/office/drawing/2016/5/10/chartex" xmlns:cx5="http://schemas.microsoft.com/office/drawing/2016/5/11/chartex" xmlns:cx6="http://schemas.microsoft.com/office/drawing/2016/5/12/chartex" xmlns:cx7="http://schemas.microsoft.com/office/drawing/2016/5/13/chartex" xmlns:cx8="http://schemas.microsoft.com/office/drawing/2016/5/14/chartex" xmlns:mc="http://schemas.openxmlformats.org/markup-compatibility/2006" xmlns:o="urn:schemas-microsoft-com:office:office" xmlns:r="http://schemas.openxmlformats.org/officeDocument/2006/relationships" xmlns:m="http://schemas.openxmlformats.org/officeDocument/2006/math" xmlns:v="urn:schemas-microsoft-com:vml" xmlns:wp14="http://schemas.microsoft.com/office/word/2010/wordprocessingDrawing" xmlns:wp="http://schemas.openxmlformats.org/drawingml/2006/wordprocessingDrawing" xmlns:w10="urn:schemas-microsoft-com:office:word" xmlns:w="http://schemas.openxmlformats.org/wordprocessingml/2006/main" xmlns:w14="http://schemas.microsoft.com/office/word/2010/wordml" xmlns:w15="http://schemas.microsoft.com/office/word/2012/wordml" xmlns:w16se="http://schemas.microsoft.com/office/word/2015/wordml/symex" xmlns:wpg="http://schemas.microsoft.com/office/word/2010/wordprocessingGroup" xmlns:wpi="http://schemas.microsoft.com/office/word/2010/wordprocessingInk" xmlns:wne="http://schemas.microsoft.com/office/word/2006/wordml" xmlns:wps="http://schemas.microsoft.com/office/word/2010/wordprocessingShape" mc:Ignorable="w14 w15 w16se wp14">
+<w:hdr xmlns:wpc="http://schemas.microsoft.com/office/word/2010/wordprocessingCanvas" xmlns:cx="http://schemas.microsoft.com/office/drawing/2014/chartex" xmlns:cx1="http://schemas.microsoft.com/office/drawing/2015/9/8/chartex" xmlns:cx2="http://schemas.microsoft.com/office/drawing/2015/10/21/chartex" xmlns:cx3="http://schemas.microsoft.com/office/drawing/2016/5/9/chartex" xmlns:cx4="http://schemas.microsoft.com/office/drawing/2016/5/10/chartex" xmlns:cx5="http://schemas.microsoft.com/office/drawing/2016/5/11/chartex" xmlns:cx6="http://schemas.microsoft.com/office/drawing/2016/5/12/chartex" xmlns:cx7="http://schemas.microsoft.com/office/drawing/2016/5/13/chartex" xmlns:cx8="http://schemas.microsoft.com/office/drawing/2016/5/14/chartex" xmlns:mc="http://schemas.openxmlformats.org/markup-compatibility/2006" xmlns:aink="http://schemas.microsoft.com/office/drawing/2016/ink" xmlns:am3d="http://schemas.microsoft.com/office/drawing/2017/model3d" xmlns:o="urn:schemas-microsoft-com:office:office" xmlns:r="http://schemas.openxmlformats.org/officeDocument/2006/relationships" xmlns:m="http://schemas.openxmlformats.org/officeDocument/2006/math" xmlns:v="urn:schemas-microsoft-com:vml" xmlns:wp14="http://schemas.microsoft.com/office/word/2010/wordprocessingDrawing" xmlns:wp="http://schemas.openxmlformats.org/drawingml/2006/wordprocessingDrawing" xmlns:w10="urn:schemas-microsoft-com:office:word" xmlns:w="http://schemas.openxmlformats.org/wordprocessingml/2006/main" xmlns:w14="http://schemas.microsoft.com/office/word/2010/wordml" xmlns:w15="http://schemas.microsoft.com/office/word/2012/wordml" xmlns:w16cid="http://schemas.microsoft.com/office/word/2016/wordml/cid" xmlns:w16se="http://schemas.microsoft.com/office/word/2015/wordml/symex" xmlns:wpg="http://schemas.microsoft.com/office/word/2010/wordprocessingGroup" xmlns:wpi="http://schemas.microsoft.com/office/word/2010/wordprocessingInk" xmlns:wne="http://schemas.microsoft.com/office/word/2006/wordml" xmlns:wps="http://schemas.microsoft.com/office/word/2010/wordprocessingShape" mc:Ignorable="w14 w15 w16se w16cid wp14">
   <w:p>
     <w:pPr>
       <w:pStyle w:val="Header"/>
@@ -19231,7 +19238,7 @@
 </file>
 
 <file path=word/header3.xml><?xml version="1.0" encoding="utf-8"?>
-<w:hdr xmlns:wpc="http://schemas.microsoft.com/office/word/2010/wordprocessingCanvas" xmlns:cx="http://schemas.microsoft.com/office/drawing/2014/chartex" xmlns:cx1="http://schemas.microsoft.com/office/drawing/2015/9/8/chartex" xmlns:cx2="http://schemas.microsoft.com/office/drawing/2015/10/21/chartex" xmlns:cx3="http://schemas.microsoft.com/office/drawing/2016/5/9/chartex" xmlns:cx4="http://schemas.microsoft.com/office/drawing/2016/5/10/chartex" xmlns:cx5="http://schemas.microsoft.com/office/drawing/2016/5/11/chartex" xmlns:cx6="http://schemas.microsoft.com/office/drawing/2016/5/12/chartex" xmlns:cx7="http://schemas.microsoft.com/office/drawing/2016/5/13/chartex" xmlns:cx8="http://schemas.microsoft.com/office/drawing/2016/5/14/chartex" xmlns:mc="http://schemas.openxmlformats.org/markup-compatibility/2006" xmlns:o="urn:schemas-microsoft-com:office:office" xmlns:r="http://schemas.openxmlformats.org/officeDocument/2006/relationships" xmlns:m="http://schemas.openxmlformats.org/officeDocument/2006/math" xmlns:v="urn:schemas-microsoft-com:vml" xmlns:wp14="http://schemas.microsoft.com/office/word/2010/wordprocessingDrawing" xmlns:wp="http://schemas.openxmlformats.org/drawingml/2006/wordprocessingDrawing" xmlns:w10="urn:schemas-microsoft-com:office:word" xmlns:w="http://schemas.openxmlformats.org/wordprocessingml/2006/main" xmlns:w14="http://schemas.microsoft.com/office/word/2010/wordml" xmlns:w15="http://schemas.microsoft.com/office/word/2012/wordml" xmlns:w16se="http://schemas.microsoft.com/office/word/2015/wordml/symex" xmlns:wpg="http://schemas.microsoft.com/office/word/2010/wordprocessingGroup" xmlns:wpi="http://schemas.microsoft.com/office/word/2010/wordprocessingInk" xmlns:wne="http://schemas.microsoft.com/office/word/2006/wordml" xmlns:wps="http://schemas.microsoft.com/office/word/2010/wordprocessingShape" mc:Ignorable="w14 w15 w16se wp14">
+<w:hdr xmlns:wpc="http://schemas.microsoft.com/office/word/2010/wordprocessingCanvas" xmlns:cx="http://schemas.microsoft.com/office/drawing/2014/chartex" xmlns:cx1="http://schemas.microsoft.com/office/drawing/2015/9/8/chartex" xmlns:cx2="http://schemas.microsoft.com/office/drawing/2015/10/21/chartex" xmlns:cx3="http://schemas.microsoft.com/office/drawing/2016/5/9/chartex" xmlns:cx4="http://schemas.microsoft.com/office/drawing/2016/5/10/chartex" xmlns:cx5="http://schemas.microsoft.com/office/drawing/2016/5/11/chartex" xmlns:cx6="http://schemas.microsoft.com/office/drawing/2016/5/12/chartex" xmlns:cx7="http://schemas.microsoft.com/office/drawing/2016/5/13/chartex" xmlns:cx8="http://schemas.microsoft.com/office/drawing/2016/5/14/chartex" xmlns:mc="http://schemas.openxmlformats.org/markup-compatibility/2006" xmlns:aink="http://schemas.microsoft.com/office/drawing/2016/ink" xmlns:am3d="http://schemas.microsoft.com/office/drawing/2017/model3d" xmlns:o="urn:schemas-microsoft-com:office:office" xmlns:r="http://schemas.openxmlformats.org/officeDocument/2006/relationships" xmlns:m="http://schemas.openxmlformats.org/officeDocument/2006/math" xmlns:v="urn:schemas-microsoft-com:vml" xmlns:wp14="http://schemas.microsoft.com/office/word/2010/wordprocessingDrawing" xmlns:wp="http://schemas.openxmlformats.org/drawingml/2006/wordprocessingDrawing" xmlns:w10="urn:schemas-microsoft-com:office:word" xmlns:w="http://schemas.openxmlformats.org/wordprocessingml/2006/main" xmlns:w14="http://schemas.microsoft.com/office/word/2010/wordml" xmlns:w15="http://schemas.microsoft.com/office/word/2012/wordml" xmlns:w16cid="http://schemas.microsoft.com/office/word/2016/wordml/cid" xmlns:w16se="http://schemas.microsoft.com/office/word/2015/wordml/symex" xmlns:wpg="http://schemas.microsoft.com/office/word/2010/wordprocessingGroup" xmlns:wpi="http://schemas.microsoft.com/office/word/2010/wordprocessingInk" xmlns:wne="http://schemas.microsoft.com/office/word/2006/wordml" xmlns:wps="http://schemas.microsoft.com/office/word/2010/wordprocessingShape" mc:Ignorable="w14 w15 w16se w16cid wp14">
   <w:p>
     <w:pPr>
       <w:pStyle w:val="Header"/>
@@ -19242,38 +19249,25 @@
 </file>
 
 <file path=word/header4.xml><?xml version="1.0" encoding="utf-8"?>
-<w:hdr xmlns:wpc="http://schemas.microsoft.com/office/word/2010/wordprocessingCanvas" xmlns:cx="http://schemas.microsoft.com/office/drawing/2014/chartex" xmlns:cx1="http://schemas.microsoft.com/office/drawing/2015/9/8/chartex" xmlns:cx2="http://schemas.microsoft.com/office/drawing/2015/10/21/chartex" xmlns:cx3="http://schemas.microsoft.com/office/drawing/2016/5/9/chartex" xmlns:cx4="http://schemas.microsoft.com/office/drawing/2016/5/10/chartex" xmlns:cx5="http://schemas.microsoft.com/office/drawing/2016/5/11/chartex" xmlns:cx6="http://schemas.microsoft.com/office/drawing/2016/5/12/chartex" xmlns:cx7="http://schemas.microsoft.com/office/drawing/2016/5/13/chartex" xmlns:cx8="http://schemas.microsoft.com/office/drawing/2016/5/14/chartex" xmlns:mc="http://schemas.openxmlformats.org/markup-compatibility/2006" xmlns:o="urn:schemas-microsoft-com:office:office" xmlns:r="http://schemas.openxmlformats.org/officeDocument/2006/relationships" xmlns:m="http://schemas.openxmlformats.org/officeDocument/2006/math" xmlns:v="urn:schemas-microsoft-com:vml" xmlns:wp14="http://schemas.microsoft.com/office/word/2010/wordprocessingDrawing" xmlns:wp="http://schemas.openxmlformats.org/drawingml/2006/wordprocessingDrawing" xmlns:w10="urn:schemas-microsoft-com:office:word" xmlns:w="http://schemas.openxmlformats.org/wordprocessingml/2006/main" xmlns:w14="http://schemas.microsoft.com/office/word/2010/wordml" xmlns:w15="http://schemas.microsoft.com/office/word/2012/wordml" xmlns:w16se="http://schemas.microsoft.com/office/word/2015/wordml/symex" xmlns:wpg="http://schemas.microsoft.com/office/word/2010/wordprocessingGroup" xmlns:wpi="http://schemas.microsoft.com/office/word/2010/wordprocessingInk" xmlns:wne="http://schemas.microsoft.com/office/word/2006/wordml" xmlns:wps="http://schemas.microsoft.com/office/word/2010/wordprocessingShape" mc:Ignorable="w14 w15 w16se wp14">
+<w:hdr xmlns:wpc="http://schemas.microsoft.com/office/word/2010/wordprocessingCanvas" xmlns:cx="http://schemas.microsoft.com/office/drawing/2014/chartex" xmlns:cx1="http://schemas.microsoft.com/office/drawing/2015/9/8/chartex" xmlns:cx2="http://schemas.microsoft.com/office/drawing/2015/10/21/chartex" xmlns:cx3="http://schemas.microsoft.com/office/drawing/2016/5/9/chartex" xmlns:cx4="http://schemas.microsoft.com/office/drawing/2016/5/10/chartex" xmlns:cx5="http://schemas.microsoft.com/office/drawing/2016/5/11/chartex" xmlns:cx6="http://schemas.microsoft.com/office/drawing/2016/5/12/chartex" xmlns:cx7="http://schemas.microsoft.com/office/drawing/2016/5/13/chartex" xmlns:cx8="http://schemas.microsoft.com/office/drawing/2016/5/14/chartex" xmlns:mc="http://schemas.openxmlformats.org/markup-compatibility/2006" xmlns:aink="http://schemas.microsoft.com/office/drawing/2016/ink" xmlns:am3d="http://schemas.microsoft.com/office/drawing/2017/model3d" xmlns:o="urn:schemas-microsoft-com:office:office" xmlns:r="http://schemas.openxmlformats.org/officeDocument/2006/relationships" xmlns:m="http://schemas.openxmlformats.org/officeDocument/2006/math" xmlns:v="urn:schemas-microsoft-com:vml" xmlns:wp14="http://schemas.microsoft.com/office/word/2010/wordprocessingDrawing" xmlns:wp="http://schemas.openxmlformats.org/drawingml/2006/wordprocessingDrawing" xmlns:w10="urn:schemas-microsoft-com:office:word" xmlns:w="http://schemas.openxmlformats.org/wordprocessingml/2006/main" xmlns:w14="http://schemas.microsoft.com/office/word/2010/wordml" xmlns:w15="http://schemas.microsoft.com/office/word/2012/wordml" xmlns:w16cid="http://schemas.microsoft.com/office/word/2016/wordml/cid" xmlns:w16se="http://schemas.microsoft.com/office/word/2015/wordml/symex" xmlns:wpg="http://schemas.microsoft.com/office/word/2010/wordprocessingGroup" xmlns:wpi="http://schemas.microsoft.com/office/word/2010/wordprocessingInk" xmlns:wne="http://schemas.microsoft.com/office/word/2006/wordml" xmlns:wps="http://schemas.microsoft.com/office/word/2010/wordprocessingShape" mc:Ignorable="w14 w15 w16se w16cid wp14">
   <w:p>
     <w:pPr>
       <w:pStyle w:val="SAGEHeader"/>
     </w:pPr>
-    <w:r>
-      <w:fldChar w:fldCharType="begin"/>
-    </w:r>
-    <w:r>
-      <w:instrText xml:space="preserve"> STYLEREF  "SAGE_Heading 1" \l  \* MERGEFORMAT </w:instrText>
-    </w:r>
-    <w:r>
-      <w:fldChar w:fldCharType="separate"/>
-    </w:r>
-    <w:r>
-      <w:rPr>
-        <w:noProof/>
-      </w:rPr>
-      <w:t>Complete the Screen</w:t>
-    </w:r>
-    <w:r>
-      <w:rPr>
-        <w:noProof/>
-      </w:rPr>
-      <w:fldChar w:fldCharType="end"/>
-    </w:r>
+    <w:fldSimple w:instr=" STYLEREF  &quot;SAGE_Heading 1&quot; \l  \* MERGEFORMAT ">
+      <w:r>
+        <w:rPr>
+          <w:noProof/>
+        </w:rPr>
+        <w:t>Review the Screen</w:t>
+      </w:r>
+    </w:fldSimple>
   </w:p>
 </w:hdr>
 </file>
 
 <file path=word/header5.xml><?xml version="1.0" encoding="utf-8"?>
-<w:hdr xmlns:wpc="http://schemas.microsoft.com/office/word/2010/wordprocessingCanvas" xmlns:cx="http://schemas.microsoft.com/office/drawing/2014/chartex" xmlns:cx1="http://schemas.microsoft.com/office/drawing/2015/9/8/chartex" xmlns:cx2="http://schemas.microsoft.com/office/drawing/2015/10/21/chartex" xmlns:cx3="http://schemas.microsoft.com/office/drawing/2016/5/9/chartex" xmlns:cx4="http://schemas.microsoft.com/office/drawing/2016/5/10/chartex" xmlns:cx5="http://schemas.microsoft.com/office/drawing/2016/5/11/chartex" xmlns:cx6="http://schemas.microsoft.com/office/drawing/2016/5/12/chartex" xmlns:cx7="http://schemas.microsoft.com/office/drawing/2016/5/13/chartex" xmlns:cx8="http://schemas.microsoft.com/office/drawing/2016/5/14/chartex" xmlns:mc="http://schemas.openxmlformats.org/markup-compatibility/2006" xmlns:o="urn:schemas-microsoft-com:office:office" xmlns:r="http://schemas.openxmlformats.org/officeDocument/2006/relationships" xmlns:m="http://schemas.openxmlformats.org/officeDocument/2006/math" xmlns:v="urn:schemas-microsoft-com:vml" xmlns:wp14="http://schemas.microsoft.com/office/word/2010/wordprocessingDrawing" xmlns:wp="http://schemas.openxmlformats.org/drawingml/2006/wordprocessingDrawing" xmlns:w10="urn:schemas-microsoft-com:office:word" xmlns:w="http://schemas.openxmlformats.org/wordprocessingml/2006/main" xmlns:w14="http://schemas.microsoft.com/office/word/2010/wordml" xmlns:w15="http://schemas.microsoft.com/office/word/2012/wordml" xmlns:w16se="http://schemas.microsoft.com/office/word/2015/wordml/symex" xmlns:wpg="http://schemas.microsoft.com/office/word/2010/wordprocessingGroup" xmlns:wpi="http://schemas.microsoft.com/office/word/2010/wordprocessingInk" xmlns:wne="http://schemas.microsoft.com/office/word/2006/wordml" xmlns:wps="http://schemas.microsoft.com/office/word/2010/wordprocessingShape" mc:Ignorable="w14 w15 w16se wp14">
+<w:hdr xmlns:wpc="http://schemas.microsoft.com/office/word/2010/wordprocessingCanvas" xmlns:cx="http://schemas.microsoft.com/office/drawing/2014/chartex" xmlns:cx1="http://schemas.microsoft.com/office/drawing/2015/9/8/chartex" xmlns:cx2="http://schemas.microsoft.com/office/drawing/2015/10/21/chartex" xmlns:cx3="http://schemas.microsoft.com/office/drawing/2016/5/9/chartex" xmlns:cx4="http://schemas.microsoft.com/office/drawing/2016/5/10/chartex" xmlns:cx5="http://schemas.microsoft.com/office/drawing/2016/5/11/chartex" xmlns:cx6="http://schemas.microsoft.com/office/drawing/2016/5/12/chartex" xmlns:cx7="http://schemas.microsoft.com/office/drawing/2016/5/13/chartex" xmlns:cx8="http://schemas.microsoft.com/office/drawing/2016/5/14/chartex" xmlns:mc="http://schemas.openxmlformats.org/markup-compatibility/2006" xmlns:aink="http://schemas.microsoft.com/office/drawing/2016/ink" xmlns:am3d="http://schemas.microsoft.com/office/drawing/2017/model3d" xmlns:o="urn:schemas-microsoft-com:office:office" xmlns:r="http://schemas.openxmlformats.org/officeDocument/2006/relationships" xmlns:m="http://schemas.openxmlformats.org/officeDocument/2006/math" xmlns:v="urn:schemas-microsoft-com:vml" xmlns:wp14="http://schemas.microsoft.com/office/word/2010/wordprocessingDrawing" xmlns:wp="http://schemas.openxmlformats.org/drawingml/2006/wordprocessingDrawing" xmlns:w10="urn:schemas-microsoft-com:office:word" xmlns:w="http://schemas.openxmlformats.org/wordprocessingml/2006/main" xmlns:w14="http://schemas.microsoft.com/office/word/2010/wordml" xmlns:w15="http://schemas.microsoft.com/office/word/2012/wordml" xmlns:w16cid="http://schemas.microsoft.com/office/word/2016/wordml/cid" xmlns:w16se="http://schemas.microsoft.com/office/word/2015/wordml/symex" xmlns:wpg="http://schemas.microsoft.com/office/word/2010/wordprocessingGroup" xmlns:wpi="http://schemas.microsoft.com/office/word/2010/wordprocessingInk" xmlns:wne="http://schemas.microsoft.com/office/word/2006/wordml" xmlns:wps="http://schemas.microsoft.com/office/word/2010/wordprocessingShape" mc:Ignorable="w14 w15 w16se w16cid wp14">
   <w:p>
     <w:pPr>
       <w:pStyle w:val="Header"/>
@@ -19283,7 +19277,7 @@
 </file>
 
 <file path=word/header6.xml><?xml version="1.0" encoding="utf-8"?>
-<w:hdr xmlns:wpc="http://schemas.microsoft.com/office/word/2010/wordprocessingCanvas" xmlns:cx="http://schemas.microsoft.com/office/drawing/2014/chartex" xmlns:cx1="http://schemas.microsoft.com/office/drawing/2015/9/8/chartex" xmlns:cx2="http://schemas.microsoft.com/office/drawing/2015/10/21/chartex" xmlns:cx3="http://schemas.microsoft.com/office/drawing/2016/5/9/chartex" xmlns:cx4="http://schemas.microsoft.com/office/drawing/2016/5/10/chartex" xmlns:cx5="http://schemas.microsoft.com/office/drawing/2016/5/11/chartex" xmlns:cx6="http://schemas.microsoft.com/office/drawing/2016/5/12/chartex" xmlns:cx7="http://schemas.microsoft.com/office/drawing/2016/5/13/chartex" xmlns:cx8="http://schemas.microsoft.com/office/drawing/2016/5/14/chartex" xmlns:mc="http://schemas.openxmlformats.org/markup-compatibility/2006" xmlns:o="urn:schemas-microsoft-com:office:office" xmlns:r="http://schemas.openxmlformats.org/officeDocument/2006/relationships" xmlns:m="http://schemas.openxmlformats.org/officeDocument/2006/math" xmlns:v="urn:schemas-microsoft-com:vml" xmlns:wp14="http://schemas.microsoft.com/office/word/2010/wordprocessingDrawing" xmlns:wp="http://schemas.openxmlformats.org/drawingml/2006/wordprocessingDrawing" xmlns:w10="urn:schemas-microsoft-com:office:word" xmlns:w="http://schemas.openxmlformats.org/wordprocessingml/2006/main" xmlns:w14="http://schemas.microsoft.com/office/word/2010/wordml" xmlns:w15="http://schemas.microsoft.com/office/word/2012/wordml" xmlns:w16se="http://schemas.microsoft.com/office/word/2015/wordml/symex" xmlns:wpg="http://schemas.microsoft.com/office/word/2010/wordprocessingGroup" xmlns:wpi="http://schemas.microsoft.com/office/word/2010/wordprocessingInk" xmlns:wne="http://schemas.microsoft.com/office/word/2006/wordml" xmlns:wps="http://schemas.microsoft.com/office/word/2010/wordprocessingShape" mc:Ignorable="w14 w15 w16se wp14">
+<w:hdr xmlns:wpc="http://schemas.microsoft.com/office/word/2010/wordprocessingCanvas" xmlns:cx="http://schemas.microsoft.com/office/drawing/2014/chartex" xmlns:cx1="http://schemas.microsoft.com/office/drawing/2015/9/8/chartex" xmlns:cx2="http://schemas.microsoft.com/office/drawing/2015/10/21/chartex" xmlns:cx3="http://schemas.microsoft.com/office/drawing/2016/5/9/chartex" xmlns:cx4="http://schemas.microsoft.com/office/drawing/2016/5/10/chartex" xmlns:cx5="http://schemas.microsoft.com/office/drawing/2016/5/11/chartex" xmlns:cx6="http://schemas.microsoft.com/office/drawing/2016/5/12/chartex" xmlns:cx7="http://schemas.microsoft.com/office/drawing/2016/5/13/chartex" xmlns:cx8="http://schemas.microsoft.com/office/drawing/2016/5/14/chartex" xmlns:mc="http://schemas.openxmlformats.org/markup-compatibility/2006" xmlns:aink="http://schemas.microsoft.com/office/drawing/2016/ink" xmlns:am3d="http://schemas.microsoft.com/office/drawing/2017/model3d" xmlns:o="urn:schemas-microsoft-com:office:office" xmlns:r="http://schemas.openxmlformats.org/officeDocument/2006/relationships" xmlns:m="http://schemas.openxmlformats.org/officeDocument/2006/math" xmlns:v="urn:schemas-microsoft-com:vml" xmlns:wp14="http://schemas.microsoft.com/office/word/2010/wordprocessingDrawing" xmlns:wp="http://schemas.openxmlformats.org/drawingml/2006/wordprocessingDrawing" xmlns:w10="urn:schemas-microsoft-com:office:word" xmlns:w="http://schemas.openxmlformats.org/wordprocessingml/2006/main" xmlns:w14="http://schemas.microsoft.com/office/word/2010/wordml" xmlns:w15="http://schemas.microsoft.com/office/word/2012/wordml" xmlns:w16cid="http://schemas.microsoft.com/office/word/2016/wordml/cid" xmlns:w16se="http://schemas.microsoft.com/office/word/2015/wordml/symex" xmlns:wpg="http://schemas.microsoft.com/office/word/2010/wordprocessingGroup" xmlns:wpi="http://schemas.microsoft.com/office/word/2010/wordprocessingInk" xmlns:wne="http://schemas.microsoft.com/office/word/2006/wordml" xmlns:wps="http://schemas.microsoft.com/office/word/2010/wordprocessingShape" mc:Ignorable="w14 w15 w16se w16cid wp14">
   <w:p>
     <w:pPr>
       <w:pStyle w:val="Header"/>
@@ -19293,7 +19287,7 @@
 </file>
 
 <file path=word/numbering.xml><?xml version="1.0" encoding="utf-8"?>
-<w:numbering xmlns:wpc="http://schemas.microsoft.com/office/word/2010/wordprocessingCanvas" xmlns:cx="http://schemas.microsoft.com/office/drawing/2014/chartex" xmlns:cx1="http://schemas.microsoft.com/office/drawing/2015/9/8/chartex" xmlns:cx2="http://schemas.microsoft.com/office/drawing/2015/10/21/chartex" xmlns:cx3="http://schemas.microsoft.com/office/drawing/2016/5/9/chartex" xmlns:cx4="http://schemas.microsoft.com/office/drawing/2016/5/10/chartex" xmlns:cx5="http://schemas.microsoft.com/office/drawing/2016/5/11/chartex" xmlns:cx6="http://schemas.microsoft.com/office/drawing/2016/5/12/chartex" xmlns:cx7="http://schemas.microsoft.com/office/drawing/2016/5/13/chartex" xmlns:cx8="http://schemas.microsoft.com/office/drawing/2016/5/14/chartex" xmlns:mc="http://schemas.openxmlformats.org/markup-compatibility/2006" xmlns:o="urn:schemas-microsoft-com:office:office" xmlns:r="http://schemas.openxmlformats.org/officeDocument/2006/relationships" xmlns:m="http://schemas.openxmlformats.org/officeDocument/2006/math" xmlns:v="urn:schemas-microsoft-com:vml" xmlns:wp14="http://schemas.microsoft.com/office/word/2010/wordprocessingDrawing" xmlns:wp="http://schemas.openxmlformats.org/drawingml/2006/wordprocessingDrawing" xmlns:w10="urn:schemas-microsoft-com:office:word" xmlns:w="http://schemas.openxmlformats.org/wordprocessingml/2006/main" xmlns:w14="http://schemas.microsoft.com/office/word/2010/wordml" xmlns:w15="http://schemas.microsoft.com/office/word/2012/wordml" xmlns:w16se="http://schemas.microsoft.com/office/word/2015/wordml/symex" xmlns:wpg="http://schemas.microsoft.com/office/word/2010/wordprocessingGroup" xmlns:wpi="http://schemas.microsoft.com/office/word/2010/wordprocessingInk" xmlns:wne="http://schemas.microsoft.com/office/word/2006/wordml" xmlns:wps="http://schemas.microsoft.com/office/word/2010/wordprocessingShape" mc:Ignorable="w14 w15 w16se wp14">
+<w:numbering xmlns:wpc="http://schemas.microsoft.com/office/word/2010/wordprocessingCanvas" xmlns:cx="http://schemas.microsoft.com/office/drawing/2014/chartex" xmlns:cx1="http://schemas.microsoft.com/office/drawing/2015/9/8/chartex" xmlns:cx2="http://schemas.microsoft.com/office/drawing/2015/10/21/chartex" xmlns:cx3="http://schemas.microsoft.com/office/drawing/2016/5/9/chartex" xmlns:cx4="http://schemas.microsoft.com/office/drawing/2016/5/10/chartex" xmlns:cx5="http://schemas.microsoft.com/office/drawing/2016/5/11/chartex" xmlns:cx6="http://schemas.microsoft.com/office/drawing/2016/5/12/chartex" xmlns:cx7="http://schemas.microsoft.com/office/drawing/2016/5/13/chartex" xmlns:cx8="http://schemas.microsoft.com/office/drawing/2016/5/14/chartex" xmlns:mc="http://schemas.openxmlformats.org/markup-compatibility/2006" xmlns:aink="http://schemas.microsoft.com/office/drawing/2016/ink" xmlns:am3d="http://schemas.microsoft.com/office/drawing/2017/model3d" xmlns:o="urn:schemas-microsoft-com:office:office" xmlns:r="http://schemas.openxmlformats.org/officeDocument/2006/relationships" xmlns:m="http://schemas.openxmlformats.org/officeDocument/2006/math" xmlns:v="urn:schemas-microsoft-com:vml" xmlns:wp14="http://schemas.microsoft.com/office/word/2010/wordprocessingDrawing" xmlns:wp="http://schemas.openxmlformats.org/drawingml/2006/wordprocessingDrawing" xmlns:w10="urn:schemas-microsoft-com:office:word" xmlns:w="http://schemas.openxmlformats.org/wordprocessingml/2006/main" xmlns:w14="http://schemas.microsoft.com/office/word/2010/wordml" xmlns:w15="http://schemas.microsoft.com/office/word/2012/wordml" xmlns:w16cid="http://schemas.microsoft.com/office/word/2016/wordml/cid" xmlns:w16se="http://schemas.microsoft.com/office/word/2015/wordml/symex" xmlns:wpg="http://schemas.microsoft.com/office/word/2010/wordprocessingGroup" xmlns:wpi="http://schemas.microsoft.com/office/word/2010/wordprocessingInk" xmlns:wne="http://schemas.microsoft.com/office/word/2006/wordml" xmlns:wps="http://schemas.microsoft.com/office/word/2010/wordprocessingShape" mc:Ignorable="w14 w15 w16se w16cid wp14">
   <w:numPicBullet w:numPicBulletId="0">
     <w:pict>
       <v:shapetype id="_x0000_t75" coordsize="21600,21600" o:spt="75" o:preferrelative="t" path="m@4@5l@4@11@9@11@9@5xe" filled="f" stroked="f">
@@ -19315,7 +19309,7 @@
         <v:path o:extrusionok="f" gradientshapeok="t" o:connecttype="rect"/>
         <o:lock v:ext="edit" aspectratio="t"/>
       </v:shapetype>
-      <v:shape id="_x0000_i1027" type="#_x0000_t75" style="width:20.25pt;height:20.25pt" o:bullet="t">
+      <v:shape id="_x0000_i1029" type="#_x0000_t75" style="width:21.6pt;height:21.6pt" o:bullet="t">
         <v:imagedata r:id="rId1" o:title="clip_image001"/>
       </v:shape>
     </w:pict>
@@ -21420,7 +21414,7 @@
 </file>
 
 <file path=word/styles.xml><?xml version="1.0" encoding="utf-8"?>
-<w:styles xmlns:mc="http://schemas.openxmlformats.org/markup-compatibility/2006" xmlns:r="http://schemas.openxmlformats.org/officeDocument/2006/relationships" xmlns:w="http://schemas.openxmlformats.org/wordprocessingml/2006/main" xmlns:w14="http://schemas.microsoft.com/office/word/2010/wordml" xmlns:w15="http://schemas.microsoft.com/office/word/2012/wordml" xmlns:w16se="http://schemas.microsoft.com/office/word/2015/wordml/symex" mc:Ignorable="w14 w15 w16se">
+<w:styles xmlns:mc="http://schemas.openxmlformats.org/markup-compatibility/2006" xmlns:r="http://schemas.openxmlformats.org/officeDocument/2006/relationships" xmlns:w="http://schemas.openxmlformats.org/wordprocessingml/2006/main" xmlns:w14="http://schemas.microsoft.com/office/word/2010/wordml" xmlns:w15="http://schemas.microsoft.com/office/word/2012/wordml" xmlns:w16cid="http://schemas.microsoft.com/office/word/2016/wordml/cid" xmlns:w16se="http://schemas.microsoft.com/office/word/2015/wordml/symex" mc:Ignorable="w14 w15 w16se w16cid">
   <w:docDefaults>
     <w:rPrDefault>
       <w:rPr>
@@ -21436,7 +21430,7 @@
       </w:pPr>
     </w:pPrDefault>
   </w:docDefaults>
-  <w:latentStyles w:defLockedState="0" w:defUIPriority="99" w:defSemiHidden="0" w:defUnhideWhenUsed="0" w:defQFormat="0" w:count="374">
+  <w:latentStyles w:defLockedState="0" w:defUIPriority="99" w:defSemiHidden="0" w:defUnhideWhenUsed="0" w:defQFormat="0" w:count="375">
     <w:lsdException w:name="Normal" w:uiPriority="0"/>
     <w:lsdException w:name="heading 1" w:uiPriority="9"/>
     <w:lsdException w:name="heading 2" w:semiHidden="1" w:uiPriority="9" w:unhideWhenUsed="1"/>
@@ -21542,7 +21536,6 @@
     <w:lsdException w:name="HTML Sample" w:semiHidden="1" w:unhideWhenUsed="1"/>
     <w:lsdException w:name="HTML Typewriter" w:semiHidden="1" w:unhideWhenUsed="1"/>
     <w:lsdException w:name="HTML Variable" w:semiHidden="1" w:unhideWhenUsed="1"/>
-    <w:lsdException w:name="Normal Table" w:semiHidden="1" w:unhideWhenUsed="1"/>
     <w:lsdException w:name="annotation subject" w:semiHidden="1" w:unhideWhenUsed="1"/>
     <w:lsdException w:name="No List" w:semiHidden="1" w:unhideWhenUsed="1"/>
     <w:lsdException w:name="Outline List 1" w:semiHidden="1" w:unhideWhenUsed="1"/>
@@ -21589,10 +21582,8 @@
     <w:lsdException w:name="Table Subtle 2" w:semiHidden="1" w:unhideWhenUsed="1"/>
     <w:lsdException w:name="Table Web 1" w:semiHidden="1" w:unhideWhenUsed="1"/>
     <w:lsdException w:name="Table Web 2" w:semiHidden="1" w:unhideWhenUsed="1"/>
-    <w:lsdException w:name="Table Web 3" w:semiHidden="1" w:unhideWhenUsed="1"/>
     <w:lsdException w:name="Balloon Text" w:semiHidden="1" w:unhideWhenUsed="1"/>
     <w:lsdException w:name="Table Grid" w:uiPriority="59"/>
-    <w:lsdException w:name="Table Theme" w:semiHidden="1" w:unhideWhenUsed="1"/>
     <w:lsdException w:name="Placeholder Text" w:semiHidden="1"/>
     <w:lsdException w:name="No Spacing" w:uiPriority="1"/>
     <w:lsdException w:name="Light Shading" w:uiPriority="60"/>
@@ -21811,6 +21802,7 @@
     <w:lsdException w:name="Mention" w:semiHidden="1" w:unhideWhenUsed="1"/>
     <w:lsdException w:name="Smart Hyperlink" w:semiHidden="1" w:unhideWhenUsed="1"/>
     <w:lsdException w:name="Hashtag" w:semiHidden="1" w:unhideWhenUsed="1"/>
+    <w:lsdException w:name="Unresolved Mention" w:semiHidden="1" w:unhideWhenUsed="1"/>
   </w:latentStyles>
   <w:style w:type="paragraph" w:default="1" w:styleId="Normal">
     <w:name w:val="Normal"/>
@@ -38246,7 +38238,7 @@
 </file>
 
 <file path=customXml/itemProps1.xml><?xml version="1.0" encoding="utf-8"?>
-<ds:datastoreItem xmlns:ds="http://schemas.openxmlformats.org/officeDocument/2006/customXml" ds:itemID="{4FC3C125-8F6A-4411-B317-E46F51BBAB2F}">
+<ds:datastoreItem xmlns:ds="http://schemas.openxmlformats.org/officeDocument/2006/customXml" ds:itemID="{ADB31449-D242-4A27-9376-F47A3575FEA1}">
   <ds:schemaRefs>
     <ds:schemaRef ds:uri="http://schemas.openxmlformats.org/officeDocument/2006/bibliography"/>
   </ds:schemaRefs>

</xml_diff>

<commit_message>
2018.2 Fix finder issue to get data after finder success
</commit_message>
<xml_diff>
--- a/docs/development/Sage300SDK_CreatingPaymentCodesScreenTutorial.docx
+++ b/docs/development/Sage300SDK_CreatingPaymentCodesScreenTutorial.docx
@@ -57,10 +57,13 @@
         </w:sectPr>
       </w:pPr>
       <w:r>
-        <w:t>November</w:t>
-      </w:r>
-      <w:r>
-        <w:t xml:space="preserve"> 2017</w:t>
+        <w:t>Februrary</w:t>
+      </w:r>
+      <w:r>
+        <w:t xml:space="preserve"> 201</w:t>
+      </w:r>
+      <w:r>
+        <w:t>8</w:t>
       </w:r>
     </w:p>
     <w:p>
@@ -455,8 +458,6 @@
           <w:fldChar w:fldCharType="end"/>
         </w:r>
       </w:hyperlink>
-      <w:bookmarkStart w:id="0" w:name="_GoBack"/>
-      <w:bookmarkEnd w:id="0"/>
     </w:p>
     <w:p>
       <w:pPr>
@@ -2269,20 +2270,20 @@
         <w:pStyle w:val="SAGEHeading1"/>
         <w:framePr w:wrap="around"/>
       </w:pPr>
-      <w:bookmarkStart w:id="1" w:name="_Toc440376140"/>
-      <w:bookmarkStart w:id="2" w:name="_Ref440891000"/>
-      <w:bookmarkStart w:id="3" w:name="_Ref440892129"/>
-      <w:bookmarkStart w:id="4" w:name="_Ref440892615"/>
-      <w:bookmarkStart w:id="5" w:name="_Toc499907665"/>
+      <w:bookmarkStart w:id="0" w:name="_Toc440376140"/>
+      <w:bookmarkStart w:id="1" w:name="_Ref440891000"/>
+      <w:bookmarkStart w:id="2" w:name="_Ref440892129"/>
+      <w:bookmarkStart w:id="3" w:name="_Ref440892615"/>
+      <w:bookmarkStart w:id="4" w:name="_Toc499907665"/>
       <w:r>
         <w:lastRenderedPageBreak/>
         <w:t>Overview</w:t>
       </w:r>
+      <w:bookmarkEnd w:id="0"/>
       <w:bookmarkEnd w:id="1"/>
       <w:bookmarkEnd w:id="2"/>
       <w:bookmarkEnd w:id="3"/>
       <w:bookmarkEnd w:id="4"/>
-      <w:bookmarkEnd w:id="5"/>
       <w:r>
         <w:fldChar w:fldCharType="begin"/>
       </w:r>
@@ -2481,25 +2482,25 @@
         <w:pStyle w:val="SAGEHeading1"/>
         <w:framePr w:wrap="around"/>
       </w:pPr>
-      <w:bookmarkStart w:id="6" w:name="_Toc499907666"/>
+      <w:bookmarkStart w:id="5" w:name="_Toc499907666"/>
       <w:r>
         <w:lastRenderedPageBreak/>
         <w:t>A/R Payment Codes</w:t>
       </w:r>
+      <w:bookmarkEnd w:id="5"/>
+    </w:p>
+    <w:p>
+      <w:pPr>
+        <w:pStyle w:val="SAGEHeading2"/>
+      </w:pPr>
+      <w:bookmarkStart w:id="6" w:name="_Toc499907667"/>
+      <w:r>
+        <w:t xml:space="preserve">Desktop </w:t>
+      </w:r>
+      <w:r>
+        <w:t>Screen</w:t>
+      </w:r>
       <w:bookmarkEnd w:id="6"/>
-    </w:p>
-    <w:p>
-      <w:pPr>
-        <w:pStyle w:val="SAGEHeading2"/>
-      </w:pPr>
-      <w:bookmarkStart w:id="7" w:name="_Toc499907667"/>
-      <w:r>
-        <w:t xml:space="preserve">Desktop </w:t>
-      </w:r>
-      <w:r>
-        <w:t>Screen</w:t>
-      </w:r>
-      <w:bookmarkEnd w:id="7"/>
     </w:p>
     <w:p>
       <w:pPr>
@@ -2558,11 +2559,11 @@
       <w:pPr>
         <w:pStyle w:val="SAGEHeading2"/>
       </w:pPr>
-      <w:bookmarkStart w:id="8" w:name="_Toc499907668"/>
+      <w:bookmarkStart w:id="7" w:name="_Toc499907668"/>
       <w:r>
         <w:t>Web Screen</w:t>
       </w:r>
-      <w:bookmarkEnd w:id="8"/>
+      <w:bookmarkEnd w:id="7"/>
     </w:p>
     <w:p>
       <w:pPr>
@@ -2632,14 +2633,14 @@
         <w:pStyle w:val="SAGEHeading1"/>
         <w:framePr w:wrap="around"/>
       </w:pPr>
-      <w:bookmarkStart w:id="9" w:name="_Toc453606102"/>
-      <w:bookmarkStart w:id="10" w:name="_Toc499907669"/>
+      <w:bookmarkStart w:id="8" w:name="_Toc453606102"/>
+      <w:bookmarkStart w:id="9" w:name="_Toc499907669"/>
       <w:r>
         <w:lastRenderedPageBreak/>
         <w:t>Solution Wizard</w:t>
       </w:r>
+      <w:bookmarkEnd w:id="8"/>
       <w:bookmarkEnd w:id="9"/>
-      <w:bookmarkEnd w:id="10"/>
     </w:p>
     <w:p>
       <w:pPr>
@@ -2795,14 +2796,14 @@
       <w:pPr>
         <w:pStyle w:val="SAGEHeading2"/>
       </w:pPr>
-      <w:bookmarkStart w:id="11" w:name="_Toc453606104"/>
-      <w:bookmarkStart w:id="12" w:name="_Toc499907670"/>
+      <w:bookmarkStart w:id="10" w:name="_Toc453606104"/>
+      <w:bookmarkStart w:id="11" w:name="_Toc499907670"/>
       <w:r>
         <w:lastRenderedPageBreak/>
         <w:t>Solution Information</w:t>
       </w:r>
+      <w:bookmarkEnd w:id="10"/>
       <w:bookmarkEnd w:id="11"/>
-      <w:bookmarkEnd w:id="12"/>
     </w:p>
     <w:p>
       <w:pPr>
@@ -3071,13 +3072,13 @@
       <w:pPr>
         <w:pStyle w:val="SAGEHeading2"/>
       </w:pPr>
-      <w:bookmarkStart w:id="13" w:name="_Toc453606105"/>
-      <w:bookmarkStart w:id="14" w:name="_Toc499907671"/>
+      <w:bookmarkStart w:id="12" w:name="_Toc453606105"/>
+      <w:bookmarkStart w:id="13" w:name="_Toc499907671"/>
       <w:r>
         <w:t>Kendo UI Information</w:t>
       </w:r>
+      <w:bookmarkEnd w:id="12"/>
       <w:bookmarkEnd w:id="13"/>
-      <w:bookmarkEnd w:id="14"/>
     </w:p>
     <w:p>
       <w:pPr>
@@ -3236,11 +3237,11 @@
       <w:pPr>
         <w:pStyle w:val="SAGEHeading2"/>
       </w:pPr>
-      <w:bookmarkStart w:id="15" w:name="_Toc499907672"/>
+      <w:bookmarkStart w:id="14" w:name="_Toc499907672"/>
       <w:r>
         <w:t>Resource Files</w:t>
       </w:r>
-      <w:bookmarkEnd w:id="15"/>
+      <w:bookmarkEnd w:id="14"/>
     </w:p>
     <w:p>
       <w:pPr>
@@ -3390,13 +3391,13 @@
       <w:pPr>
         <w:pStyle w:val="SAGEHeading2"/>
       </w:pPr>
-      <w:bookmarkStart w:id="16" w:name="_Toc453606106"/>
-      <w:bookmarkStart w:id="17" w:name="_Toc499907673"/>
+      <w:bookmarkStart w:id="15" w:name="_Toc453606106"/>
+      <w:bookmarkStart w:id="16" w:name="_Toc499907673"/>
       <w:r>
         <w:t>Generate Solution</w:t>
       </w:r>
+      <w:bookmarkEnd w:id="15"/>
       <w:bookmarkEnd w:id="16"/>
-      <w:bookmarkEnd w:id="17"/>
     </w:p>
     <w:p>
       <w:pPr>
@@ -3477,7 +3478,7 @@
         <w:pStyle w:val="SAGEHeading1"/>
         <w:framePr w:w="0" w:hRule="auto" w:wrap="auto" w:vAnchor="margin" w:hAnchor="text" w:yAlign="inline"/>
       </w:pPr>
-      <w:bookmarkStart w:id="18" w:name="_Toc499907674"/>
+      <w:bookmarkStart w:id="17" w:name="_Toc499907674"/>
       <w:r>
         <w:lastRenderedPageBreak/>
         <w:t xml:space="preserve">Code Generation </w:t>
@@ -3485,7 +3486,7 @@
       <w:r>
         <w:t>Wizard</w:t>
       </w:r>
-      <w:bookmarkEnd w:id="18"/>
+      <w:bookmarkEnd w:id="17"/>
     </w:p>
     <w:p>
       <w:pPr>
@@ -3606,14 +3607,14 @@
       <w:pPr>
         <w:pStyle w:val="SAGEHeading2"/>
       </w:pPr>
-      <w:bookmarkStart w:id="19" w:name="_Toc499907675"/>
+      <w:bookmarkStart w:id="18" w:name="_Toc499907675"/>
       <w:r>
         <w:t>Select Code Type</w:t>
       </w:r>
       <w:r>
         <w:t xml:space="preserve"> and Credentials</w:t>
       </w:r>
-      <w:bookmarkEnd w:id="19"/>
+      <w:bookmarkEnd w:id="18"/>
     </w:p>
     <w:p>
       <w:pPr>
@@ -3754,11 +3755,11 @@
       <w:pPr>
         <w:pStyle w:val="SAGEHeading2"/>
       </w:pPr>
-      <w:bookmarkStart w:id="20" w:name="_Toc499907676"/>
+      <w:bookmarkStart w:id="19" w:name="_Toc499907676"/>
       <w:r>
         <w:t>Add/Edit Flat Entities</w:t>
       </w:r>
-      <w:bookmarkEnd w:id="20"/>
+      <w:bookmarkEnd w:id="19"/>
     </w:p>
     <w:p>
       <w:pPr>
@@ -3968,11 +3969,11 @@
       <w:pPr>
         <w:pStyle w:val="SAGEHeading2"/>
       </w:pPr>
-      <w:bookmarkStart w:id="21" w:name="_Toc499907677"/>
+      <w:bookmarkStart w:id="20" w:name="_Toc499907677"/>
       <w:r>
         <w:t>Select Options</w:t>
       </w:r>
-      <w:bookmarkEnd w:id="21"/>
+      <w:bookmarkEnd w:id="20"/>
     </w:p>
     <w:p>
       <w:pPr>
@@ -4203,11 +4204,11 @@
       <w:pPr>
         <w:pStyle w:val="SAGEHeading2"/>
       </w:pPr>
-      <w:bookmarkStart w:id="22" w:name="_Toc499907678"/>
+      <w:bookmarkStart w:id="21" w:name="_Toc499907678"/>
       <w:r>
         <w:t>Generate Code</w:t>
       </w:r>
-      <w:bookmarkEnd w:id="22"/>
+      <w:bookmarkEnd w:id="21"/>
     </w:p>
     <w:p>
       <w:pPr>
@@ -4283,11 +4284,11 @@
       <w:pPr>
         <w:pStyle w:val="SAGEHeading2"/>
       </w:pPr>
-      <w:bookmarkStart w:id="23" w:name="_Toc499907679"/>
+      <w:bookmarkStart w:id="22" w:name="_Toc499907679"/>
       <w:r>
         <w:t>Wizard Completion</w:t>
       </w:r>
-      <w:bookmarkEnd w:id="23"/>
+      <w:bookmarkEnd w:id="22"/>
     </w:p>
     <w:p>
       <w:pPr>
@@ -4411,46 +4412,46 @@
         <w:pStyle w:val="SAGEHeading1"/>
         <w:framePr w:wrap="around"/>
       </w:pPr>
-      <w:bookmarkStart w:id="24" w:name="_Toc499907680"/>
+      <w:bookmarkStart w:id="23" w:name="_Toc499907680"/>
       <w:r>
         <w:lastRenderedPageBreak/>
         <w:t>Complete the Screen</w:t>
       </w:r>
+      <w:bookmarkEnd w:id="23"/>
+    </w:p>
+    <w:p>
+      <w:pPr>
+        <w:pStyle w:val="SAGEBodyText"/>
+      </w:pPr>
+      <w:r>
+        <w:t xml:space="preserve">The generation activities up to this point have dealt with creating the components required for the A/R Payment Codes screen and implementing base behaviors and minimal functionality. </w:t>
+      </w:r>
+    </w:p>
+    <w:p>
+      <w:pPr>
+        <w:pStyle w:val="SAGEBodyText"/>
+      </w:pPr>
+      <w:r>
+        <w:t>The screen is able to be compiled and is functional.</w:t>
+      </w:r>
+    </w:p>
+    <w:p>
+      <w:pPr>
+        <w:pStyle w:val="SAGEBodyText"/>
+      </w:pPr>
+      <w:r>
+        <w:t>This section will deal with specific changes to complete the A/R Payment Codes screen.</w:t>
+      </w:r>
+    </w:p>
+    <w:p>
+      <w:pPr>
+        <w:pStyle w:val="SAGEHeading2"/>
+      </w:pPr>
+      <w:bookmarkStart w:id="24" w:name="_Toc499907681"/>
+      <w:r>
+        <w:t>Payment Codes Business Entity Interface</w:t>
+      </w:r>
       <w:bookmarkEnd w:id="24"/>
-    </w:p>
-    <w:p>
-      <w:pPr>
-        <w:pStyle w:val="SAGEBodyText"/>
-      </w:pPr>
-      <w:r>
-        <w:t xml:space="preserve">The generation activities up to this point have dealt with creating the components required for the A/R Payment Codes screen and implementing base behaviors and minimal functionality. </w:t>
-      </w:r>
-    </w:p>
-    <w:p>
-      <w:pPr>
-        <w:pStyle w:val="SAGEBodyText"/>
-      </w:pPr>
-      <w:r>
-        <w:t>The screen is able to be compiled and is functional.</w:t>
-      </w:r>
-    </w:p>
-    <w:p>
-      <w:pPr>
-        <w:pStyle w:val="SAGEBodyText"/>
-      </w:pPr>
-      <w:r>
-        <w:t>This section will deal with specific changes to complete the A/R Payment Codes screen.</w:t>
-      </w:r>
-    </w:p>
-    <w:p>
-      <w:pPr>
-        <w:pStyle w:val="SAGEHeading2"/>
-      </w:pPr>
-      <w:bookmarkStart w:id="25" w:name="_Toc499907681"/>
-      <w:r>
-        <w:t>Payment Codes Business Entity Interface</w:t>
-      </w:r>
-      <w:bookmarkEnd w:id="25"/>
     </w:p>
     <w:p>
       <w:pPr>
@@ -4650,8 +4651,8 @@
           <w:highlight w:val="yellow"/>
         </w:rPr>
       </w:pPr>
-      <w:bookmarkStart w:id="26" w:name="OLE_LINK1"/>
-      <w:bookmarkStart w:id="27" w:name="OLE_LINK2"/>
+      <w:bookmarkStart w:id="25" w:name="OLE_LINK1"/>
+      <w:bookmarkStart w:id="26" w:name="OLE_LINK2"/>
       <w:r>
         <w:t xml:space="preserve">        </w:t>
       </w:r>
@@ -4822,8 +4823,8 @@
         <w:t xml:space="preserve">        bool IsModuleActive(string moduleId);</w:t>
       </w:r>
     </w:p>
+    <w:bookmarkEnd w:id="25"/>
     <w:bookmarkEnd w:id="26"/>
-    <w:bookmarkEnd w:id="27"/>
     <w:p>
       <w:pPr>
         <w:pStyle w:val="SAGETextCodesection"/>
@@ -4849,11 +4850,11 @@
       <w:pPr>
         <w:pStyle w:val="SAGEHeading2"/>
       </w:pPr>
-      <w:bookmarkStart w:id="28" w:name="_Toc499907682"/>
+      <w:bookmarkStart w:id="27" w:name="_Toc499907682"/>
       <w:r>
         <w:t>Payment Codes Service Interface</w:t>
       </w:r>
-      <w:bookmarkEnd w:id="28"/>
+      <w:bookmarkEnd w:id="27"/>
     </w:p>
     <w:p>
       <w:pPr>
@@ -5044,8 +5045,8 @@
           <w:highlight w:val="yellow"/>
         </w:rPr>
       </w:pPr>
-      <w:bookmarkStart w:id="29" w:name="OLE_LINK3"/>
-      <w:bookmarkStart w:id="30" w:name="OLE_LINK4"/>
+      <w:bookmarkStart w:id="28" w:name="OLE_LINK3"/>
+      <w:bookmarkStart w:id="29" w:name="OLE_LINK4"/>
       <w:r>
         <w:t xml:space="preserve">        </w:t>
       </w:r>
@@ -5215,8 +5216,8 @@
         <w:t xml:space="preserve">        bool IsModuleActive(string moduleId);</w:t>
       </w:r>
     </w:p>
+    <w:bookmarkEnd w:id="28"/>
     <w:bookmarkEnd w:id="29"/>
-    <w:bookmarkEnd w:id="30"/>
     <w:p>
       <w:pPr>
         <w:pStyle w:val="SAGETextCodesection"/>
@@ -5237,11 +5238,11 @@
       <w:pPr>
         <w:pStyle w:val="SAGEHeading2"/>
       </w:pPr>
-      <w:bookmarkStart w:id="31" w:name="_Toc499907683"/>
+      <w:bookmarkStart w:id="30" w:name="_Toc499907683"/>
       <w:r>
         <w:t>Payment Codes Entity Service</w:t>
       </w:r>
-      <w:bookmarkEnd w:id="31"/>
+      <w:bookmarkEnd w:id="30"/>
     </w:p>
     <w:p>
       <w:pPr>
@@ -5573,8 +5574,8 @@
           <w:highlight w:val="yellow"/>
         </w:rPr>
       </w:pPr>
-      <w:bookmarkStart w:id="32" w:name="OLE_LINK5"/>
-      <w:bookmarkStart w:id="33" w:name="OLE_LINK6"/>
+      <w:bookmarkStart w:id="31" w:name="OLE_LINK5"/>
+      <w:bookmarkStart w:id="32" w:name="OLE_LINK6"/>
       <w:r>
         <w:t xml:space="preserve">        </w:t>
       </w:r>
@@ -5977,8 +5978,8 @@
         <w:t xml:space="preserve">        }</w:t>
       </w:r>
     </w:p>
+    <w:bookmarkEnd w:id="31"/>
     <w:bookmarkEnd w:id="32"/>
-    <w:bookmarkEnd w:id="33"/>
     <w:p>
       <w:pPr>
         <w:pStyle w:val="SAGETextCodesection"/>
@@ -6004,11 +6005,11 @@
       <w:pPr>
         <w:pStyle w:val="SAGEHeading2"/>
       </w:pPr>
-      <w:bookmarkStart w:id="34" w:name="_Toc499907684"/>
+      <w:bookmarkStart w:id="33" w:name="_Toc499907684"/>
       <w:r>
         <w:t>Payment Codes Repository</w:t>
       </w:r>
-      <w:bookmarkEnd w:id="34"/>
+      <w:bookmarkEnd w:id="33"/>
     </w:p>
     <w:p>
       <w:pPr>
@@ -6931,8 +6932,8 @@
       <w:pPr>
         <w:pStyle w:val="SAGETextCodesection"/>
       </w:pPr>
-      <w:bookmarkStart w:id="35" w:name="OLE_LINK7"/>
-      <w:bookmarkStart w:id="36" w:name="OLE_LINK8"/>
+      <w:bookmarkStart w:id="34" w:name="OLE_LINK7"/>
+      <w:bookmarkStart w:id="35" w:name="OLE_LINK8"/>
       <w:r>
         <w:t xml:space="preserve">        </w:t>
       </w:r>
@@ -7295,8 +7296,8 @@
         <w:t xml:space="preserve">        }</w:t>
       </w:r>
     </w:p>
+    <w:bookmarkEnd w:id="34"/>
     <w:bookmarkEnd w:id="35"/>
-    <w:bookmarkEnd w:id="36"/>
     <w:p>
       <w:pPr>
         <w:pStyle w:val="SAGETextCodesection"/>
@@ -7577,11 +7578,11 @@
       <w:pPr>
         <w:pStyle w:val="SAGEHeading2"/>
       </w:pPr>
-      <w:bookmarkStart w:id="37" w:name="_Toc499907685"/>
+      <w:bookmarkStart w:id="36" w:name="_Toc499907685"/>
       <w:r>
         <w:t>Payment Codes Model</w:t>
       </w:r>
-      <w:bookmarkEnd w:id="37"/>
+      <w:bookmarkEnd w:id="36"/>
     </w:p>
     <w:p>
       <w:pPr>
@@ -7934,8 +7935,8 @@
           <w:highlight w:val="yellow"/>
         </w:rPr>
       </w:pPr>
-      <w:bookmarkStart w:id="38" w:name="OLE_LINK9"/>
-      <w:bookmarkStart w:id="39" w:name="OLE_LINK10"/>
+      <w:bookmarkStart w:id="37" w:name="OLE_LINK9"/>
+      <w:bookmarkStart w:id="38" w:name="OLE_LINK10"/>
       <w:r>
         <w:t xml:space="preserve">        </w:t>
       </w:r>
@@ -7957,8 +7958,8 @@
         <w:t xml:space="preserve">            ErrorMessageResourceType = typeof(AnnotationsResx))]</w:t>
       </w:r>
     </w:p>
+    <w:bookmarkEnd w:id="37"/>
     <w:bookmarkEnd w:id="38"/>
-    <w:bookmarkEnd w:id="39"/>
     <w:p>
       <w:pPr>
         <w:pStyle w:val="SAGETextCodesection"/>
@@ -8385,11 +8386,11 @@
       <w:pPr>
         <w:pStyle w:val="SAGEHeading2"/>
       </w:pPr>
-      <w:bookmarkStart w:id="40" w:name="_Toc499907686"/>
+      <w:bookmarkStart w:id="39" w:name="_Toc499907686"/>
       <w:r>
         <w:t>Payment Codes View Model</w:t>
       </w:r>
-      <w:bookmarkEnd w:id="40"/>
+      <w:bookmarkEnd w:id="39"/>
     </w:p>
     <w:p>
       <w:pPr>
@@ -8698,8 +8699,8 @@
       <w:pPr>
         <w:pStyle w:val="SAGETextCodesection"/>
       </w:pPr>
-      <w:bookmarkStart w:id="41" w:name="OLE_LINK11"/>
-      <w:bookmarkStart w:id="42" w:name="OLE_LINK12"/>
+      <w:bookmarkStart w:id="40" w:name="OLE_LINK11"/>
+      <w:bookmarkStart w:id="41" w:name="OLE_LINK12"/>
       <w:r>
         <w:lastRenderedPageBreak/>
         <w:t xml:space="preserve">        /// &lt;summary&gt;</w:t>
@@ -8728,7 +8729,7 @@
       <w:r>
         <w:t xml:space="preserve">        </w:t>
       </w:r>
-      <w:bookmarkStart w:id="43" w:name="OLE_LINK52"/>
+      <w:bookmarkStart w:id="42" w:name="OLE_LINK52"/>
       <w:r>
         <w:rPr>
           <w:highlight w:val="yellow"/>
@@ -8935,9 +8936,9 @@
         <w:t xml:space="preserve">        }</w:t>
       </w:r>
     </w:p>
+    <w:bookmarkEnd w:id="40"/>
     <w:bookmarkEnd w:id="41"/>
     <w:bookmarkEnd w:id="42"/>
-    <w:bookmarkEnd w:id="43"/>
     <w:p>
       <w:pPr>
         <w:pStyle w:val="SAGETextCodesection"/>
@@ -8963,11 +8964,11 @@
       <w:pPr>
         <w:pStyle w:val="SAGEHeading2"/>
       </w:pPr>
-      <w:bookmarkStart w:id="44" w:name="_Toc499907687"/>
+      <w:bookmarkStart w:id="43" w:name="_Toc499907687"/>
       <w:r>
         <w:t>Payment Codes Internal Controller</w:t>
       </w:r>
-      <w:bookmarkEnd w:id="44"/>
+      <w:bookmarkEnd w:id="43"/>
     </w:p>
     <w:p>
       <w:pPr>
@@ -9339,8 +9340,8 @@
           <w:highlight w:val="yellow"/>
         </w:rPr>
       </w:pPr>
-      <w:bookmarkStart w:id="45" w:name="OLE_LINK13"/>
-      <w:bookmarkStart w:id="46" w:name="OLE_LINK14"/>
+      <w:bookmarkStart w:id="44" w:name="OLE_LINK13"/>
+      <w:bookmarkStart w:id="45" w:name="OLE_LINK14"/>
       <w:r>
         <w:t xml:space="preserve">        </w:t>
       </w:r>
@@ -9362,8 +9363,8 @@
         <w:t xml:space="preserve">        private const int PaymentProcessing = 5;</w:t>
       </w:r>
     </w:p>
+    <w:bookmarkEnd w:id="44"/>
     <w:bookmarkEnd w:id="45"/>
-    <w:bookmarkEnd w:id="46"/>
     <w:p>
       <w:pPr>
         <w:pStyle w:val="SAGETextCodesection"/>
@@ -10019,7 +10020,7 @@
           <w:highlight w:val="yellow"/>
         </w:rPr>
       </w:pPr>
-      <w:bookmarkStart w:id="47" w:name="OLE_LINK15"/>
+      <w:bookmarkStart w:id="46" w:name="OLE_LINK15"/>
       <w:r>
         <w:t xml:space="preserve">        </w:t>
       </w:r>
@@ -10167,7 +10168,7 @@
         <w:t xml:space="preserve">        }</w:t>
       </w:r>
     </w:p>
-    <w:bookmarkEnd w:id="47"/>
+    <w:bookmarkEnd w:id="46"/>
     <w:p>
       <w:pPr>
         <w:pStyle w:val="SAGETextCodesection"/>
@@ -10303,8 +10304,8 @@
       <w:r>
         <w:t xml:space="preserve">                UserMessage = userMessage</w:t>
       </w:r>
-      <w:bookmarkStart w:id="48" w:name="OLE_LINK16"/>
-      <w:bookmarkStart w:id="49" w:name="OLE_LINK17"/>
+      <w:bookmarkStart w:id="47" w:name="OLE_LINK16"/>
+      <w:bookmarkStart w:id="48" w:name="OLE_LINK17"/>
       <w:r>
         <w:rPr>
           <w:highlight w:val="yellow"/>
@@ -10323,301 +10324,301 @@
         <w:t xml:space="preserve">                PaymentTypes = FilteredPaymentTypes()</w:t>
       </w:r>
     </w:p>
+    <w:bookmarkEnd w:id="47"/>
     <w:bookmarkEnd w:id="48"/>
+    <w:p>
+      <w:pPr>
+        <w:pStyle w:val="SAGETextCodesection"/>
+      </w:pPr>
+      <w:r>
+        <w:t xml:space="preserve">            };</w:t>
+      </w:r>
+    </w:p>
+    <w:p>
+      <w:pPr>
+        <w:pStyle w:val="SAGETextCodesection"/>
+      </w:pPr>
+      <w:r>
+        <w:t xml:space="preserve">        }</w:t>
+      </w:r>
+    </w:p>
+    <w:p>
+      <w:pPr>
+        <w:pStyle w:val="SAGETextCodesection"/>
+      </w:pPr>
+    </w:p>
+    <w:p>
+      <w:pPr>
+        <w:pStyle w:val="SAGETextCodesection"/>
+        <w:rPr>
+          <w:highlight w:val="yellow"/>
+        </w:rPr>
+      </w:pPr>
+      <w:bookmarkStart w:id="49" w:name="OLE_LINK18"/>
+      <w:bookmarkStart w:id="50" w:name="OLE_LINK19"/>
+      <w:r>
+        <w:t xml:space="preserve">        </w:t>
+      </w:r>
+      <w:r>
+        <w:rPr>
+          <w:highlight w:val="yellow"/>
+        </w:rPr>
+        <w:t>/// &lt;summary&gt;</w:t>
+      </w:r>
+    </w:p>
+    <w:p>
+      <w:pPr>
+        <w:pStyle w:val="SAGETextCodesection"/>
+        <w:rPr>
+          <w:highlight w:val="yellow"/>
+        </w:rPr>
+      </w:pPr>
+      <w:r>
+        <w:rPr>
+          <w:highlight w:val="yellow"/>
+        </w:rPr>
+        <w:t xml:space="preserve">        /// Filter Payment Types</w:t>
+      </w:r>
+    </w:p>
+    <w:p>
+      <w:pPr>
+        <w:pStyle w:val="SAGETextCodesection"/>
+        <w:rPr>
+          <w:highlight w:val="yellow"/>
+        </w:rPr>
+      </w:pPr>
+      <w:r>
+        <w:rPr>
+          <w:highlight w:val="yellow"/>
+        </w:rPr>
+        <w:t xml:space="preserve">        /// &lt;/summary&gt;</w:t>
+      </w:r>
+    </w:p>
+    <w:p>
+      <w:pPr>
+        <w:pStyle w:val="SAGETextCodesection"/>
+        <w:rPr>
+          <w:highlight w:val="yellow"/>
+        </w:rPr>
+      </w:pPr>
+      <w:r>
+        <w:rPr>
+          <w:highlight w:val="yellow"/>
+        </w:rPr>
+        <w:t xml:space="preserve">        /// &lt;returns&gt;Filtered List&lt;/returns&gt;</w:t>
+      </w:r>
+    </w:p>
+    <w:p>
+      <w:pPr>
+        <w:pStyle w:val="SAGETextCodesection"/>
+        <w:rPr>
+          <w:highlight w:val="yellow"/>
+        </w:rPr>
+      </w:pPr>
+      <w:r>
+        <w:rPr>
+          <w:highlight w:val="yellow"/>
+        </w:rPr>
+        <w:t xml:space="preserve">        private IEnumerable&lt;SelectList&gt; FilteredPaymentTypes()</w:t>
+      </w:r>
+    </w:p>
+    <w:p>
+      <w:pPr>
+        <w:pStyle w:val="SAGETextCodesection"/>
+        <w:rPr>
+          <w:highlight w:val="yellow"/>
+        </w:rPr>
+      </w:pPr>
+      <w:r>
+        <w:rPr>
+          <w:highlight w:val="yellow"/>
+        </w:rPr>
+        <w:t xml:space="preserve">        {</w:t>
+      </w:r>
+    </w:p>
+    <w:p>
+      <w:pPr>
+        <w:pStyle w:val="SAGETextCodesection"/>
+        <w:rPr>
+          <w:highlight w:val="yellow"/>
+        </w:rPr>
+      </w:pPr>
+      <w:r>
+        <w:rPr>
+          <w:highlight w:val="yellow"/>
+        </w:rPr>
+        <w:t xml:space="preserve">            // Locals</w:t>
+      </w:r>
+    </w:p>
+    <w:p>
+      <w:pPr>
+        <w:pStyle w:val="SAGETextCodesection"/>
+        <w:rPr>
+          <w:highlight w:val="yellow"/>
+        </w:rPr>
+      </w:pPr>
+      <w:r>
+        <w:rPr>
+          <w:highlight w:val="yellow"/>
+        </w:rPr>
+        <w:t xml:space="preserve">            var isModuleActive = Service.IsModuleActive(PaymentAndProcessingModuleId);</w:t>
+      </w:r>
+    </w:p>
+    <w:p>
+      <w:pPr>
+        <w:pStyle w:val="SAGETextCodesection"/>
+        <w:rPr>
+          <w:highlight w:val="yellow"/>
+        </w:rPr>
+      </w:pPr>
+      <w:r>
+        <w:rPr>
+          <w:highlight w:val="yellow"/>
+        </w:rPr>
+        <w:t xml:space="preserve">            var paymentTypes = EnumUtility.GetItems&lt;PaymentType&gt;();</w:t>
+      </w:r>
+    </w:p>
+    <w:p>
+      <w:pPr>
+        <w:pStyle w:val="SAGETextCodesection"/>
+        <w:rPr>
+          <w:highlight w:val="yellow"/>
+        </w:rPr>
+      </w:pPr>
+    </w:p>
+    <w:p>
+      <w:pPr>
+        <w:pStyle w:val="SAGETextCodesection"/>
+        <w:rPr>
+          <w:highlight w:val="yellow"/>
+        </w:rPr>
+      </w:pPr>
+      <w:r>
+        <w:rPr>
+          <w:highlight w:val="yellow"/>
+        </w:rPr>
+        <w:t xml:space="preserve">            // Filter list if module is not active</w:t>
+      </w:r>
+    </w:p>
+    <w:p>
+      <w:pPr>
+        <w:pStyle w:val="SAGETextCodesection"/>
+        <w:rPr>
+          <w:highlight w:val="yellow"/>
+        </w:rPr>
+      </w:pPr>
+      <w:r>
+        <w:rPr>
+          <w:highlight w:val="yellow"/>
+        </w:rPr>
+        <w:t xml:space="preserve">            if (paymentTypes != null &amp;&amp; !isModuleActive)</w:t>
+      </w:r>
+    </w:p>
+    <w:p>
+      <w:pPr>
+        <w:pStyle w:val="SAGETextCodesection"/>
+        <w:rPr>
+          <w:highlight w:val="yellow"/>
+        </w:rPr>
+      </w:pPr>
+      <w:r>
+        <w:rPr>
+          <w:highlight w:val="yellow"/>
+        </w:rPr>
+        <w:t xml:space="preserve">            {</w:t>
+      </w:r>
+    </w:p>
+    <w:p>
+      <w:pPr>
+        <w:pStyle w:val="SAGETextCodesection"/>
+        <w:rPr>
+          <w:highlight w:val="yellow"/>
+        </w:rPr>
+      </w:pPr>
+      <w:r>
+        <w:rPr>
+          <w:highlight w:val="yellow"/>
+        </w:rPr>
+        <w:t xml:space="preserve">                paymentTypes = from selectList in paymentTypes where</w:t>
+      </w:r>
+    </w:p>
+    <w:p>
+      <w:pPr>
+        <w:pStyle w:val="SAGETextCodesection"/>
+        <w:rPr>
+          <w:highlight w:val="yellow"/>
+        </w:rPr>
+      </w:pPr>
+      <w:r>
+        <w:rPr>
+          <w:highlight w:val="yellow"/>
+        </w:rPr>
+        <w:t xml:space="preserve">                                   Convert.ToInt16(selectList.Value) != PaymentProcessing</w:t>
+      </w:r>
+    </w:p>
+    <w:p>
+      <w:pPr>
+        <w:pStyle w:val="SAGETextCodesection"/>
+        <w:rPr>
+          <w:highlight w:val="yellow"/>
+        </w:rPr>
+      </w:pPr>
+      <w:r>
+        <w:rPr>
+          <w:highlight w:val="yellow"/>
+        </w:rPr>
+        <w:t xml:space="preserve">                               select selectList;</w:t>
+      </w:r>
+    </w:p>
+    <w:p>
+      <w:pPr>
+        <w:pStyle w:val="SAGETextCodesection"/>
+        <w:rPr>
+          <w:highlight w:val="yellow"/>
+        </w:rPr>
+      </w:pPr>
+      <w:r>
+        <w:rPr>
+          <w:highlight w:val="yellow"/>
+        </w:rPr>
+        <w:t xml:space="preserve">            }</w:t>
+      </w:r>
+    </w:p>
+    <w:p>
+      <w:pPr>
+        <w:pStyle w:val="SAGETextCodesection"/>
+        <w:rPr>
+          <w:highlight w:val="yellow"/>
+        </w:rPr>
+      </w:pPr>
+    </w:p>
+    <w:p>
+      <w:pPr>
+        <w:pStyle w:val="SAGETextCodesection"/>
+        <w:rPr>
+          <w:highlight w:val="yellow"/>
+        </w:rPr>
+      </w:pPr>
+      <w:r>
+        <w:rPr>
+          <w:highlight w:val="yellow"/>
+        </w:rPr>
+        <w:t xml:space="preserve">            return paymentTypes;</w:t>
+      </w:r>
+    </w:p>
+    <w:p>
+      <w:pPr>
+        <w:pStyle w:val="SAGETextCodesection"/>
+      </w:pPr>
+      <w:r>
+        <w:rPr>
+          <w:highlight w:val="yellow"/>
+        </w:rPr>
+        <w:t xml:space="preserve">        }</w:t>
+      </w:r>
+    </w:p>
     <w:bookmarkEnd w:id="49"/>
-    <w:p>
-      <w:pPr>
-        <w:pStyle w:val="SAGETextCodesection"/>
-      </w:pPr>
-      <w:r>
-        <w:t xml:space="preserve">            };</w:t>
-      </w:r>
-    </w:p>
-    <w:p>
-      <w:pPr>
-        <w:pStyle w:val="SAGETextCodesection"/>
-      </w:pPr>
-      <w:r>
-        <w:t xml:space="preserve">        }</w:t>
-      </w:r>
-    </w:p>
-    <w:p>
-      <w:pPr>
-        <w:pStyle w:val="SAGETextCodesection"/>
-      </w:pPr>
-    </w:p>
-    <w:p>
-      <w:pPr>
-        <w:pStyle w:val="SAGETextCodesection"/>
-        <w:rPr>
-          <w:highlight w:val="yellow"/>
-        </w:rPr>
-      </w:pPr>
-      <w:bookmarkStart w:id="50" w:name="OLE_LINK18"/>
-      <w:bookmarkStart w:id="51" w:name="OLE_LINK19"/>
-      <w:r>
-        <w:t xml:space="preserve">        </w:t>
-      </w:r>
-      <w:r>
-        <w:rPr>
-          <w:highlight w:val="yellow"/>
-        </w:rPr>
-        <w:t>/// &lt;summary&gt;</w:t>
-      </w:r>
-    </w:p>
-    <w:p>
-      <w:pPr>
-        <w:pStyle w:val="SAGETextCodesection"/>
-        <w:rPr>
-          <w:highlight w:val="yellow"/>
-        </w:rPr>
-      </w:pPr>
-      <w:r>
-        <w:rPr>
-          <w:highlight w:val="yellow"/>
-        </w:rPr>
-        <w:t xml:space="preserve">        /// Filter Payment Types</w:t>
-      </w:r>
-    </w:p>
-    <w:p>
-      <w:pPr>
-        <w:pStyle w:val="SAGETextCodesection"/>
-        <w:rPr>
-          <w:highlight w:val="yellow"/>
-        </w:rPr>
-      </w:pPr>
-      <w:r>
-        <w:rPr>
-          <w:highlight w:val="yellow"/>
-        </w:rPr>
-        <w:t xml:space="preserve">        /// &lt;/summary&gt;</w:t>
-      </w:r>
-    </w:p>
-    <w:p>
-      <w:pPr>
-        <w:pStyle w:val="SAGETextCodesection"/>
-        <w:rPr>
-          <w:highlight w:val="yellow"/>
-        </w:rPr>
-      </w:pPr>
-      <w:r>
-        <w:rPr>
-          <w:highlight w:val="yellow"/>
-        </w:rPr>
-        <w:t xml:space="preserve">        /// &lt;returns&gt;Filtered List&lt;/returns&gt;</w:t>
-      </w:r>
-    </w:p>
-    <w:p>
-      <w:pPr>
-        <w:pStyle w:val="SAGETextCodesection"/>
-        <w:rPr>
-          <w:highlight w:val="yellow"/>
-        </w:rPr>
-      </w:pPr>
-      <w:r>
-        <w:rPr>
-          <w:highlight w:val="yellow"/>
-        </w:rPr>
-        <w:t xml:space="preserve">        private IEnumerable&lt;SelectList&gt; FilteredPaymentTypes()</w:t>
-      </w:r>
-    </w:p>
-    <w:p>
-      <w:pPr>
-        <w:pStyle w:val="SAGETextCodesection"/>
-        <w:rPr>
-          <w:highlight w:val="yellow"/>
-        </w:rPr>
-      </w:pPr>
-      <w:r>
-        <w:rPr>
-          <w:highlight w:val="yellow"/>
-        </w:rPr>
-        <w:t xml:space="preserve">        {</w:t>
-      </w:r>
-    </w:p>
-    <w:p>
-      <w:pPr>
-        <w:pStyle w:val="SAGETextCodesection"/>
-        <w:rPr>
-          <w:highlight w:val="yellow"/>
-        </w:rPr>
-      </w:pPr>
-      <w:r>
-        <w:rPr>
-          <w:highlight w:val="yellow"/>
-        </w:rPr>
-        <w:t xml:space="preserve">            // Locals</w:t>
-      </w:r>
-    </w:p>
-    <w:p>
-      <w:pPr>
-        <w:pStyle w:val="SAGETextCodesection"/>
-        <w:rPr>
-          <w:highlight w:val="yellow"/>
-        </w:rPr>
-      </w:pPr>
-      <w:r>
-        <w:rPr>
-          <w:highlight w:val="yellow"/>
-        </w:rPr>
-        <w:t xml:space="preserve">            var isModuleActive = Service.IsModuleActive(PaymentAndProcessingModuleId);</w:t>
-      </w:r>
-    </w:p>
-    <w:p>
-      <w:pPr>
-        <w:pStyle w:val="SAGETextCodesection"/>
-        <w:rPr>
-          <w:highlight w:val="yellow"/>
-        </w:rPr>
-      </w:pPr>
-      <w:r>
-        <w:rPr>
-          <w:highlight w:val="yellow"/>
-        </w:rPr>
-        <w:t xml:space="preserve">            var paymentTypes = EnumUtility.GetItems&lt;PaymentType&gt;();</w:t>
-      </w:r>
-    </w:p>
-    <w:p>
-      <w:pPr>
-        <w:pStyle w:val="SAGETextCodesection"/>
-        <w:rPr>
-          <w:highlight w:val="yellow"/>
-        </w:rPr>
-      </w:pPr>
-    </w:p>
-    <w:p>
-      <w:pPr>
-        <w:pStyle w:val="SAGETextCodesection"/>
-        <w:rPr>
-          <w:highlight w:val="yellow"/>
-        </w:rPr>
-      </w:pPr>
-      <w:r>
-        <w:rPr>
-          <w:highlight w:val="yellow"/>
-        </w:rPr>
-        <w:t xml:space="preserve">            // Filter list if module is not active</w:t>
-      </w:r>
-    </w:p>
-    <w:p>
-      <w:pPr>
-        <w:pStyle w:val="SAGETextCodesection"/>
-        <w:rPr>
-          <w:highlight w:val="yellow"/>
-        </w:rPr>
-      </w:pPr>
-      <w:r>
-        <w:rPr>
-          <w:highlight w:val="yellow"/>
-        </w:rPr>
-        <w:t xml:space="preserve">            if (paymentTypes != null &amp;&amp; !isModuleActive)</w:t>
-      </w:r>
-    </w:p>
-    <w:p>
-      <w:pPr>
-        <w:pStyle w:val="SAGETextCodesection"/>
-        <w:rPr>
-          <w:highlight w:val="yellow"/>
-        </w:rPr>
-      </w:pPr>
-      <w:r>
-        <w:rPr>
-          <w:highlight w:val="yellow"/>
-        </w:rPr>
-        <w:t xml:space="preserve">            {</w:t>
-      </w:r>
-    </w:p>
-    <w:p>
-      <w:pPr>
-        <w:pStyle w:val="SAGETextCodesection"/>
-        <w:rPr>
-          <w:highlight w:val="yellow"/>
-        </w:rPr>
-      </w:pPr>
-      <w:r>
-        <w:rPr>
-          <w:highlight w:val="yellow"/>
-        </w:rPr>
-        <w:t xml:space="preserve">                paymentTypes = from selectList in paymentTypes where</w:t>
-      </w:r>
-    </w:p>
-    <w:p>
-      <w:pPr>
-        <w:pStyle w:val="SAGETextCodesection"/>
-        <w:rPr>
-          <w:highlight w:val="yellow"/>
-        </w:rPr>
-      </w:pPr>
-      <w:r>
-        <w:rPr>
-          <w:highlight w:val="yellow"/>
-        </w:rPr>
-        <w:t xml:space="preserve">                                   Convert.ToInt16(selectList.Value) != PaymentProcessing</w:t>
-      </w:r>
-    </w:p>
-    <w:p>
-      <w:pPr>
-        <w:pStyle w:val="SAGETextCodesection"/>
-        <w:rPr>
-          <w:highlight w:val="yellow"/>
-        </w:rPr>
-      </w:pPr>
-      <w:r>
-        <w:rPr>
-          <w:highlight w:val="yellow"/>
-        </w:rPr>
-        <w:t xml:space="preserve">                               select selectList;</w:t>
-      </w:r>
-    </w:p>
-    <w:p>
-      <w:pPr>
-        <w:pStyle w:val="SAGETextCodesection"/>
-        <w:rPr>
-          <w:highlight w:val="yellow"/>
-        </w:rPr>
-      </w:pPr>
-      <w:r>
-        <w:rPr>
-          <w:highlight w:val="yellow"/>
-        </w:rPr>
-        <w:t xml:space="preserve">            }</w:t>
-      </w:r>
-    </w:p>
-    <w:p>
-      <w:pPr>
-        <w:pStyle w:val="SAGETextCodesection"/>
-        <w:rPr>
-          <w:highlight w:val="yellow"/>
-        </w:rPr>
-      </w:pPr>
-    </w:p>
-    <w:p>
-      <w:pPr>
-        <w:pStyle w:val="SAGETextCodesection"/>
-        <w:rPr>
-          <w:highlight w:val="yellow"/>
-        </w:rPr>
-      </w:pPr>
-      <w:r>
-        <w:rPr>
-          <w:highlight w:val="yellow"/>
-        </w:rPr>
-        <w:t xml:space="preserve">            return paymentTypes;</w:t>
-      </w:r>
-    </w:p>
-    <w:p>
-      <w:pPr>
-        <w:pStyle w:val="SAGETextCodesection"/>
-      </w:pPr>
-      <w:r>
-        <w:rPr>
-          <w:highlight w:val="yellow"/>
-        </w:rPr>
-        <w:t xml:space="preserve">        }</w:t>
-      </w:r>
-    </w:p>
     <w:bookmarkEnd w:id="50"/>
-    <w:bookmarkEnd w:id="51"/>
     <w:p>
       <w:pPr>
         <w:pStyle w:val="SAGETextCodesection"/>
@@ -10658,11 +10659,11 @@
       <w:pPr>
         <w:pStyle w:val="SAGEHeading2"/>
       </w:pPr>
-      <w:bookmarkStart w:id="52" w:name="_Toc499907688"/>
+      <w:bookmarkStart w:id="51" w:name="_Toc499907688"/>
       <w:r>
         <w:t>Payment Codes Controller</w:t>
       </w:r>
-      <w:bookmarkEnd w:id="52"/>
+      <w:bookmarkEnd w:id="51"/>
     </w:p>
     <w:p>
       <w:pPr>
@@ -12173,8 +12174,8 @@
           <w:highlight w:val="yellow"/>
         </w:rPr>
       </w:pPr>
-      <w:bookmarkStart w:id="53" w:name="OLE_LINK20"/>
-      <w:bookmarkStart w:id="54" w:name="OLE_LINK21"/>
+      <w:bookmarkStart w:id="52" w:name="OLE_LINK20"/>
+      <w:bookmarkStart w:id="53" w:name="OLE_LINK21"/>
       <w:r>
         <w:t xml:space="preserve">        </w:t>
       </w:r>
@@ -12449,8 +12450,8 @@
         <w:t xml:space="preserve">        }</w:t>
       </w:r>
     </w:p>
+    <w:bookmarkEnd w:id="52"/>
     <w:bookmarkEnd w:id="53"/>
-    <w:bookmarkEnd w:id="54"/>
     <w:p>
       <w:pPr>
         <w:pStyle w:val="SAGETextCodesection"/>
@@ -12484,11 +12485,11 @@
       <w:pPr>
         <w:pStyle w:val="SAGEHeading2"/>
       </w:pPr>
-      <w:bookmarkStart w:id="55" w:name="_Toc499907689"/>
+      <w:bookmarkStart w:id="54" w:name="_Toc499907689"/>
       <w:r>
         <w:t>Payment Codes Partial Razor View</w:t>
       </w:r>
-      <w:bookmarkEnd w:id="55"/>
+      <w:bookmarkEnd w:id="54"/>
     </w:p>
     <w:p>
       <w:pPr>
@@ -12565,7 +12566,7 @@
       <w:pPr>
         <w:pStyle w:val="SAGETextCodesection"/>
       </w:pPr>
-      <w:bookmarkStart w:id="56" w:name="OLE_LINK22"/>
+      <w:bookmarkStart w:id="55" w:name="OLE_LINK22"/>
       <w:r>
         <w:rPr>
           <w:highlight w:val="yellow"/>
@@ -14804,7 +14805,7 @@
           <w:highlight w:val="green"/>
         </w:rPr>
       </w:pPr>
-      <w:bookmarkStart w:id="57" w:name="OLE_LINK23"/>
+      <w:bookmarkStart w:id="56" w:name="OLE_LINK23"/>
       <w:r>
         <w:rPr>
           <w:highlight w:val="green"/>
@@ -15132,7 +15133,7 @@
         <w:t xml:space="preserve">    &lt;/div&gt;</w:t>
       </w:r>
     </w:p>
-    <w:bookmarkEnd w:id="57"/>
+    <w:bookmarkEnd w:id="56"/>
     <w:p>
       <w:pPr>
         <w:pStyle w:val="SAGETextCodesection"/>
@@ -15202,15 +15203,15 @@
       <w:pPr>
         <w:pStyle w:val="SAGEHeading2"/>
       </w:pPr>
-      <w:bookmarkStart w:id="58" w:name="_Toc499907690"/>
-      <w:bookmarkEnd w:id="56"/>
+      <w:bookmarkStart w:id="57" w:name="_Toc499907690"/>
+      <w:bookmarkEnd w:id="55"/>
       <w:r>
         <w:t xml:space="preserve">Payment Codes </w:t>
       </w:r>
       <w:r>
         <w:t>Repository JavaScript</w:t>
       </w:r>
-      <w:bookmarkEnd w:id="58"/>
+      <w:bookmarkEnd w:id="57"/>
     </w:p>
     <w:p>
       <w:pPr>
@@ -15564,8 +15565,8 @@
       <w:r>
         <w:t xml:space="preserve">    </w:t>
       </w:r>
-      <w:bookmarkStart w:id="59" w:name="OLE_LINK24"/>
-      <w:bookmarkStart w:id="60" w:name="OLE_LINK25"/>
+      <w:bookmarkStart w:id="58" w:name="OLE_LINK24"/>
+      <w:bookmarkStart w:id="59" w:name="OLE_LINK25"/>
       <w:r>
         <w:t>}</w:t>
       </w:r>
@@ -15623,8 +15624,8 @@
         <w:t xml:space="preserve">    }</w:t>
       </w:r>
     </w:p>
+    <w:bookmarkEnd w:id="58"/>
     <w:bookmarkEnd w:id="59"/>
-    <w:bookmarkEnd w:id="60"/>
     <w:p>
       <w:pPr>
         <w:pStyle w:val="SAGETextCodesection"/>
@@ -15637,11 +15638,11 @@
       <w:pPr>
         <w:pStyle w:val="SAGEHeading2"/>
       </w:pPr>
-      <w:bookmarkStart w:id="61" w:name="_Toc499907691"/>
+      <w:bookmarkStart w:id="60" w:name="_Toc499907691"/>
       <w:r>
         <w:t>Payment Codes Knockout Binding JavaScript</w:t>
       </w:r>
-      <w:bookmarkEnd w:id="61"/>
+      <w:bookmarkEnd w:id="60"/>
     </w:p>
     <w:p>
       <w:pPr>
@@ -15788,8 +15789,8 @@
           <w:highlight w:val="yellow"/>
         </w:rPr>
       </w:pPr>
-      <w:bookmarkStart w:id="62" w:name="OLE_LINK26"/>
-      <w:bookmarkStart w:id="63" w:name="OLE_LINK27"/>
+      <w:bookmarkStart w:id="61" w:name="OLE_LINK26"/>
+      <w:bookmarkStart w:id="62" w:name="OLE_LINK27"/>
       <w:r>
         <w:t xml:space="preserve">    </w:t>
       </w:r>
@@ -16136,8 +16137,8 @@
         <w:t xml:space="preserve">    });</w:t>
       </w:r>
     </w:p>
+    <w:bookmarkEnd w:id="61"/>
     <w:bookmarkEnd w:id="62"/>
-    <w:bookmarkEnd w:id="63"/>
     <w:p>
       <w:pPr>
         <w:pStyle w:val="SAGETextCodesection"/>
@@ -16150,7 +16151,7 @@
       <w:pPr>
         <w:pStyle w:val="SAGEHeading2"/>
       </w:pPr>
-      <w:bookmarkStart w:id="64" w:name="_Toc499907692"/>
+      <w:bookmarkStart w:id="63" w:name="_Toc499907692"/>
       <w:r>
         <w:t>Payment Codes Behavio</w:t>
       </w:r>
@@ -16160,7 +16161,7 @@
       <w:r>
         <w:t>r JavaScript</w:t>
       </w:r>
-      <w:bookmarkEnd w:id="64"/>
+      <w:bookmarkEnd w:id="63"/>
     </w:p>
     <w:p>
       <w:pPr>
@@ -16260,8 +16261,8 @@
       <w:pPr>
         <w:pStyle w:val="SAGETextCodesection"/>
       </w:pPr>
-      <w:bookmarkStart w:id="65" w:name="OLE_LINK28"/>
-      <w:bookmarkStart w:id="66" w:name="OLE_LINK29"/>
+      <w:bookmarkStart w:id="64" w:name="OLE_LINK28"/>
+      <w:bookmarkStart w:id="65" w:name="OLE_LINK29"/>
       <w:r>
         <w:t xml:space="preserve">    </w:t>
       </w:r>
@@ -16272,22 +16273,88 @@
         <w:t>status: { InActive: 0, Active: 1 },</w:t>
       </w:r>
     </w:p>
+    <w:bookmarkEnd w:id="64"/>
     <w:bookmarkEnd w:id="65"/>
+    <w:p>
+      <w:pPr>
+        <w:pStyle w:val="SAGETextCodesection"/>
+      </w:pPr>
+      <w:r>
+        <w:t xml:space="preserve">    ignoreIsDirtyProperties: ["PaymentCode"],</w:t>
+      </w:r>
+    </w:p>
+    <w:p>
+      <w:pPr>
+        <w:pStyle w:val="SAGETextCodesection"/>
+      </w:pPr>
+      <w:bookmarkStart w:id="66" w:name="OLE_LINK30"/>
+      <w:bookmarkStart w:id="67" w:name="OLE_LINK31"/>
+      <w:r>
+        <w:t xml:space="preserve">    </w:t>
+      </w:r>
+      <w:r>
+        <w:rPr>
+          <w:highlight w:val="yellow"/>
+        </w:rPr>
+        <w:t>computedProperties: ["UIMode", "Inactive", "ComputedInactiveDate"</w:t>
+      </w:r>
+      <w:r>
+        <w:rPr>
+          <w:highlight w:val="yellow"/>
+        </w:rPr>
+        <w:t xml:space="preserve">, </w:t>
+      </w:r>
+      <w:r>
+        <w:rPr>
+          <w:highlight w:val="yellow"/>
+        </w:rPr>
+        <w:t>"Computed</w:t>
+      </w:r>
+      <w:r>
+        <w:rPr>
+          <w:highlight w:val="yellow"/>
+        </w:rPr>
+        <w:t>LastMaintainedDate</w:t>
+      </w:r>
+      <w:r>
+        <w:rPr>
+          <w:highlight w:val="yellow"/>
+        </w:rPr>
+        <w:t>"],</w:t>
+      </w:r>
+    </w:p>
     <w:bookmarkEnd w:id="66"/>
-    <w:p>
-      <w:pPr>
-        <w:pStyle w:val="SAGETextCodesection"/>
-      </w:pPr>
-      <w:r>
-        <w:t xml:space="preserve">    ignoreIsDirtyProperties: ["PaymentCode"],</w:t>
-      </w:r>
-    </w:p>
-    <w:p>
-      <w:pPr>
-        <w:pStyle w:val="SAGETextCodesection"/>
-      </w:pPr>
-      <w:bookmarkStart w:id="67" w:name="OLE_LINK30"/>
-      <w:bookmarkStart w:id="68" w:name="OLE_LINK31"/>
+    <w:bookmarkEnd w:id="67"/>
+    <w:p>
+      <w:pPr>
+        <w:pStyle w:val="SAGETextCodesection"/>
+      </w:pPr>
+      <w:r>
+        <w:t xml:space="preserve">    hasKoBindingApplied: false,</w:t>
+      </w:r>
+    </w:p>
+    <w:p>
+      <w:pPr>
+        <w:pStyle w:val="SAGETextCodesection"/>
+      </w:pPr>
+      <w:r>
+        <w:t xml:space="preserve">    isKendoControlNotInitialised: false,</w:t>
+      </w:r>
+    </w:p>
+    <w:p>
+      <w:pPr>
+        <w:pStyle w:val="SAGETextCodesection"/>
+      </w:pPr>
+      <w:r>
+        <w:t xml:space="preserve">    paymentCode: null,</w:t>
+      </w:r>
+    </w:p>
+    <w:p>
+      <w:pPr>
+        <w:pStyle w:val="SAGETextCodesection"/>
+      </w:pPr>
+      <w:bookmarkStart w:id="68" w:name="OLE_LINK32"/>
+      <w:bookmarkStart w:id="69" w:name="OLE_LINK33"/>
       <w:r>
         <w:t xml:space="preserve">    </w:t>
       </w:r>
@@ -16295,77 +16362,11 @@
         <w:rPr>
           <w:highlight w:val="yellow"/>
         </w:rPr>
-        <w:t>computedProperties: ["UIMode", "Inactive", "ComputedInactiveDate"</w:t>
-      </w:r>
-      <w:r>
-        <w:rPr>
-          <w:highlight w:val="yellow"/>
-        </w:rPr>
-        <w:t xml:space="preserve">, </w:t>
-      </w:r>
-      <w:r>
-        <w:rPr>
-          <w:highlight w:val="yellow"/>
-        </w:rPr>
-        <w:t>"Computed</w:t>
-      </w:r>
-      <w:r>
-        <w:rPr>
-          <w:highlight w:val="yellow"/>
-        </w:rPr>
-        <w:t>LastMaintainedDate</w:t>
-      </w:r>
-      <w:r>
-        <w:rPr>
-          <w:highlight w:val="yellow"/>
-        </w:rPr>
-        <w:t>"],</w:t>
-      </w:r>
-    </w:p>
-    <w:bookmarkEnd w:id="67"/>
+        <w:t>checkStatus: true,</w:t>
+      </w:r>
+    </w:p>
     <w:bookmarkEnd w:id="68"/>
-    <w:p>
-      <w:pPr>
-        <w:pStyle w:val="SAGETextCodesection"/>
-      </w:pPr>
-      <w:r>
-        <w:t xml:space="preserve">    hasKoBindingApplied: false,</w:t>
-      </w:r>
-    </w:p>
-    <w:p>
-      <w:pPr>
-        <w:pStyle w:val="SAGETextCodesection"/>
-      </w:pPr>
-      <w:r>
-        <w:t xml:space="preserve">    isKendoControlNotInitialised: false,</w:t>
-      </w:r>
-    </w:p>
-    <w:p>
-      <w:pPr>
-        <w:pStyle w:val="SAGETextCodesection"/>
-      </w:pPr>
-      <w:r>
-        <w:t xml:space="preserve">    paymentCode: null,</w:t>
-      </w:r>
-    </w:p>
-    <w:p>
-      <w:pPr>
-        <w:pStyle w:val="SAGETextCodesection"/>
-      </w:pPr>
-      <w:bookmarkStart w:id="69" w:name="OLE_LINK32"/>
-      <w:bookmarkStart w:id="70" w:name="OLE_LINK33"/>
-      <w:r>
-        <w:t xml:space="preserve">    </w:t>
-      </w:r>
-      <w:r>
-        <w:rPr>
-          <w:highlight w:val="yellow"/>
-        </w:rPr>
-        <w:t>checkStatus: true,</w:t>
-      </w:r>
-    </w:p>
     <w:bookmarkEnd w:id="69"/>
-    <w:bookmarkEnd w:id="70"/>
     <w:p>
       <w:pPr>
         <w:pStyle w:val="SAGETextCodesection"/>
@@ -16852,12 +16853,12 @@
           <w:highlight w:val="yellow"/>
         </w:rPr>
       </w:pPr>
-      <w:bookmarkStart w:id="71" w:name="OLE_LINK34"/>
-      <w:bookmarkStart w:id="72" w:name="OLE_LINK35"/>
+      <w:bookmarkStart w:id="70" w:name="OLE_LINK34"/>
+      <w:bookmarkStart w:id="71" w:name="OLE_LINK35"/>
       <w:r>
         <w:t xml:space="preserve">    </w:t>
       </w:r>
-      <w:bookmarkStart w:id="73" w:name="OLE_LINK53"/>
+      <w:bookmarkStart w:id="72" w:name="OLE_LINK53"/>
       <w:r>
         <w:rPr>
           <w:highlight w:val="yellow"/>
@@ -16890,9 +16891,9 @@
         <w:t xml:space="preserve">    },</w:t>
       </w:r>
     </w:p>
+    <w:bookmarkEnd w:id="70"/>
     <w:bookmarkEnd w:id="71"/>
     <w:bookmarkEnd w:id="72"/>
-    <w:bookmarkEnd w:id="73"/>
     <w:p>
       <w:pPr>
         <w:pStyle w:val="SAGETextCodesection"/>
@@ -17180,12 +17181,12 @@
       <w:r>
         <w:t xml:space="preserve">    </w:t>
       </w:r>
-      <w:bookmarkStart w:id="74" w:name="OLE_LINK54"/>
+      <w:bookmarkStart w:id="73" w:name="OLE_LINK54"/>
       <w:r>
         <w:t>}</w:t>
       </w:r>
-      <w:bookmarkStart w:id="75" w:name="OLE_LINK36"/>
-      <w:bookmarkStart w:id="76" w:name="OLE_LINK37"/>
+      <w:bookmarkStart w:id="74" w:name="OLE_LINK36"/>
+      <w:bookmarkStart w:id="75" w:name="OLE_LINK37"/>
       <w:r>
         <w:rPr>
           <w:highlight w:val="yellow"/>
@@ -17366,9 +17367,9 @@
         <w:t xml:space="preserve">    }</w:t>
       </w:r>
     </w:p>
+    <w:bookmarkEnd w:id="73"/>
     <w:bookmarkEnd w:id="74"/>
     <w:bookmarkEnd w:id="75"/>
-    <w:bookmarkEnd w:id="76"/>
     <w:p>
       <w:pPr>
         <w:pStyle w:val="SAGETextCodesection"/>
@@ -17413,6 +17414,8 @@
       <w:pPr>
         <w:pStyle w:val="SAGETextCodesection"/>
       </w:pPr>
+      <w:bookmarkStart w:id="76" w:name="_GoBack"/>
+      <w:bookmarkEnd w:id="76"/>
     </w:p>
     <w:p>
       <w:pPr>
@@ -18106,21 +18109,21 @@
       <w:r>
         <w:t xml:space="preserve">                </w:t>
       </w:r>
-      <w:bookmarkStart w:id="92" w:name="OLE_LINK46"/>
-      <w:bookmarkStart w:id="93" w:name="OLE_LINK47"/>
-      <w:bookmarkStart w:id="94" w:name="OLE_LINK62"/>
-      <w:bookmarkStart w:id="95" w:name="OLE_LINK63"/>
+      <w:bookmarkStart w:id="92" w:name="OLE_LINK62"/>
+      <w:bookmarkStart w:id="93" w:name="OLE_LINK63"/>
+      <w:bookmarkStart w:id="94" w:name="OLE_LINK46"/>
+      <w:bookmarkStart w:id="95" w:name="OLE_LINK47"/>
       <w:r>
         <w:rPr>
           <w:highlight w:val="yellow"/>
         </w:rPr>
         <w:t>$("#ddlPaymentType").data("kendoDropDownList").value(modelData.PaymentType());</w:t>
       </w:r>
-      <w:bookmarkEnd w:id="94"/>
-      <w:bookmarkEnd w:id="95"/>
-    </w:p>
-    <w:bookmarkEnd w:id="92"/>
-    <w:bookmarkEnd w:id="93"/>
+      <w:bookmarkEnd w:id="92"/>
+      <w:bookmarkEnd w:id="93"/>
+    </w:p>
+    <w:bookmarkEnd w:id="94"/>
+    <w:bookmarkEnd w:id="95"/>
     <w:p>
       <w:pPr>
         <w:pStyle w:val="SAGETextCodesection"/>
@@ -18325,81 +18328,99 @@
       <w:pPr>
         <w:pStyle w:val="SAGETextCodesection"/>
       </w:pPr>
-      <w:bookmarkStart w:id="96" w:name="OLE_LINK48"/>
-      <w:bookmarkStart w:id="97" w:name="OLE_LINK49"/>
-      <w:r>
-        <w:t xml:space="preserve">        </w:t>
-      </w:r>
-      <w:r>
-        <w:rPr>
-          <w:highlight w:val="yellow"/>
-        </w:rPr>
-        <w:t>paymentCodesUI.checkStatus = (data.Status === paymentCodesUI.status.Active);</w:t>
-      </w:r>
-    </w:p>
-    <w:bookmarkEnd w:id="96"/>
-    <w:bookmarkEnd w:id="97"/>
-    <w:p>
-      <w:pPr>
-        <w:pStyle w:val="SAGETextCodesection"/>
-      </w:pPr>
-      <w:r>
-        <w:t xml:space="preserve">        ko.mapping.fromJS(data, {}, modelData);</w:t>
-      </w:r>
-    </w:p>
-    <w:p>
-      <w:pPr>
-        <w:pStyle w:val="SAGETextCodesection"/>
-      </w:pPr>
       <w:r>
         <w:t xml:space="preserve">        paymentCodesUI.finderData = null;</w:t>
       </w:r>
     </w:p>
     <w:p>
       <w:pPr>
-        <w:pStyle w:val="SAGETextCodesection"/>
-      </w:pPr>
-      <w:r>
-        <w:t xml:space="preserve">        modelData.UIMode(sg.utls.OperationMode.SAVE);</w:t>
-      </w:r>
-    </w:p>
-    <w:p>
-      <w:pPr>
-        <w:pStyle w:val="SAGETextCodesection"/>
-      </w:pPr>
-      <w:r>
-        <w:t xml:space="preserve">        </w:t>
-      </w:r>
-      <w:bookmarkStart w:id="98" w:name="OLE_LINK50"/>
-      <w:bookmarkStart w:id="99" w:name="OLE_LINK51"/>
-      <w:bookmarkStart w:id="100" w:name="OLE_LINK64"/>
-      <w:bookmarkStart w:id="101" w:name="OLE_LINK65"/>
-      <w:r>
-        <w:rPr>
-          <w:highlight w:val="yellow"/>
-        </w:rPr>
-        <w:t>$("#ddlPaymentType").data("kendoDropDownList").value(modelData.PaymentType());</w:t>
-      </w:r>
-      <w:bookmarkEnd w:id="100"/>
-      <w:bookmarkEnd w:id="101"/>
-    </w:p>
-    <w:bookmarkEnd w:id="98"/>
-    <w:bookmarkEnd w:id="99"/>
-    <w:p>
-      <w:pPr>
-        <w:pStyle w:val="SAGETextCodesection"/>
-      </w:pPr>
-      <w:r>
-        <w:t xml:space="preserve">        paymentCodesUI.paymentCodesModel.isModelDirty.reset();</w:t>
-      </w:r>
-    </w:p>
-    <w:p>
-      <w:pPr>
-        <w:pStyle w:val="SAGETextCodesection"/>
-      </w:pPr>
-      <w:r>
-        <w:t xml:space="preserve">        paymentCodesUISuccess.setkey();</w:t>
-      </w:r>
+        <w:shd w:val="clear" w:color="auto" w:fill="FFFFFF"/>
+        <w:spacing w:line="285" w:lineRule="atLeast"/>
+        <w:rPr>
+          <w:rFonts w:ascii="Consolas" w:eastAsia="Times New Roman" w:hAnsi="Consolas" w:cs="Times New Roman"/>
+          <w:color w:val="000000"/>
+          <w:sz w:val="21"/>
+          <w:szCs w:val="21"/>
+          <w:lang w:val="en-US"/>
+        </w:rPr>
+      </w:pPr>
+      <w:r>
+        <w:rPr>
+          <w:rFonts w:ascii="Consolas" w:eastAsia="Times New Roman" w:hAnsi="Consolas" w:cs="Times New Roman"/>
+          <w:color w:val="000000"/>
+          <w:sz w:val="21"/>
+          <w:szCs w:val="21"/>
+          <w:lang w:val="en-US"/>
+        </w:rPr>
+        <w:t xml:space="preserve">           </w:t>
+      </w:r>
+      <w:proofErr w:type="gramStart"/>
+      <w:r>
+        <w:rPr>
+          <w:rFonts w:ascii="Consolas" w:eastAsia="Times New Roman" w:hAnsi="Consolas" w:cs="Times New Roman"/>
+          <w:color w:val="000000"/>
+          <w:sz w:val="21"/>
+          <w:szCs w:val="21"/>
+          <w:lang w:val="en-US"/>
+        </w:rPr>
+        <w:t>paymentCode</w:t>
+      </w:r>
+      <w:r>
+        <w:rPr>
+          <w:rFonts w:ascii="Consolas" w:eastAsia="Times New Roman" w:hAnsi="Consolas" w:cs="Times New Roman"/>
+          <w:color w:val="000000"/>
+          <w:sz w:val="21"/>
+          <w:szCs w:val="21"/>
+          <w:lang w:val="en-US"/>
+        </w:rPr>
+        <w:t>s</w:t>
+      </w:r>
+      <w:r>
+        <w:rPr>
+          <w:rFonts w:ascii="Consolas" w:eastAsia="Times New Roman" w:hAnsi="Consolas" w:cs="Times New Roman"/>
+          <w:color w:val="000000"/>
+          <w:sz w:val="21"/>
+          <w:szCs w:val="21"/>
+          <w:lang w:val="en-US"/>
+        </w:rPr>
+        <w:t>Repository.get(</w:t>
+      </w:r>
+      <w:proofErr w:type="gramEnd"/>
+      <w:r>
+        <w:rPr>
+          <w:rFonts w:ascii="Consolas" w:eastAsia="Times New Roman" w:hAnsi="Consolas" w:cs="Times New Roman"/>
+          <w:color w:val="000000"/>
+          <w:sz w:val="21"/>
+          <w:szCs w:val="21"/>
+          <w:lang w:val="en-US"/>
+        </w:rPr>
+        <w:t>data.PaymentCode, paymentCode</w:t>
+      </w:r>
+      <w:r>
+        <w:rPr>
+          <w:rFonts w:ascii="Consolas" w:eastAsia="Times New Roman" w:hAnsi="Consolas" w:cs="Times New Roman"/>
+          <w:color w:val="000000"/>
+          <w:sz w:val="21"/>
+          <w:szCs w:val="21"/>
+          <w:lang w:val="en-US"/>
+        </w:rPr>
+        <w:t>s</w:t>
+      </w:r>
+      <w:r>
+        <w:rPr>
+          <w:rFonts w:ascii="Consolas" w:eastAsia="Times New Roman" w:hAnsi="Consolas" w:cs="Times New Roman"/>
+          <w:color w:val="000000"/>
+          <w:sz w:val="21"/>
+          <w:szCs w:val="21"/>
+          <w:lang w:val="en-US"/>
+        </w:rPr>
+        <w:t>UISuccess.get);</w:t>
+      </w:r>
+    </w:p>
+    <w:p>
+      <w:pPr>
+        <w:pStyle w:val="SAGETextCodesection"/>
+      </w:pPr>
     </w:p>
     <w:p>
       <w:pPr>
@@ -18541,46 +18562,46 @@
         <w:pStyle w:val="SAGETextCodesection"/>
       </w:pPr>
       <w:r>
+        <w:t xml:space="preserve">        return filters;</w:t>
+      </w:r>
+    </w:p>
+    <w:p>
+      <w:pPr>
+        <w:pStyle w:val="SAGETextCodesection"/>
+      </w:pPr>
+      <w:r>
+        <w:t xml:space="preserve">    }</w:t>
+      </w:r>
+    </w:p>
+    <w:p>
+      <w:pPr>
+        <w:pStyle w:val="SAGETextCodesection"/>
+      </w:pPr>
+      <w:r>
+        <w:t>};</w:t>
+      </w:r>
+    </w:p>
+    <w:p>
+      <w:pPr>
+        <w:pStyle w:val="SAGETextCodesection"/>
+      </w:pPr>
+    </w:p>
+    <w:p>
+      <w:pPr>
+        <w:pStyle w:val="SAGETextCodesection"/>
+        <w:spacing w:after="100"/>
+      </w:pPr>
+      <w:r>
+        <w:t>// Initial Entry</w:t>
+      </w:r>
+    </w:p>
+    <w:p>
+      <w:pPr>
+        <w:pStyle w:val="SAGETextCodesection"/>
+        <w:spacing w:after="100"/>
+      </w:pPr>
+      <w:r>
         <w:lastRenderedPageBreak/>
-        <w:t xml:space="preserve">        return filters;</w:t>
-      </w:r>
-    </w:p>
-    <w:p>
-      <w:pPr>
-        <w:pStyle w:val="SAGETextCodesection"/>
-      </w:pPr>
-      <w:r>
-        <w:t xml:space="preserve">    }</w:t>
-      </w:r>
-    </w:p>
-    <w:p>
-      <w:pPr>
-        <w:pStyle w:val="SAGETextCodesection"/>
-      </w:pPr>
-      <w:r>
-        <w:t>};</w:t>
-      </w:r>
-    </w:p>
-    <w:p>
-      <w:pPr>
-        <w:pStyle w:val="SAGETextCodesection"/>
-      </w:pPr>
-    </w:p>
-    <w:p>
-      <w:pPr>
-        <w:pStyle w:val="SAGETextCodesection"/>
-        <w:spacing w:after="100"/>
-      </w:pPr>
-      <w:r>
-        <w:t>// Initial Entry</w:t>
-      </w:r>
-    </w:p>
-    <w:p>
-      <w:pPr>
-        <w:pStyle w:val="SAGETextCodesection"/>
-        <w:spacing w:after="100"/>
-      </w:pPr>
-      <w:r>
         <w:t>$(function () {</w:t>
       </w:r>
     </w:p>
@@ -18658,12 +18679,12 @@
         <w:pStyle w:val="SAGEHeading1"/>
         <w:framePr w:wrap="around"/>
       </w:pPr>
-      <w:bookmarkStart w:id="102" w:name="_Toc499907693"/>
+      <w:bookmarkStart w:id="96" w:name="_Toc499907693"/>
       <w:r>
         <w:lastRenderedPageBreak/>
         <w:t>Review the Screen</w:t>
       </w:r>
-      <w:bookmarkEnd w:id="102"/>
+      <w:bookmarkEnd w:id="96"/>
     </w:p>
     <w:p>
       <w:pPr>
@@ -18929,14 +18950,27 @@
           <w:pPr>
             <w:pStyle w:val="SAGEFooter"/>
           </w:pPr>
-          <w:fldSimple w:instr=" STYLEREF  SAGE_Title  \* MERGEFORMAT ">
-            <w:r>
-              <w:rPr>
-                <w:noProof/>
-              </w:rPr>
-              <w:t>Sage 300 Web Screens SDK</w:t>
-            </w:r>
-          </w:fldSimple>
+          <w:r>
+            <w:fldChar w:fldCharType="begin"/>
+          </w:r>
+          <w:r>
+            <w:instrText xml:space="preserve"> STYLEREF  SAGE_Title  \* MERGEFORMAT </w:instrText>
+          </w:r>
+          <w:r>
+            <w:fldChar w:fldCharType="separate"/>
+          </w:r>
+          <w:r>
+            <w:rPr>
+              <w:noProof/>
+            </w:rPr>
+            <w:t>Sage 300 Web Screens SDK</w:t>
+          </w:r>
+          <w:r>
+            <w:rPr>
+              <w:noProof/>
+            </w:rPr>
+            <w:fldChar w:fldCharType="end"/>
+          </w:r>
           <w:r>
             <w:rPr>
               <w:noProof/>
@@ -18958,6 +18992,7 @@
               <w:docPartUnique/>
             </w:docPartObj>
           </w:sdtPr>
+          <w:sdtEndPr/>
           <w:sdtContent>
             <w:p>
               <w:pPr>
@@ -18987,7 +19022,7 @@
                 <w:rPr>
                   <w:noProof/>
                 </w:rPr>
-                <w:t>21</w:t>
+                <w:t>56</w:t>
               </w:r>
               <w:r>
                 <w:rPr>
@@ -19075,14 +19110,27 @@
           <w:pPr>
             <w:pStyle w:val="SAGEFooter"/>
           </w:pPr>
-          <w:fldSimple w:instr=" STYLEREF  SAGE_Title  \* MERGEFORMAT ">
-            <w:r>
-              <w:rPr>
-                <w:noProof/>
-              </w:rPr>
-              <w:t>Sage 300 Web Screens SDK</w:t>
-            </w:r>
-          </w:fldSimple>
+          <w:r>
+            <w:fldChar w:fldCharType="begin"/>
+          </w:r>
+          <w:r>
+            <w:instrText xml:space="preserve"> STYLEREF  SAGE_Title  \* MERGEFORMAT </w:instrText>
+          </w:r>
+          <w:r>
+            <w:fldChar w:fldCharType="separate"/>
+          </w:r>
+          <w:r>
+            <w:rPr>
+              <w:noProof/>
+            </w:rPr>
+            <w:t>Sage 300 Web Screens SDK</w:t>
+          </w:r>
+          <w:r>
+            <w:rPr>
+              <w:noProof/>
+            </w:rPr>
+            <w:fldChar w:fldCharType="end"/>
+          </w:r>
           <w:r>
             <w:rPr>
               <w:noProof/>
@@ -19104,6 +19152,7 @@
               <w:docPartUnique/>
             </w:docPartObj>
           </w:sdtPr>
+          <w:sdtEndPr/>
           <w:sdtContent>
             <w:p>
               <w:pPr>
@@ -19133,7 +19182,7 @@
                 <w:rPr>
                   <w:noProof/>
                 </w:rPr>
-                <w:t>4</w:t>
+                <w:t>7</w:t>
               </w:r>
               <w:r>
                 <w:rPr>
@@ -19362,7 +19411,7 @@
         <v:path o:extrusionok="f" gradientshapeok="t" o:connecttype="rect"/>
         <o:lock v:ext="edit" aspectratio="t"/>
       </v:shapetype>
-      <v:shape id="_x0000_i1140" type="#_x0000_t75" style="width:20.25pt;height:20.25pt" o:bullet="t">
+      <v:shape id="_x0000_i1027" type="#_x0000_t75" style="width:20.15pt;height:20.15pt" o:bullet="t">
         <v:imagedata r:id="rId1" o:title="clip_image001"/>
       </v:shape>
     </w:pict>
@@ -38294,7 +38343,7 @@
 </file>
 
 <file path=customXml/itemProps1.xml><?xml version="1.0" encoding="utf-8"?>
-<ds:datastoreItem xmlns:ds="http://schemas.openxmlformats.org/officeDocument/2006/customXml" ds:itemID="{AC03E79F-A21E-4216-B219-800EFEF9707A}">
+<ds:datastoreItem xmlns:ds="http://schemas.openxmlformats.org/officeDocument/2006/customXml" ds:itemID="{F6E836ED-5173-4F36-BE88-DE454851B64F}">
   <ds:schemaRefs>
     <ds:schemaRef ds:uri="http://schemas.openxmlformats.org/officeDocument/2006/bibliography"/>
   </ds:schemaRefs>

</xml_diff>

<commit_message>
Documentation updates for release 2019.2 Notes: * Sage300UIWizardPackage.vsix rebuilt so screenshots could be extracted * Sage300Sdk_CodeGenerationWizard.docx has a couple of TODO placeholders for two new option checkboxes (related to new grid and finder)
</commit_message>
<xml_diff>
--- a/docs/development/Sage300SDK_CreatingPaymentCodesScreenTutorial.docx
+++ b/docs/development/Sage300SDK_CreatingPaymentCodesScreenTutorial.docx
@@ -57,13 +57,7 @@
         </w:sectPr>
       </w:pPr>
       <w:r>
-        <w:t>Februrary</w:t>
-      </w:r>
-      <w:r>
-        <w:t xml:space="preserve"> 201</w:t>
-      </w:r>
-      <w:r>
-        <w:t>8</w:t>
+        <w:t>April 2019</w:t>
       </w:r>
     </w:p>
     <w:p>
@@ -83,7 +77,7 @@
         <w:t>Copyright © 201</w:t>
       </w:r>
       <w:r>
-        <w:t>7</w:t>
+        <w:t>9</w:t>
       </w:r>
       <w:r>
         <w:t xml:space="preserve"> The Sage Group plc or its licensors. All rights reserved.</w:t>
@@ -2823,7 +2817,7 @@
         </w:rPr>
         <w:drawing>
           <wp:inline distT="0" distB="0" distL="0" distR="0" wp14:anchorId="6395AA78" wp14:editId="7FB9A2E5">
-            <wp:extent cx="4839119" cy="3543607"/>
+            <wp:extent cx="4462319" cy="3543607"/>
             <wp:effectExtent l="0" t="0" r="0" b="0"/>
             <wp:docPr id="8" name="Picture 8"/>
             <wp:cNvGraphicFramePr>
@@ -2851,7 +2845,7 @@
                   <pic:spPr>
                     <a:xfrm>
                       <a:off x="0" y="0"/>
-                      <a:ext cx="4839119" cy="3543607"/>
+                      <a:ext cx="4462319" cy="3543607"/>
                     </a:xfrm>
                     <a:prstGeom prst="rect">
                       <a:avLst/>
@@ -2863,6 +2857,8 @@
           </wp:inline>
         </w:drawing>
       </w:r>
+      <w:bookmarkStart w:id="12" w:name="_GoBack"/>
+      <w:bookmarkEnd w:id="12"/>
     </w:p>
     <w:p>
       <w:pPr>
@@ -3072,13 +3068,13 @@
       <w:pPr>
         <w:pStyle w:val="SAGEHeading2"/>
       </w:pPr>
-      <w:bookmarkStart w:id="12" w:name="_Toc453606105"/>
-      <w:bookmarkStart w:id="13" w:name="_Toc499907671"/>
+      <w:bookmarkStart w:id="13" w:name="_Toc453606105"/>
+      <w:bookmarkStart w:id="14" w:name="_Toc499907671"/>
       <w:r>
         <w:t>Kendo UI Information</w:t>
       </w:r>
-      <w:bookmarkEnd w:id="12"/>
       <w:bookmarkEnd w:id="13"/>
+      <w:bookmarkEnd w:id="14"/>
     </w:p>
     <w:p>
       <w:pPr>
@@ -3091,7 +3087,7 @@
         <w:lastRenderedPageBreak/>
         <w:drawing>
           <wp:inline distT="0" distB="0" distL="0" distR="0" wp14:anchorId="689391EA" wp14:editId="0051A15E">
-            <wp:extent cx="4839119" cy="3543607"/>
+            <wp:extent cx="4462319" cy="3543607"/>
             <wp:effectExtent l="0" t="0" r="0" b="0"/>
             <wp:docPr id="4" name="Picture 4"/>
             <wp:cNvGraphicFramePr>
@@ -3119,7 +3115,7 @@
                   <pic:spPr>
                     <a:xfrm>
                       <a:off x="0" y="0"/>
-                      <a:ext cx="4839119" cy="3543607"/>
+                      <a:ext cx="4462319" cy="3543607"/>
                     </a:xfrm>
                     <a:prstGeom prst="rect">
                       <a:avLst/>
@@ -3237,11 +3233,11 @@
       <w:pPr>
         <w:pStyle w:val="SAGEHeading2"/>
       </w:pPr>
-      <w:bookmarkStart w:id="14" w:name="_Toc499907672"/>
+      <w:bookmarkStart w:id="15" w:name="_Toc499907672"/>
       <w:r>
         <w:t>Resource Files</w:t>
       </w:r>
-      <w:bookmarkEnd w:id="14"/>
+      <w:bookmarkEnd w:id="15"/>
     </w:p>
     <w:p>
       <w:pPr>
@@ -3254,7 +3250,7 @@
         <w:lastRenderedPageBreak/>
         <w:drawing>
           <wp:inline distT="0" distB="0" distL="0" distR="0" wp14:anchorId="04D5C9F6" wp14:editId="18B1A847">
-            <wp:extent cx="4839119" cy="3543607"/>
+            <wp:extent cx="4462319" cy="3543607"/>
             <wp:effectExtent l="0" t="0" r="0" b="0"/>
             <wp:docPr id="9" name="Picture 9"/>
             <wp:cNvGraphicFramePr>
@@ -3282,7 +3278,7 @@
                   <pic:spPr>
                     <a:xfrm>
                       <a:off x="0" y="0"/>
-                      <a:ext cx="4839119" cy="3543607"/>
+                      <a:ext cx="4462319" cy="3543607"/>
                     </a:xfrm>
                     <a:prstGeom prst="rect">
                       <a:avLst/>
@@ -3391,13 +3387,13 @@
       <w:pPr>
         <w:pStyle w:val="SAGEHeading2"/>
       </w:pPr>
-      <w:bookmarkStart w:id="15" w:name="_Toc453606106"/>
-      <w:bookmarkStart w:id="16" w:name="_Toc499907673"/>
+      <w:bookmarkStart w:id="16" w:name="_Toc453606106"/>
+      <w:bookmarkStart w:id="17" w:name="_Toc499907673"/>
       <w:r>
         <w:t>Generate Solution</w:t>
       </w:r>
-      <w:bookmarkEnd w:id="15"/>
       <w:bookmarkEnd w:id="16"/>
+      <w:bookmarkEnd w:id="17"/>
     </w:p>
     <w:p>
       <w:pPr>
@@ -3410,7 +3406,7 @@
         <w:lastRenderedPageBreak/>
         <w:drawing>
           <wp:inline distT="0" distB="0" distL="0" distR="0" wp14:anchorId="1E58A8EA" wp14:editId="4A54C9A3">
-            <wp:extent cx="4839119" cy="3543607"/>
+            <wp:extent cx="4462319" cy="3543607"/>
             <wp:effectExtent l="0" t="0" r="0" b="0"/>
             <wp:docPr id="6" name="Picture 6"/>
             <wp:cNvGraphicFramePr>
@@ -3438,7 +3434,7 @@
                   <pic:spPr>
                     <a:xfrm>
                       <a:off x="0" y="0"/>
-                      <a:ext cx="4839119" cy="3543607"/>
+                      <a:ext cx="4462319" cy="3543607"/>
                     </a:xfrm>
                     <a:prstGeom prst="rect">
                       <a:avLst/>
@@ -3478,7 +3474,7 @@
         <w:pStyle w:val="SAGEHeading1"/>
         <w:framePr w:w="0" w:hRule="auto" w:wrap="auto" w:vAnchor="margin" w:hAnchor="text" w:yAlign="inline"/>
       </w:pPr>
-      <w:bookmarkStart w:id="17" w:name="_Toc499907674"/>
+      <w:bookmarkStart w:id="18" w:name="_Toc499907674"/>
       <w:r>
         <w:lastRenderedPageBreak/>
         <w:t xml:space="preserve">Code Generation </w:t>
@@ -3486,7 +3482,7 @@
       <w:r>
         <w:t>Wizard</w:t>
       </w:r>
-      <w:bookmarkEnd w:id="17"/>
+      <w:bookmarkEnd w:id="18"/>
     </w:p>
     <w:p>
       <w:pPr>
@@ -3607,14 +3603,14 @@
       <w:pPr>
         <w:pStyle w:val="SAGEHeading2"/>
       </w:pPr>
-      <w:bookmarkStart w:id="18" w:name="_Toc499907675"/>
+      <w:bookmarkStart w:id="19" w:name="_Toc499907675"/>
       <w:r>
         <w:t>Select Code Type</w:t>
       </w:r>
       <w:r>
         <w:t xml:space="preserve"> and Credentials</w:t>
       </w:r>
-      <w:bookmarkEnd w:id="18"/>
+      <w:bookmarkEnd w:id="19"/>
     </w:p>
     <w:p>
       <w:pPr>
@@ -3626,7 +3622,7 @@
         </w:rPr>
         <w:drawing>
           <wp:inline distT="0" distB="0" distL="0" distR="0" wp14:anchorId="331C846F" wp14:editId="68115F87">
-            <wp:extent cx="4534533" cy="5582429"/>
+            <wp:extent cx="4534532" cy="5582429"/>
             <wp:effectExtent l="0" t="0" r="0" b="0"/>
             <wp:docPr id="10" name="Picture 10"/>
             <wp:cNvGraphicFramePr>
@@ -3654,7 +3650,7 @@
                   <pic:spPr>
                     <a:xfrm>
                       <a:off x="0" y="0"/>
-                      <a:ext cx="4534533" cy="5582429"/>
+                      <a:ext cx="4534532" cy="5582429"/>
                     </a:xfrm>
                     <a:prstGeom prst="rect">
                       <a:avLst/>
@@ -3755,11 +3751,11 @@
       <w:pPr>
         <w:pStyle w:val="SAGEHeading2"/>
       </w:pPr>
-      <w:bookmarkStart w:id="19" w:name="_Toc499907676"/>
+      <w:bookmarkStart w:id="20" w:name="_Toc499907676"/>
       <w:r>
         <w:t>Add/Edit Flat Entities</w:t>
       </w:r>
-      <w:bookmarkEnd w:id="19"/>
+      <w:bookmarkEnd w:id="20"/>
     </w:p>
     <w:p>
       <w:pPr>
@@ -3772,7 +3768,7 @@
         <w:lastRenderedPageBreak/>
         <w:drawing>
           <wp:inline distT="0" distB="0" distL="0" distR="0" wp14:anchorId="391F5933" wp14:editId="3D028BC9">
-            <wp:extent cx="5853430" cy="3569335"/>
+            <wp:extent cx="5853430" cy="3569312"/>
             <wp:effectExtent l="0" t="0" r="0" b="0"/>
             <wp:docPr id="14" name="Picture 14"/>
             <wp:cNvGraphicFramePr>
@@ -3786,7 +3782,13 @@
                     <pic:cNvPicPr/>
                   </pic:nvPicPr>
                   <pic:blipFill>
-                    <a:blip r:embed="rId27"/>
+                    <a:blip r:embed="rId27">
+                      <a:extLst>
+                        <a:ext uri="{28A0092B-C50C-407E-A947-70E740481C1C}">
+                          <a14:useLocalDpi xmlns:a14="http://schemas.microsoft.com/office/drawing/2010/main" val="0"/>
+                        </a:ext>
+                      </a:extLst>
+                    </a:blip>
                     <a:stretch>
                       <a:fillRect/>
                     </a:stretch>
@@ -3794,7 +3796,7 @@
                   <pic:spPr>
                     <a:xfrm>
                       <a:off x="0" y="0"/>
-                      <a:ext cx="5853430" cy="3569335"/>
+                      <a:ext cx="5853430" cy="3569312"/>
                     </a:xfrm>
                     <a:prstGeom prst="rect">
                       <a:avLst/>
@@ -3969,11 +3971,11 @@
       <w:pPr>
         <w:pStyle w:val="SAGEHeading2"/>
       </w:pPr>
-      <w:bookmarkStart w:id="20" w:name="_Toc499907677"/>
+      <w:bookmarkStart w:id="21" w:name="_Toc499907677"/>
       <w:r>
         <w:t>Select Options</w:t>
       </w:r>
-      <w:bookmarkEnd w:id="20"/>
+      <w:bookmarkEnd w:id="21"/>
     </w:p>
     <w:p>
       <w:pPr>
@@ -4204,11 +4206,11 @@
       <w:pPr>
         <w:pStyle w:val="SAGEHeading2"/>
       </w:pPr>
-      <w:bookmarkStart w:id="21" w:name="_Toc499907678"/>
+      <w:bookmarkStart w:id="22" w:name="_Toc499907678"/>
       <w:r>
         <w:t>Generate Code</w:t>
       </w:r>
-      <w:bookmarkEnd w:id="21"/>
+      <w:bookmarkEnd w:id="22"/>
     </w:p>
     <w:p>
       <w:pPr>
@@ -4220,7 +4222,7 @@
         </w:rPr>
         <w:drawing>
           <wp:inline distT="0" distB="0" distL="0" distR="0" wp14:anchorId="6B2CCD14" wp14:editId="43FC1A5D">
-            <wp:extent cx="5853430" cy="3569335"/>
+            <wp:extent cx="5853430" cy="3569312"/>
             <wp:effectExtent l="0" t="0" r="0" b="0"/>
             <wp:docPr id="23" name="Picture 23"/>
             <wp:cNvGraphicFramePr>
@@ -4234,7 +4236,13 @@
                     <pic:cNvPicPr/>
                   </pic:nvPicPr>
                   <pic:blipFill>
-                    <a:blip r:embed="rId29"/>
+                    <a:blip r:embed="rId29">
+                      <a:extLst>
+                        <a:ext uri="{28A0092B-C50C-407E-A947-70E740481C1C}">
+                          <a14:useLocalDpi xmlns:a14="http://schemas.microsoft.com/office/drawing/2010/main" val="0"/>
+                        </a:ext>
+                      </a:extLst>
+                    </a:blip>
                     <a:stretch>
                       <a:fillRect/>
                     </a:stretch>
@@ -4242,7 +4250,7 @@
                   <pic:spPr>
                     <a:xfrm>
                       <a:off x="0" y="0"/>
-                      <a:ext cx="5853430" cy="3569335"/>
+                      <a:ext cx="5853430" cy="3569312"/>
                     </a:xfrm>
                     <a:prstGeom prst="rect">
                       <a:avLst/>
@@ -4284,11 +4292,11 @@
       <w:pPr>
         <w:pStyle w:val="SAGEHeading2"/>
       </w:pPr>
-      <w:bookmarkStart w:id="22" w:name="_Toc499907679"/>
+      <w:bookmarkStart w:id="23" w:name="_Toc499907679"/>
       <w:r>
         <w:t>Wizard Completion</w:t>
       </w:r>
-      <w:bookmarkEnd w:id="22"/>
+      <w:bookmarkEnd w:id="23"/>
     </w:p>
     <w:p>
       <w:pPr>
@@ -4301,7 +4309,7 @@
         <w:lastRenderedPageBreak/>
         <w:drawing>
           <wp:inline distT="0" distB="0" distL="0" distR="0" wp14:anchorId="20DEEF21" wp14:editId="3C7AAD03">
-            <wp:extent cx="5853430" cy="3569335"/>
+            <wp:extent cx="5853430" cy="3569312"/>
             <wp:effectExtent l="0" t="0" r="0" b="0"/>
             <wp:docPr id="28" name="Picture 28"/>
             <wp:cNvGraphicFramePr>
@@ -4315,7 +4323,13 @@
                     <pic:cNvPicPr/>
                   </pic:nvPicPr>
                   <pic:blipFill>
-                    <a:blip r:embed="rId30"/>
+                    <a:blip r:embed="rId30">
+                      <a:extLst>
+                        <a:ext uri="{28A0092B-C50C-407E-A947-70E740481C1C}">
+                          <a14:useLocalDpi xmlns:a14="http://schemas.microsoft.com/office/drawing/2010/main" val="0"/>
+                        </a:ext>
+                      </a:extLst>
+                    </a:blip>
                     <a:stretch>
                       <a:fillRect/>
                     </a:stretch>
@@ -4323,7 +4337,7 @@
                   <pic:spPr>
                     <a:xfrm>
                       <a:off x="0" y="0"/>
-                      <a:ext cx="5853430" cy="3569335"/>
+                      <a:ext cx="5853430" cy="3569312"/>
                     </a:xfrm>
                     <a:prstGeom prst="rect">
                       <a:avLst/>
@@ -4391,15 +4405,7 @@
         <w:t>Build\Build Solution</w:t>
       </w:r>
       <w:r>
-        <w:t xml:space="preserve"> option to compile the solution </w:t>
-      </w:r>
-      <w:proofErr w:type="gramStart"/>
-      <w:r>
-        <w:t>in order to</w:t>
-      </w:r>
-      <w:proofErr w:type="gramEnd"/>
-      <w:r>
-        <w:t xml:space="preserve"> run the screen.</w:t>
+        <w:t xml:space="preserve"> option to compile the solution in order to run the screen.</w:t>
       </w:r>
     </w:p>
     <w:p>
@@ -4412,12 +4418,12 @@
         <w:pStyle w:val="SAGEHeading1"/>
         <w:framePr w:wrap="around"/>
       </w:pPr>
-      <w:bookmarkStart w:id="23" w:name="_Toc499907680"/>
+      <w:bookmarkStart w:id="24" w:name="_Toc499907680"/>
       <w:r>
         <w:lastRenderedPageBreak/>
         <w:t>Complete the Screen</w:t>
       </w:r>
-      <w:bookmarkEnd w:id="23"/>
+      <w:bookmarkEnd w:id="24"/>
     </w:p>
     <w:p>
       <w:pPr>
@@ -4447,11 +4453,11 @@
       <w:pPr>
         <w:pStyle w:val="SAGEHeading2"/>
       </w:pPr>
-      <w:bookmarkStart w:id="24" w:name="_Toc499907681"/>
+      <w:bookmarkStart w:id="25" w:name="_Toc499907681"/>
       <w:r>
         <w:t>Payment Codes Business Entity Interface</w:t>
       </w:r>
-      <w:bookmarkEnd w:id="24"/>
+      <w:bookmarkEnd w:id="25"/>
     </w:p>
     <w:p>
       <w:pPr>
@@ -4651,8 +4657,8 @@
           <w:highlight w:val="yellow"/>
         </w:rPr>
       </w:pPr>
-      <w:bookmarkStart w:id="25" w:name="OLE_LINK1"/>
-      <w:bookmarkStart w:id="26" w:name="OLE_LINK2"/>
+      <w:bookmarkStart w:id="26" w:name="OLE_LINK1"/>
+      <w:bookmarkStart w:id="27" w:name="OLE_LINK2"/>
       <w:r>
         <w:t xml:space="preserve">        </w:t>
       </w:r>
@@ -4823,8 +4829,8 @@
         <w:t xml:space="preserve">        bool IsModuleActive(string moduleId);</w:t>
       </w:r>
     </w:p>
-    <w:bookmarkEnd w:id="25"/>
     <w:bookmarkEnd w:id="26"/>
+    <w:bookmarkEnd w:id="27"/>
     <w:p>
       <w:pPr>
         <w:pStyle w:val="SAGETextCodesection"/>
@@ -4850,11 +4856,11 @@
       <w:pPr>
         <w:pStyle w:val="SAGEHeading2"/>
       </w:pPr>
-      <w:bookmarkStart w:id="27" w:name="_Toc499907682"/>
+      <w:bookmarkStart w:id="28" w:name="_Toc499907682"/>
       <w:r>
         <w:t>Payment Codes Service Interface</w:t>
       </w:r>
-      <w:bookmarkEnd w:id="27"/>
+      <w:bookmarkEnd w:id="28"/>
     </w:p>
     <w:p>
       <w:pPr>
@@ -5045,8 +5051,8 @@
           <w:highlight w:val="yellow"/>
         </w:rPr>
       </w:pPr>
-      <w:bookmarkStart w:id="28" w:name="OLE_LINK3"/>
-      <w:bookmarkStart w:id="29" w:name="OLE_LINK4"/>
+      <w:bookmarkStart w:id="29" w:name="OLE_LINK3"/>
+      <w:bookmarkStart w:id="30" w:name="OLE_LINK4"/>
       <w:r>
         <w:t xml:space="preserve">        </w:t>
       </w:r>
@@ -5216,8 +5222,8 @@
         <w:t xml:space="preserve">        bool IsModuleActive(string moduleId);</w:t>
       </w:r>
     </w:p>
-    <w:bookmarkEnd w:id="28"/>
     <w:bookmarkEnd w:id="29"/>
+    <w:bookmarkEnd w:id="30"/>
     <w:p>
       <w:pPr>
         <w:pStyle w:val="SAGETextCodesection"/>
@@ -5238,11 +5244,11 @@
       <w:pPr>
         <w:pStyle w:val="SAGEHeading2"/>
       </w:pPr>
-      <w:bookmarkStart w:id="30" w:name="_Toc499907683"/>
+      <w:bookmarkStart w:id="31" w:name="_Toc499907683"/>
       <w:r>
         <w:t>Payment Codes Entity Service</w:t>
       </w:r>
-      <w:bookmarkEnd w:id="30"/>
+      <w:bookmarkEnd w:id="31"/>
     </w:p>
     <w:p>
       <w:pPr>
@@ -5574,8 +5580,8 @@
           <w:highlight w:val="yellow"/>
         </w:rPr>
       </w:pPr>
-      <w:bookmarkStart w:id="31" w:name="OLE_LINK5"/>
-      <w:bookmarkStart w:id="32" w:name="OLE_LINK6"/>
+      <w:bookmarkStart w:id="32" w:name="OLE_LINK5"/>
+      <w:bookmarkStart w:id="33" w:name="OLE_LINK6"/>
       <w:r>
         <w:t xml:space="preserve">        </w:t>
       </w:r>
@@ -5978,8 +5984,8 @@
         <w:t xml:space="preserve">        }</w:t>
       </w:r>
     </w:p>
-    <w:bookmarkEnd w:id="31"/>
     <w:bookmarkEnd w:id="32"/>
+    <w:bookmarkEnd w:id="33"/>
     <w:p>
       <w:pPr>
         <w:pStyle w:val="SAGETextCodesection"/>
@@ -6005,11 +6011,11 @@
       <w:pPr>
         <w:pStyle w:val="SAGEHeading2"/>
       </w:pPr>
-      <w:bookmarkStart w:id="33" w:name="_Toc499907684"/>
+      <w:bookmarkStart w:id="34" w:name="_Toc499907684"/>
       <w:r>
         <w:t>Payment Codes Repository</w:t>
       </w:r>
-      <w:bookmarkEnd w:id="33"/>
+      <w:bookmarkEnd w:id="34"/>
     </w:p>
     <w:p>
       <w:pPr>
@@ -6932,8 +6938,8 @@
       <w:pPr>
         <w:pStyle w:val="SAGETextCodesection"/>
       </w:pPr>
-      <w:bookmarkStart w:id="34" w:name="OLE_LINK7"/>
-      <w:bookmarkStart w:id="35" w:name="OLE_LINK8"/>
+      <w:bookmarkStart w:id="35" w:name="OLE_LINK7"/>
+      <w:bookmarkStart w:id="36" w:name="OLE_LINK8"/>
       <w:r>
         <w:t xml:space="preserve">        </w:t>
       </w:r>
@@ -7296,8 +7302,8 @@
         <w:t xml:space="preserve">        }</w:t>
       </w:r>
     </w:p>
-    <w:bookmarkEnd w:id="34"/>
     <w:bookmarkEnd w:id="35"/>
+    <w:bookmarkEnd w:id="36"/>
     <w:p>
       <w:pPr>
         <w:pStyle w:val="SAGETextCodesection"/>
@@ -7578,11 +7584,11 @@
       <w:pPr>
         <w:pStyle w:val="SAGEHeading2"/>
       </w:pPr>
-      <w:bookmarkStart w:id="36" w:name="_Toc499907685"/>
+      <w:bookmarkStart w:id="37" w:name="_Toc499907685"/>
       <w:r>
         <w:t>Payment Codes Model</w:t>
       </w:r>
-      <w:bookmarkEnd w:id="36"/>
+      <w:bookmarkEnd w:id="37"/>
     </w:p>
     <w:p>
       <w:pPr>
@@ -7935,8 +7941,8 @@
           <w:highlight w:val="yellow"/>
         </w:rPr>
       </w:pPr>
-      <w:bookmarkStart w:id="37" w:name="OLE_LINK9"/>
-      <w:bookmarkStart w:id="38" w:name="OLE_LINK10"/>
+      <w:bookmarkStart w:id="38" w:name="OLE_LINK9"/>
+      <w:bookmarkStart w:id="39" w:name="OLE_LINK10"/>
       <w:r>
         <w:t xml:space="preserve">        </w:t>
       </w:r>
@@ -7958,8 +7964,8 @@
         <w:t xml:space="preserve">            ErrorMessageResourceType = typeof(AnnotationsResx))]</w:t>
       </w:r>
     </w:p>
-    <w:bookmarkEnd w:id="37"/>
     <w:bookmarkEnd w:id="38"/>
+    <w:bookmarkEnd w:id="39"/>
     <w:p>
       <w:pPr>
         <w:pStyle w:val="SAGETextCodesection"/>
@@ -8386,11 +8392,11 @@
       <w:pPr>
         <w:pStyle w:val="SAGEHeading2"/>
       </w:pPr>
-      <w:bookmarkStart w:id="39" w:name="_Toc499907686"/>
+      <w:bookmarkStart w:id="40" w:name="_Toc499907686"/>
       <w:r>
         <w:t>Payment Codes View Model</w:t>
       </w:r>
-      <w:bookmarkEnd w:id="39"/>
+      <w:bookmarkEnd w:id="40"/>
     </w:p>
     <w:p>
       <w:pPr>
@@ -8699,8 +8705,8 @@
       <w:pPr>
         <w:pStyle w:val="SAGETextCodesection"/>
       </w:pPr>
-      <w:bookmarkStart w:id="40" w:name="OLE_LINK11"/>
-      <w:bookmarkStart w:id="41" w:name="OLE_LINK12"/>
+      <w:bookmarkStart w:id="41" w:name="OLE_LINK11"/>
+      <w:bookmarkStart w:id="42" w:name="OLE_LINK12"/>
       <w:r>
         <w:lastRenderedPageBreak/>
         <w:t xml:space="preserve">        /// &lt;summary&gt;</w:t>
@@ -8729,7 +8735,7 @@
       <w:r>
         <w:t xml:space="preserve">        </w:t>
       </w:r>
-      <w:bookmarkStart w:id="42" w:name="OLE_LINK52"/>
+      <w:bookmarkStart w:id="43" w:name="OLE_LINK52"/>
       <w:r>
         <w:rPr>
           <w:highlight w:val="yellow"/>
@@ -8936,9 +8942,9 @@
         <w:t xml:space="preserve">        }</w:t>
       </w:r>
     </w:p>
-    <w:bookmarkEnd w:id="40"/>
     <w:bookmarkEnd w:id="41"/>
     <w:bookmarkEnd w:id="42"/>
+    <w:bookmarkEnd w:id="43"/>
     <w:p>
       <w:pPr>
         <w:pStyle w:val="SAGETextCodesection"/>
@@ -8964,11 +8970,11 @@
       <w:pPr>
         <w:pStyle w:val="SAGEHeading2"/>
       </w:pPr>
-      <w:bookmarkStart w:id="43" w:name="_Toc499907687"/>
+      <w:bookmarkStart w:id="44" w:name="_Toc499907687"/>
       <w:r>
         <w:t>Payment Codes Internal Controller</w:t>
       </w:r>
-      <w:bookmarkEnd w:id="43"/>
+      <w:bookmarkEnd w:id="44"/>
     </w:p>
     <w:p>
       <w:pPr>
@@ -9340,8 +9346,8 @@
           <w:highlight w:val="yellow"/>
         </w:rPr>
       </w:pPr>
-      <w:bookmarkStart w:id="44" w:name="OLE_LINK13"/>
-      <w:bookmarkStart w:id="45" w:name="OLE_LINK14"/>
+      <w:bookmarkStart w:id="45" w:name="OLE_LINK13"/>
+      <w:bookmarkStart w:id="46" w:name="OLE_LINK14"/>
       <w:r>
         <w:t xml:space="preserve">        </w:t>
       </w:r>
@@ -9363,8 +9369,8 @@
         <w:t xml:space="preserve">        private const int PaymentProcessing = 5;</w:t>
       </w:r>
     </w:p>
-    <w:bookmarkEnd w:id="44"/>
     <w:bookmarkEnd w:id="45"/>
+    <w:bookmarkEnd w:id="46"/>
     <w:p>
       <w:pPr>
         <w:pStyle w:val="SAGETextCodesection"/>
@@ -10020,7 +10026,7 @@
           <w:highlight w:val="yellow"/>
         </w:rPr>
       </w:pPr>
-      <w:bookmarkStart w:id="46" w:name="OLE_LINK15"/>
+      <w:bookmarkStart w:id="47" w:name="OLE_LINK15"/>
       <w:r>
         <w:t xml:space="preserve">        </w:t>
       </w:r>
@@ -10168,7 +10174,7 @@
         <w:t xml:space="preserve">        }</w:t>
       </w:r>
     </w:p>
-    <w:bookmarkEnd w:id="46"/>
+    <w:bookmarkEnd w:id="47"/>
     <w:p>
       <w:pPr>
         <w:pStyle w:val="SAGETextCodesection"/>
@@ -10304,8 +10310,8 @@
       <w:r>
         <w:t xml:space="preserve">                UserMessage = userMessage</w:t>
       </w:r>
-      <w:bookmarkStart w:id="47" w:name="OLE_LINK16"/>
-      <w:bookmarkStart w:id="48" w:name="OLE_LINK17"/>
+      <w:bookmarkStart w:id="48" w:name="OLE_LINK16"/>
+      <w:bookmarkStart w:id="49" w:name="OLE_LINK17"/>
       <w:r>
         <w:rPr>
           <w:highlight w:val="yellow"/>
@@ -10324,8 +10330,8 @@
         <w:t xml:space="preserve">                PaymentTypes = FilteredPaymentTypes()</w:t>
       </w:r>
     </w:p>
-    <w:bookmarkEnd w:id="47"/>
     <w:bookmarkEnd w:id="48"/>
+    <w:bookmarkEnd w:id="49"/>
     <w:p>
       <w:pPr>
         <w:pStyle w:val="SAGETextCodesection"/>
@@ -10354,8 +10360,8 @@
           <w:highlight w:val="yellow"/>
         </w:rPr>
       </w:pPr>
-      <w:bookmarkStart w:id="49" w:name="OLE_LINK18"/>
-      <w:bookmarkStart w:id="50" w:name="OLE_LINK19"/>
+      <w:bookmarkStart w:id="50" w:name="OLE_LINK18"/>
+      <w:bookmarkStart w:id="51" w:name="OLE_LINK19"/>
       <w:r>
         <w:t xml:space="preserve">        </w:t>
       </w:r>
@@ -10617,8 +10623,8 @@
         <w:t xml:space="preserve">        }</w:t>
       </w:r>
     </w:p>
-    <w:bookmarkEnd w:id="49"/>
     <w:bookmarkEnd w:id="50"/>
+    <w:bookmarkEnd w:id="51"/>
     <w:p>
       <w:pPr>
         <w:pStyle w:val="SAGETextCodesection"/>
@@ -10659,11 +10665,11 @@
       <w:pPr>
         <w:pStyle w:val="SAGEHeading2"/>
       </w:pPr>
-      <w:bookmarkStart w:id="51" w:name="_Toc499907688"/>
+      <w:bookmarkStart w:id="52" w:name="_Toc499907688"/>
       <w:r>
         <w:t>Payment Codes Controller</w:t>
       </w:r>
-      <w:bookmarkEnd w:id="51"/>
+      <w:bookmarkEnd w:id="52"/>
     </w:p>
     <w:p>
       <w:pPr>
@@ -12174,8 +12180,8 @@
           <w:highlight w:val="yellow"/>
         </w:rPr>
       </w:pPr>
-      <w:bookmarkStart w:id="52" w:name="OLE_LINK20"/>
-      <w:bookmarkStart w:id="53" w:name="OLE_LINK21"/>
+      <w:bookmarkStart w:id="53" w:name="OLE_LINK20"/>
+      <w:bookmarkStart w:id="54" w:name="OLE_LINK21"/>
       <w:r>
         <w:t xml:space="preserve">        </w:t>
       </w:r>
@@ -12450,8 +12456,8 @@
         <w:t xml:space="preserve">        }</w:t>
       </w:r>
     </w:p>
-    <w:bookmarkEnd w:id="52"/>
     <w:bookmarkEnd w:id="53"/>
+    <w:bookmarkEnd w:id="54"/>
     <w:p>
       <w:pPr>
         <w:pStyle w:val="SAGETextCodesection"/>
@@ -12485,11 +12491,11 @@
       <w:pPr>
         <w:pStyle w:val="SAGEHeading2"/>
       </w:pPr>
-      <w:bookmarkStart w:id="54" w:name="_Toc499907689"/>
+      <w:bookmarkStart w:id="55" w:name="_Toc499907689"/>
       <w:r>
         <w:t>Payment Codes Partial Razor View</w:t>
       </w:r>
-      <w:bookmarkEnd w:id="54"/>
+      <w:bookmarkEnd w:id="55"/>
     </w:p>
     <w:p>
       <w:pPr>
@@ -12566,7 +12572,7 @@
       <w:pPr>
         <w:pStyle w:val="SAGETextCodesection"/>
       </w:pPr>
-      <w:bookmarkStart w:id="55" w:name="OLE_LINK22"/>
+      <w:bookmarkStart w:id="56" w:name="OLE_LINK22"/>
       <w:r>
         <w:rPr>
           <w:highlight w:val="yellow"/>
@@ -14805,7 +14811,7 @@
           <w:highlight w:val="green"/>
         </w:rPr>
       </w:pPr>
-      <w:bookmarkStart w:id="56" w:name="OLE_LINK23"/>
+      <w:bookmarkStart w:id="57" w:name="OLE_LINK23"/>
       <w:r>
         <w:rPr>
           <w:highlight w:val="green"/>
@@ -15133,7 +15139,7 @@
         <w:t xml:space="preserve">    &lt;/div&gt;</w:t>
       </w:r>
     </w:p>
-    <w:bookmarkEnd w:id="56"/>
+    <w:bookmarkEnd w:id="57"/>
     <w:p>
       <w:pPr>
         <w:pStyle w:val="SAGETextCodesection"/>
@@ -15203,15 +15209,15 @@
       <w:pPr>
         <w:pStyle w:val="SAGEHeading2"/>
       </w:pPr>
-      <w:bookmarkStart w:id="57" w:name="_Toc499907690"/>
-      <w:bookmarkEnd w:id="55"/>
+      <w:bookmarkStart w:id="58" w:name="_Toc499907690"/>
+      <w:bookmarkEnd w:id="56"/>
       <w:r>
         <w:t xml:space="preserve">Payment Codes </w:t>
       </w:r>
       <w:r>
         <w:t>Repository JavaScript</w:t>
       </w:r>
-      <w:bookmarkEnd w:id="57"/>
+      <w:bookmarkEnd w:id="58"/>
     </w:p>
     <w:p>
       <w:pPr>
@@ -15565,8 +15571,8 @@
       <w:r>
         <w:t xml:space="preserve">    </w:t>
       </w:r>
-      <w:bookmarkStart w:id="58" w:name="OLE_LINK24"/>
-      <w:bookmarkStart w:id="59" w:name="OLE_LINK25"/>
+      <w:bookmarkStart w:id="59" w:name="OLE_LINK24"/>
+      <w:bookmarkStart w:id="60" w:name="OLE_LINK25"/>
       <w:r>
         <w:t>}</w:t>
       </w:r>
@@ -15624,8 +15630,8 @@
         <w:t xml:space="preserve">    }</w:t>
       </w:r>
     </w:p>
-    <w:bookmarkEnd w:id="58"/>
     <w:bookmarkEnd w:id="59"/>
+    <w:bookmarkEnd w:id="60"/>
     <w:p>
       <w:pPr>
         <w:pStyle w:val="SAGETextCodesection"/>
@@ -15638,11 +15644,11 @@
       <w:pPr>
         <w:pStyle w:val="SAGEHeading2"/>
       </w:pPr>
-      <w:bookmarkStart w:id="60" w:name="_Toc499907691"/>
+      <w:bookmarkStart w:id="61" w:name="_Toc499907691"/>
       <w:r>
         <w:t>Payment Codes Knockout Binding JavaScript</w:t>
       </w:r>
-      <w:bookmarkEnd w:id="60"/>
+      <w:bookmarkEnd w:id="61"/>
     </w:p>
     <w:p>
       <w:pPr>
@@ -15789,8 +15795,8 @@
           <w:highlight w:val="yellow"/>
         </w:rPr>
       </w:pPr>
-      <w:bookmarkStart w:id="61" w:name="OLE_LINK26"/>
-      <w:bookmarkStart w:id="62" w:name="OLE_LINK27"/>
+      <w:bookmarkStart w:id="62" w:name="OLE_LINK26"/>
+      <w:bookmarkStart w:id="63" w:name="OLE_LINK27"/>
       <w:r>
         <w:t xml:space="preserve">    </w:t>
       </w:r>
@@ -16137,8 +16143,8 @@
         <w:t xml:space="preserve">    });</w:t>
       </w:r>
     </w:p>
-    <w:bookmarkEnd w:id="61"/>
     <w:bookmarkEnd w:id="62"/>
+    <w:bookmarkEnd w:id="63"/>
     <w:p>
       <w:pPr>
         <w:pStyle w:val="SAGETextCodesection"/>
@@ -16151,7 +16157,7 @@
       <w:pPr>
         <w:pStyle w:val="SAGEHeading2"/>
       </w:pPr>
-      <w:bookmarkStart w:id="63" w:name="_Toc499907692"/>
+      <w:bookmarkStart w:id="64" w:name="_Toc499907692"/>
       <w:r>
         <w:t>Payment Codes Behavio</w:t>
       </w:r>
@@ -16161,7 +16167,7 @@
       <w:r>
         <w:t>r JavaScript</w:t>
       </w:r>
-      <w:bookmarkEnd w:id="63"/>
+      <w:bookmarkEnd w:id="64"/>
     </w:p>
     <w:p>
       <w:pPr>
@@ -16261,8 +16267,8 @@
       <w:pPr>
         <w:pStyle w:val="SAGETextCodesection"/>
       </w:pPr>
-      <w:bookmarkStart w:id="64" w:name="OLE_LINK28"/>
-      <w:bookmarkStart w:id="65" w:name="OLE_LINK29"/>
+      <w:bookmarkStart w:id="65" w:name="OLE_LINK28"/>
+      <w:bookmarkStart w:id="66" w:name="OLE_LINK29"/>
       <w:r>
         <w:t xml:space="preserve">    </w:t>
       </w:r>
@@ -16273,8 +16279,8 @@
         <w:t>status: { InActive: 0, Active: 1 },</w:t>
       </w:r>
     </w:p>
-    <w:bookmarkEnd w:id="64"/>
     <w:bookmarkEnd w:id="65"/>
+    <w:bookmarkEnd w:id="66"/>
     <w:p>
       <w:pPr>
         <w:pStyle w:val="SAGETextCodesection"/>
@@ -16287,8 +16293,8 @@
       <w:pPr>
         <w:pStyle w:val="SAGETextCodesection"/>
       </w:pPr>
-      <w:bookmarkStart w:id="66" w:name="OLE_LINK30"/>
-      <w:bookmarkStart w:id="67" w:name="OLE_LINK31"/>
+      <w:bookmarkStart w:id="67" w:name="OLE_LINK30"/>
+      <w:bookmarkStart w:id="68" w:name="OLE_LINK31"/>
       <w:r>
         <w:t xml:space="preserve">    </w:t>
       </w:r>
@@ -16323,8 +16329,8 @@
         <w:t>"],</w:t>
       </w:r>
     </w:p>
-    <w:bookmarkEnd w:id="66"/>
     <w:bookmarkEnd w:id="67"/>
+    <w:bookmarkEnd w:id="68"/>
     <w:p>
       <w:pPr>
         <w:pStyle w:val="SAGETextCodesection"/>
@@ -16353,8 +16359,8 @@
       <w:pPr>
         <w:pStyle w:val="SAGETextCodesection"/>
       </w:pPr>
-      <w:bookmarkStart w:id="68" w:name="OLE_LINK32"/>
-      <w:bookmarkStart w:id="69" w:name="OLE_LINK33"/>
+      <w:bookmarkStart w:id="69" w:name="OLE_LINK32"/>
+      <w:bookmarkStart w:id="70" w:name="OLE_LINK33"/>
       <w:r>
         <w:t xml:space="preserve">    </w:t>
       </w:r>
@@ -16365,8 +16371,8 @@
         <w:t>checkStatus: true,</w:t>
       </w:r>
     </w:p>
-    <w:bookmarkEnd w:id="68"/>
     <w:bookmarkEnd w:id="69"/>
+    <w:bookmarkEnd w:id="70"/>
     <w:p>
       <w:pPr>
         <w:pStyle w:val="SAGETextCodesection"/>
@@ -16853,12 +16859,12 @@
           <w:highlight w:val="yellow"/>
         </w:rPr>
       </w:pPr>
-      <w:bookmarkStart w:id="70" w:name="OLE_LINK34"/>
-      <w:bookmarkStart w:id="71" w:name="OLE_LINK35"/>
+      <w:bookmarkStart w:id="71" w:name="OLE_LINK34"/>
+      <w:bookmarkStart w:id="72" w:name="OLE_LINK35"/>
       <w:r>
         <w:t xml:space="preserve">    </w:t>
       </w:r>
-      <w:bookmarkStart w:id="72" w:name="OLE_LINK53"/>
+      <w:bookmarkStart w:id="73" w:name="OLE_LINK53"/>
       <w:r>
         <w:rPr>
           <w:highlight w:val="yellow"/>
@@ -16891,9 +16897,9 @@
         <w:t xml:space="preserve">    },</w:t>
       </w:r>
     </w:p>
-    <w:bookmarkEnd w:id="70"/>
     <w:bookmarkEnd w:id="71"/>
     <w:bookmarkEnd w:id="72"/>
+    <w:bookmarkEnd w:id="73"/>
     <w:p>
       <w:pPr>
         <w:pStyle w:val="SAGETextCodesection"/>
@@ -17181,12 +17187,12 @@
       <w:r>
         <w:t xml:space="preserve">    </w:t>
       </w:r>
-      <w:bookmarkStart w:id="73" w:name="OLE_LINK54"/>
+      <w:bookmarkStart w:id="74" w:name="OLE_LINK54"/>
       <w:r>
         <w:t>}</w:t>
       </w:r>
-      <w:bookmarkStart w:id="74" w:name="OLE_LINK36"/>
-      <w:bookmarkStart w:id="75" w:name="OLE_LINK37"/>
+      <w:bookmarkStart w:id="75" w:name="OLE_LINK36"/>
+      <w:bookmarkStart w:id="76" w:name="OLE_LINK37"/>
       <w:r>
         <w:rPr>
           <w:highlight w:val="yellow"/>
@@ -17367,9 +17373,9 @@
         <w:t xml:space="preserve">    }</w:t>
       </w:r>
     </w:p>
-    <w:bookmarkEnd w:id="73"/>
     <w:bookmarkEnd w:id="74"/>
     <w:bookmarkEnd w:id="75"/>
+    <w:bookmarkEnd w:id="76"/>
     <w:p>
       <w:pPr>
         <w:pStyle w:val="SAGETextCodesection"/>
@@ -17414,8 +17420,6 @@
       <w:pPr>
         <w:pStyle w:val="SAGETextCodesection"/>
       </w:pPr>
-      <w:bookmarkStart w:id="76" w:name="_GoBack"/>
-      <w:bookmarkEnd w:id="76"/>
     </w:p>
     <w:p>
       <w:pPr>
@@ -18354,7 +18358,6 @@
         </w:rPr>
         <w:t xml:space="preserve">           </w:t>
       </w:r>
-      <w:proofErr w:type="gramStart"/>
       <w:r>
         <w:rPr>
           <w:rFonts w:ascii="Consolas" w:eastAsia="Times New Roman" w:hAnsi="Consolas" w:cs="Times New Roman"/>
@@ -18383,18 +18386,7 @@
           <w:szCs w:val="21"/>
           <w:lang w:val="en-US"/>
         </w:rPr>
-        <w:t>Repository.get(</w:t>
-      </w:r>
-      <w:proofErr w:type="gramEnd"/>
-      <w:r>
-        <w:rPr>
-          <w:rFonts w:ascii="Consolas" w:eastAsia="Times New Roman" w:hAnsi="Consolas" w:cs="Times New Roman"/>
-          <w:color w:val="000000"/>
-          <w:sz w:val="21"/>
-          <w:szCs w:val="21"/>
-          <w:lang w:val="en-US"/>
-        </w:rPr>
-        <w:t>data.PaymentCode, paymentCode</w:t>
+        <w:t>Repository.get(data.PaymentCode, paymentCode</w:t>
       </w:r>
       <w:r>
         <w:rPr>
@@ -18950,27 +18942,14 @@
           <w:pPr>
             <w:pStyle w:val="SAGEFooter"/>
           </w:pPr>
-          <w:r>
-            <w:fldChar w:fldCharType="begin"/>
-          </w:r>
-          <w:r>
-            <w:instrText xml:space="preserve"> STYLEREF  SAGE_Title  \* MERGEFORMAT </w:instrText>
-          </w:r>
-          <w:r>
-            <w:fldChar w:fldCharType="separate"/>
-          </w:r>
-          <w:r>
-            <w:rPr>
-              <w:noProof/>
-            </w:rPr>
-            <w:t>Sage 300 Web Screens SDK</w:t>
-          </w:r>
-          <w:r>
-            <w:rPr>
-              <w:noProof/>
-            </w:rPr>
-            <w:fldChar w:fldCharType="end"/>
-          </w:r>
+          <w:fldSimple w:instr=" STYLEREF  SAGE_Title  \* MERGEFORMAT ">
+            <w:r>
+              <w:rPr>
+                <w:noProof/>
+              </w:rPr>
+              <w:t>Sage 300 Web Screens SDK</w:t>
+            </w:r>
+          </w:fldSimple>
           <w:r>
             <w:rPr>
               <w:noProof/>
@@ -19110,27 +19089,14 @@
           <w:pPr>
             <w:pStyle w:val="SAGEFooter"/>
           </w:pPr>
-          <w:r>
-            <w:fldChar w:fldCharType="begin"/>
-          </w:r>
-          <w:r>
-            <w:instrText xml:space="preserve"> STYLEREF  SAGE_Title  \* MERGEFORMAT </w:instrText>
-          </w:r>
-          <w:r>
-            <w:fldChar w:fldCharType="separate"/>
-          </w:r>
-          <w:r>
-            <w:rPr>
-              <w:noProof/>
-            </w:rPr>
-            <w:t>Sage 300 Web Screens SDK</w:t>
-          </w:r>
-          <w:r>
-            <w:rPr>
-              <w:noProof/>
-            </w:rPr>
-            <w:fldChar w:fldCharType="end"/>
-          </w:r>
+          <w:fldSimple w:instr=" STYLEREF  SAGE_Title  \* MERGEFORMAT ">
+            <w:r>
+              <w:rPr>
+                <w:noProof/>
+              </w:rPr>
+              <w:t>Sage 300 Web Screens SDK</w:t>
+            </w:r>
+          </w:fldSimple>
           <w:r>
             <w:rPr>
               <w:noProof/>
@@ -19411,7 +19377,7 @@
         <v:path o:extrusionok="f" gradientshapeok="t" o:connecttype="rect"/>
         <o:lock v:ext="edit" aspectratio="t"/>
       </v:shapetype>
-      <v:shape id="_x0000_i1027" type="#_x0000_t75" style="width:20.15pt;height:20.15pt" o:bullet="t">
+      <v:shape id="_x0000_i1028" type="#_x0000_t75" style="width:20.4pt;height:20.4pt" o:bullet="t">
         <v:imagedata r:id="rId1" o:title="clip_image001"/>
       </v:shape>
     </w:pict>
@@ -38343,7 +38309,7 @@
 </file>
 
 <file path=customXml/itemProps1.xml><?xml version="1.0" encoding="utf-8"?>
-<ds:datastoreItem xmlns:ds="http://schemas.openxmlformats.org/officeDocument/2006/customXml" ds:itemID="{F6E836ED-5173-4F36-BE88-DE454851B64F}">
+<ds:datastoreItem xmlns:ds="http://schemas.openxmlformats.org/officeDocument/2006/customXml" ds:itemID="{21996A02-1F1E-406D-8B0B-B0981E0D56EC}">
   <ds:schemaRefs>
     <ds:schemaRef ds:uri="http://schemas.openxmlformats.org/officeDocument/2006/bibliography"/>
   </ds:schemaRefs>

</xml_diff>